<commit_message>
US et specs fonctionnelles US A
US A finie
</commit_message>
<xml_diff>
--- a/dossier_admin/admin/Dossier de Projet/User stories Dressing.docx
+++ b/dossier_admin/admin/Dossier de Projet/User stories Dressing.docx
@@ -92,7 +92,6 @@
                   <w:dataBinding w:prefixMappings="xmlns:ns0='http://schemas.openxmlformats.org/package/2006/metadata/core-properties' xmlns:ns1='http://purl.org/dc/elements/1.1/'" w:xpath="/ns0:coreProperties[1]/ns1:title[1]" w:storeItemID="{6C3C8BC8-F283-45AE-878A-BAB7291924A1}"/>
                   <w:text/>
                 </w:sdtPr>
-                <w:sdtEndPr/>
                 <w:sdtContent>
                   <w:p>
                     <w:pPr>
@@ -136,7 +135,6 @@
                 <w:dataBinding w:prefixMappings="xmlns:ns0='http://schemas.openxmlformats.org/package/2006/metadata/core-properties' xmlns:ns1='http://purl.org/dc/elements/1.1/'" w:xpath="/ns0:coreProperties[1]/ns1:subject[1]" w:storeItemID="{6C3C8BC8-F283-45AE-878A-BAB7291924A1}"/>
                 <w:text/>
               </w:sdtPr>
-              <w:sdtEndPr/>
               <w:sdtContent>
                 <w:tc>
                   <w:tcPr>
@@ -208,7 +206,6 @@
                   <w:dataBinding w:prefixMappings="xmlns:ns0='http://schemas.openxmlformats.org/package/2006/metadata/core-properties' xmlns:ns1='http://purl.org/dc/elements/1.1/'" w:xpath="/ns0:coreProperties[1]/ns1:creator[1]" w:storeItemID="{6C3C8BC8-F283-45AE-878A-BAB7291924A1}"/>
                   <w:text/>
                 </w:sdtPr>
-                <w:sdtEndPr/>
                 <w:sdtContent>
                   <w:p>
                     <w:pPr>
@@ -252,7 +249,6 @@
                     <w:calendar w:val="gregorian"/>
                   </w:date>
                 </w:sdtPr>
-                <w:sdtEndPr/>
                 <w:sdtContent>
                   <w:p>
                     <w:pPr>
@@ -1809,7 +1805,6 @@
         </w:rPr>
       </w:pPr>
       <w:bookmarkStart w:id="1" w:name="_Toc13463581"/>
-      <w:proofErr w:type="spellStart"/>
       <w:r>
         <w:rPr>
           <w:rFonts w:cs="Times New Roman"/>
@@ -1818,7 +1813,6 @@
         <w:t>Features</w:t>
       </w:r>
       <w:bookmarkEnd w:id="1"/>
-      <w:proofErr w:type="spellEnd"/>
     </w:p>
     <w:p>
       <w:pPr>
@@ -2001,17 +1995,7 @@
           <w:sz w:val="24"/>
           <w:szCs w:val="24"/>
         </w:rPr>
-        <w:t>Sup</w:t>
-      </w:r>
-      <w:bookmarkStart w:id="2" w:name="_GoBack"/>
-      <w:bookmarkEnd w:id="2"/>
-      <w:r>
-        <w:rPr>
-          <w:rFonts w:ascii="Times New Roman" w:hAnsi="Times New Roman" w:cs="Times New Roman"/>
-          <w:sz w:val="24"/>
-          <w:szCs w:val="24"/>
-        </w:rPr>
-        <w:t>pression d’un vêtement</w:t>
+        <w:t>Suppression d’un vêtement</w:t>
       </w:r>
     </w:p>
     <w:p>
@@ -2153,14 +2137,14 @@
           <w:rFonts w:cs="Times New Roman"/>
         </w:rPr>
       </w:pPr>
-      <w:bookmarkStart w:id="3" w:name="_Toc13463582"/>
+      <w:bookmarkStart w:id="2" w:name="_Toc13463582"/>
       <w:r>
         <w:rPr>
           <w:rFonts w:cs="Times New Roman"/>
         </w:rPr>
         <w:t>User stories</w:t>
       </w:r>
-      <w:bookmarkEnd w:id="3"/>
+      <w:bookmarkEnd w:id="2"/>
     </w:p>
     <w:p>
       <w:pPr>
@@ -2169,14 +2153,14 @@
           <w:rFonts w:cs="Times New Roman"/>
         </w:rPr>
       </w:pPr>
-      <w:bookmarkStart w:id="4" w:name="_Toc13463583"/>
+      <w:bookmarkStart w:id="3" w:name="_Toc13463583"/>
       <w:r>
         <w:rPr>
           <w:rFonts w:cs="Times New Roman"/>
         </w:rPr>
         <w:t>Enregistrement</w:t>
       </w:r>
-      <w:bookmarkEnd w:id="4"/>
+      <w:bookmarkEnd w:id="3"/>
     </w:p>
     <w:p>
       <w:pPr>
@@ -2228,7 +2212,15 @@
                 <w:sz w:val="24"/>
                 <w:szCs w:val="24"/>
               </w:rPr>
-              <w:t xml:space="preserve">User story A.1 : Un utilisateur </w:t>
+              <w:t>User story A.1 : Un</w:t>
+            </w:r>
+            <w:r>
+              <w:rPr>
+                <w:rFonts w:ascii="Times New Roman" w:hAnsi="Times New Roman" w:cs="Times New Roman"/>
+                <w:sz w:val="24"/>
+                <w:szCs w:val="24"/>
+              </w:rPr>
+              <w:t xml:space="preserve">e personne </w:t>
             </w:r>
             <w:r>
               <w:rPr>
@@ -2303,7 +2295,17 @@
                 <w:sz w:val="24"/>
                 <w:szCs w:val="24"/>
               </w:rPr>
-              <w:t>Le formulaire permettant de s’enregistrer existe</w:t>
+              <w:t xml:space="preserve">Le </w:t>
+            </w:r>
+            <w:r>
+              <w:rPr>
+                <w:rFonts w:ascii="Times New Roman" w:hAnsi="Times New Roman" w:cs="Times New Roman"/>
+                <w:b w:val="0"/>
+                <w:bCs w:val="0"/>
+                <w:sz w:val="24"/>
+                <w:szCs w:val="24"/>
+              </w:rPr>
+              <w:t>site MonDressing existe</w:t>
             </w:r>
           </w:p>
         </w:tc>
@@ -2336,6 +2338,86 @@
                 <w:szCs w:val="24"/>
               </w:rPr>
               <w:t xml:space="preserve">DOD : </w:t>
+            </w:r>
+            <w:r>
+              <w:rPr>
+                <w:rFonts w:ascii="Times New Roman" w:hAnsi="Times New Roman" w:cs="Times New Roman"/>
+                <w:b w:val="0"/>
+                <w:bCs w:val="0"/>
+                <w:sz w:val="24"/>
+                <w:szCs w:val="24"/>
+              </w:rPr>
+              <w:t>Une</w:t>
+            </w:r>
+            <w:r>
+              <w:rPr>
+                <w:rFonts w:ascii="Times New Roman" w:hAnsi="Times New Roman" w:cs="Times New Roman"/>
+                <w:b w:val="0"/>
+                <w:bCs w:val="0"/>
+                <w:sz w:val="24"/>
+                <w:szCs w:val="24"/>
+              </w:rPr>
+              <w:t xml:space="preserve"> personne </w:t>
+            </w:r>
+            <w:r>
+              <w:rPr>
+                <w:rFonts w:ascii="Times New Roman" w:hAnsi="Times New Roman" w:cs="Times New Roman"/>
+                <w:b w:val="0"/>
+                <w:bCs w:val="0"/>
+                <w:sz w:val="24"/>
+                <w:szCs w:val="24"/>
+              </w:rPr>
+              <w:t>parvient à se</w:t>
+            </w:r>
+            <w:r>
+              <w:rPr>
+                <w:rFonts w:ascii="Times New Roman" w:hAnsi="Times New Roman" w:cs="Times New Roman"/>
+                <w:b w:val="0"/>
+                <w:bCs w:val="0"/>
+                <w:sz w:val="24"/>
+                <w:szCs w:val="24"/>
+              </w:rPr>
+              <w:t xml:space="preserve"> cré</w:t>
+            </w:r>
+            <w:r>
+              <w:rPr>
+                <w:rFonts w:ascii="Times New Roman" w:hAnsi="Times New Roman" w:cs="Times New Roman"/>
+                <w:b w:val="0"/>
+                <w:bCs w:val="0"/>
+                <w:sz w:val="24"/>
+                <w:szCs w:val="24"/>
+              </w:rPr>
+              <w:t>er</w:t>
+            </w:r>
+            <w:r>
+              <w:rPr>
+                <w:rFonts w:ascii="Times New Roman" w:hAnsi="Times New Roman" w:cs="Times New Roman"/>
+                <w:b w:val="0"/>
+                <w:bCs w:val="0"/>
+                <w:sz w:val="24"/>
+                <w:szCs w:val="24"/>
+              </w:rPr>
+              <w:t xml:space="preserve"> un compte</w:t>
+            </w:r>
+            <w:r>
+              <w:rPr>
+                <w:rFonts w:ascii="Times New Roman" w:hAnsi="Times New Roman" w:cs="Times New Roman"/>
+                <w:b w:val="0"/>
+                <w:bCs w:val="0"/>
+                <w:sz w:val="24"/>
+                <w:szCs w:val="24"/>
+              </w:rPr>
+              <w:t xml:space="preserve"> et devient un utilisateur</w:t>
+            </w:r>
+            <w:r>
+              <w:rPr>
+                <w:rFonts w:ascii="Times New Roman" w:hAnsi="Times New Roman" w:cs="Times New Roman"/>
+                <w:b w:val="0"/>
+                <w:bCs w:val="0"/>
+                <w:sz w:val="24"/>
+                <w:szCs w:val="24"/>
+              </w:rPr>
+              <w:t xml:space="preserve"> en utilisant le formulaire d’enregistrement</w:t>
             </w:r>
           </w:p>
         </w:tc>
@@ -2375,7 +2457,7 @@
                 <w:sz w:val="24"/>
                 <w:szCs w:val="24"/>
               </w:rPr>
-              <w:t>Un</w:t>
+              <w:t>En tant que personne n’ayant pas encore de compte</w:t>
             </w:r>
           </w:p>
           <w:p>
@@ -2391,10 +2473,257 @@
               <w:textAlignment w:val="baseline"/>
               <w:rPr>
                 <w:rFonts w:ascii="Times New Roman" w:hAnsi="Times New Roman" w:cs="Times New Roman"/>
+                <w:b w:val="0"/>
                 <w:sz w:val="24"/>
                 <w:szCs w:val="24"/>
               </w:rPr>
             </w:pPr>
+            <w:r>
+              <w:rPr>
+                <w:rFonts w:ascii="Times New Roman" w:hAnsi="Times New Roman" w:cs="Times New Roman"/>
+                <w:b w:val="0"/>
+                <w:sz w:val="24"/>
+                <w:szCs w:val="24"/>
+              </w:rPr>
+              <w:t>J’</w:t>
+            </w:r>
+            <w:r>
+              <w:rPr>
+                <w:rFonts w:ascii="Times New Roman" w:hAnsi="Times New Roman" w:cs="Times New Roman"/>
+                <w:b w:val="0"/>
+                <w:sz w:val="24"/>
+                <w:szCs w:val="24"/>
+              </w:rPr>
+              <w:t>accède au site MonDressing</w:t>
+            </w:r>
+            <w:r>
+              <w:rPr>
+                <w:rFonts w:ascii="Times New Roman" w:hAnsi="Times New Roman" w:cs="Times New Roman"/>
+                <w:b w:val="0"/>
+                <w:sz w:val="24"/>
+                <w:szCs w:val="24"/>
+              </w:rPr>
+              <w:t>.</w:t>
+            </w:r>
+          </w:p>
+          <w:p>
+            <w:pPr>
+              <w:pStyle w:val="Paragraphedeliste"/>
+              <w:widowControl w:val="0"/>
+              <w:numPr>
+                <w:ilvl w:val="0"/>
+                <w:numId w:val="17"/>
+              </w:numPr>
+              <w:suppressAutoHyphens/>
+              <w:autoSpaceDN w:val="0"/>
+              <w:textAlignment w:val="baseline"/>
+              <w:rPr>
+                <w:rFonts w:ascii="Times New Roman" w:hAnsi="Times New Roman" w:cs="Times New Roman"/>
+                <w:b w:val="0"/>
+                <w:sz w:val="24"/>
+                <w:szCs w:val="24"/>
+              </w:rPr>
+            </w:pPr>
+            <w:r>
+              <w:rPr>
+                <w:rFonts w:ascii="Times New Roman" w:hAnsi="Times New Roman" w:cs="Times New Roman"/>
+                <w:b w:val="0"/>
+                <w:sz w:val="24"/>
+                <w:szCs w:val="24"/>
+              </w:rPr>
+              <w:t>Je</w:t>
+            </w:r>
+            <w:r>
+              <w:rPr>
+                <w:rFonts w:ascii="Times New Roman" w:hAnsi="Times New Roman" w:cs="Times New Roman"/>
+                <w:b w:val="0"/>
+                <w:sz w:val="24"/>
+                <w:szCs w:val="24"/>
+              </w:rPr>
+              <w:t xml:space="preserve"> </w:t>
+            </w:r>
+            <w:r>
+              <w:rPr>
+                <w:rFonts w:ascii="Times New Roman" w:hAnsi="Times New Roman" w:cs="Times New Roman"/>
+                <w:b w:val="0"/>
+                <w:sz w:val="24"/>
+                <w:szCs w:val="24"/>
+              </w:rPr>
+              <w:t xml:space="preserve">clique sur le bouton </w:t>
+            </w:r>
+            <w:r>
+              <w:rPr>
+                <w:rFonts w:ascii="Times New Roman" w:hAnsi="Times New Roman" w:cs="Times New Roman"/>
+                <w:b w:val="0"/>
+                <w:sz w:val="24"/>
+                <w:szCs w:val="24"/>
+              </w:rPr>
+              <w:t>« S</w:t>
+            </w:r>
+            <w:r>
+              <w:rPr>
+                <w:rFonts w:ascii="Times New Roman" w:hAnsi="Times New Roman" w:cs="Times New Roman"/>
+                <w:b w:val="0"/>
+                <w:sz w:val="24"/>
+                <w:szCs w:val="24"/>
+              </w:rPr>
+              <w:t>’enregistrer</w:t>
+            </w:r>
+            <w:r>
+              <w:rPr>
+                <w:rFonts w:ascii="Times New Roman" w:hAnsi="Times New Roman" w:cs="Times New Roman"/>
+                <w:b w:val="0"/>
+                <w:sz w:val="24"/>
+                <w:szCs w:val="24"/>
+              </w:rPr>
+              <w:t> »</w:t>
+            </w:r>
+            <w:r>
+              <w:rPr>
+                <w:rFonts w:ascii="Times New Roman" w:hAnsi="Times New Roman" w:cs="Times New Roman"/>
+                <w:b w:val="0"/>
+                <w:sz w:val="24"/>
+                <w:szCs w:val="24"/>
+              </w:rPr>
+              <w:t xml:space="preserve"> dans la barre de navigation</w:t>
+            </w:r>
+            <w:r>
+              <w:rPr>
+                <w:rFonts w:ascii="Times New Roman" w:hAnsi="Times New Roman" w:cs="Times New Roman"/>
+                <w:b w:val="0"/>
+                <w:sz w:val="24"/>
+                <w:szCs w:val="24"/>
+              </w:rPr>
+              <w:t>. Au cli</w:t>
+            </w:r>
+            <w:r>
+              <w:rPr>
+                <w:rFonts w:ascii="Times New Roman" w:hAnsi="Times New Roman" w:cs="Times New Roman"/>
+                <w:b w:val="0"/>
+                <w:sz w:val="24"/>
+                <w:szCs w:val="24"/>
+              </w:rPr>
+              <w:t>ck</w:t>
+            </w:r>
+            <w:r>
+              <w:rPr>
+                <w:rFonts w:ascii="Times New Roman" w:hAnsi="Times New Roman" w:cs="Times New Roman"/>
+                <w:b w:val="0"/>
+                <w:sz w:val="24"/>
+                <w:szCs w:val="24"/>
+              </w:rPr>
+              <w:t xml:space="preserve">, la couleur de fond du bouton « S’enregistrer » devient plus claire afin d’indiquer </w:t>
+            </w:r>
+            <w:r>
+              <w:rPr>
+                <w:rFonts w:ascii="Times New Roman" w:hAnsi="Times New Roman" w:cs="Times New Roman"/>
+                <w:b w:val="0"/>
+                <w:sz w:val="24"/>
+                <w:szCs w:val="24"/>
+              </w:rPr>
+              <w:t>quel bouton vient d’être cliqué</w:t>
+            </w:r>
+            <w:r>
+              <w:rPr>
+                <w:rFonts w:ascii="Times New Roman" w:hAnsi="Times New Roman" w:cs="Times New Roman"/>
+                <w:b w:val="0"/>
+                <w:sz w:val="24"/>
+                <w:szCs w:val="24"/>
+              </w:rPr>
+              <w:t>.</w:t>
+            </w:r>
+          </w:p>
+          <w:p>
+            <w:pPr>
+              <w:pStyle w:val="Paragraphedeliste"/>
+              <w:widowControl w:val="0"/>
+              <w:numPr>
+                <w:ilvl w:val="0"/>
+                <w:numId w:val="17"/>
+              </w:numPr>
+              <w:suppressAutoHyphens/>
+              <w:autoSpaceDN w:val="0"/>
+              <w:textAlignment w:val="baseline"/>
+              <w:rPr>
+                <w:rFonts w:ascii="Times New Roman" w:hAnsi="Times New Roman" w:cs="Times New Roman"/>
+                <w:b w:val="0"/>
+                <w:sz w:val="24"/>
+                <w:szCs w:val="24"/>
+              </w:rPr>
+            </w:pPr>
+            <w:r>
+              <w:rPr>
+                <w:rFonts w:ascii="Times New Roman" w:hAnsi="Times New Roman" w:cs="Times New Roman"/>
+                <w:b w:val="0"/>
+                <w:sz w:val="24"/>
+                <w:szCs w:val="24"/>
+              </w:rPr>
+              <w:t>J’</w:t>
+            </w:r>
+            <w:r>
+              <w:rPr>
+                <w:rFonts w:ascii="Times New Roman" w:hAnsi="Times New Roman" w:cs="Times New Roman"/>
+                <w:b w:val="0"/>
+                <w:sz w:val="24"/>
+                <w:szCs w:val="24"/>
+              </w:rPr>
+              <w:t xml:space="preserve">accède au formulaire permettant de </w:t>
+            </w:r>
+            <w:r>
+              <w:rPr>
+                <w:rFonts w:ascii="Times New Roman" w:hAnsi="Times New Roman" w:cs="Times New Roman"/>
+                <w:b w:val="0"/>
+                <w:sz w:val="24"/>
+                <w:szCs w:val="24"/>
+              </w:rPr>
+              <w:t>me</w:t>
+            </w:r>
+            <w:r>
+              <w:rPr>
+                <w:rFonts w:ascii="Times New Roman" w:hAnsi="Times New Roman" w:cs="Times New Roman"/>
+                <w:b w:val="0"/>
+                <w:sz w:val="24"/>
+                <w:szCs w:val="24"/>
+              </w:rPr>
+              <w:t xml:space="preserve"> créer un compte</w:t>
+            </w:r>
+            <w:r>
+              <w:rPr>
+                <w:rFonts w:ascii="Times New Roman" w:hAnsi="Times New Roman" w:cs="Times New Roman"/>
+                <w:b w:val="0"/>
+                <w:sz w:val="24"/>
+                <w:szCs w:val="24"/>
+              </w:rPr>
+              <w:t>.</w:t>
+            </w:r>
+          </w:p>
+          <w:p>
+            <w:pPr>
+              <w:pStyle w:val="Paragraphedeliste"/>
+              <w:widowControl w:val="0"/>
+              <w:numPr>
+                <w:ilvl w:val="0"/>
+                <w:numId w:val="17"/>
+              </w:numPr>
+              <w:suppressAutoHyphens/>
+              <w:autoSpaceDN w:val="0"/>
+              <w:textAlignment w:val="baseline"/>
+              <w:rPr>
+                <w:rFonts w:ascii="Times New Roman" w:hAnsi="Times New Roman" w:cs="Times New Roman"/>
+                <w:b w:val="0"/>
+                <w:sz w:val="24"/>
+                <w:szCs w:val="24"/>
+              </w:rPr>
+            </w:pPr>
+            <w:r>
+              <w:rPr>
+                <w:rFonts w:ascii="Times New Roman" w:hAnsi="Times New Roman" w:cs="Times New Roman"/>
+                <w:b w:val="0"/>
+                <w:sz w:val="24"/>
+                <w:szCs w:val="24"/>
+              </w:rPr>
+              <w:t>La page correspond à la maquette 1 en annexe.</w:t>
+            </w:r>
           </w:p>
         </w:tc>
       </w:tr>
@@ -2470,7 +2799,7 @@
                 <w:sz w:val="24"/>
                 <w:szCs w:val="24"/>
               </w:rPr>
-              <w:t>XXX</w:t>
+              <w:t>Le site a été préalablement initialisé avec l’outil Angular CLI</w:t>
             </w:r>
           </w:p>
           <w:p>
@@ -2500,7 +2829,7 @@
                 <w:sz w:val="24"/>
                 <w:szCs w:val="24"/>
               </w:rPr>
-              <w:t>XXX</w:t>
+              <w:t>L’URL de la page est http://localhost :4200/register</w:t>
             </w:r>
           </w:p>
           <w:p>
@@ -2530,7 +2859,7 @@
                 <w:sz w:val="24"/>
                 <w:szCs w:val="24"/>
               </w:rPr>
-              <w:t>XXX</w:t>
+              <w:t>La partie register est un composant Angular du module Angular account</w:t>
             </w:r>
           </w:p>
         </w:tc>
@@ -2551,6 +2880,1472 @@
         </w:rPr>
       </w:pPr>
     </w:p>
+    <w:tbl>
+      <w:tblPr>
+        <w:tblStyle w:val="Tableausimple1"/>
+        <w:tblW w:w="0" w:type="auto"/>
+        <w:jc w:val="center"/>
+        <w:tblLook w:val="04A0" w:firstRow="1" w:lastRow="0" w:firstColumn="1" w:lastColumn="0" w:noHBand="0" w:noVBand="1"/>
+      </w:tblPr>
+      <w:tblGrid>
+        <w:gridCol w:w="9016"/>
+      </w:tblGrid>
+      <w:tr>
+        <w:trPr>
+          <w:cnfStyle w:val="100000000000" w:firstRow="1" w:lastRow="0" w:firstColumn="0" w:lastColumn="0" w:oddVBand="0" w:evenVBand="0" w:oddHBand="0" w:evenHBand="0" w:firstRowFirstColumn="0" w:firstRowLastColumn="0" w:lastRowFirstColumn="0" w:lastRowLastColumn="0"/>
+          <w:jc w:val="center"/>
+        </w:trPr>
+        <w:tc>
+          <w:tcPr>
+            <w:cnfStyle w:val="001000000000" w:firstRow="0" w:lastRow="0" w:firstColumn="1" w:lastColumn="0" w:oddVBand="0" w:evenVBand="0" w:oddHBand="0" w:evenHBand="0" w:firstRowFirstColumn="0" w:firstRowLastColumn="0" w:lastRowFirstColumn="0" w:lastRowLastColumn="0"/>
+            <w:tcW w:w="9016" w:type="dxa"/>
+          </w:tcPr>
+          <w:p>
+            <w:pPr>
+              <w:widowControl w:val="0"/>
+              <w:suppressAutoHyphens/>
+              <w:autoSpaceDN w:val="0"/>
+              <w:textAlignment w:val="baseline"/>
+              <w:rPr>
+                <w:rFonts w:ascii="Times New Roman" w:hAnsi="Times New Roman" w:cs="Times New Roman"/>
+                <w:b w:val="0"/>
+                <w:bCs w:val="0"/>
+                <w:sz w:val="24"/>
+                <w:szCs w:val="24"/>
+              </w:rPr>
+            </w:pPr>
+            <w:r>
+              <w:rPr>
+                <w:rFonts w:ascii="Times New Roman" w:hAnsi="Times New Roman" w:cs="Times New Roman"/>
+                <w:sz w:val="24"/>
+                <w:szCs w:val="24"/>
+              </w:rPr>
+              <w:t>User story A.</w:t>
+            </w:r>
+            <w:r>
+              <w:rPr>
+                <w:rFonts w:ascii="Times New Roman" w:hAnsi="Times New Roman" w:cs="Times New Roman"/>
+                <w:sz w:val="24"/>
+                <w:szCs w:val="24"/>
+              </w:rPr>
+              <w:t>2</w:t>
+            </w:r>
+            <w:r>
+              <w:rPr>
+                <w:rFonts w:ascii="Times New Roman" w:hAnsi="Times New Roman" w:cs="Times New Roman"/>
+                <w:sz w:val="24"/>
+                <w:szCs w:val="24"/>
+              </w:rPr>
+              <w:t xml:space="preserve"> : </w:t>
+            </w:r>
+            <w:r>
+              <w:rPr>
+                <w:rFonts w:ascii="Times New Roman" w:hAnsi="Times New Roman" w:cs="Times New Roman"/>
+                <w:sz w:val="24"/>
+                <w:szCs w:val="24"/>
+              </w:rPr>
+              <w:t>Contrôle sur l’enregistrement d’une personne : Vérifier que tous les champs obligatoires sont correctement remplis</w:t>
+            </w:r>
+          </w:p>
+        </w:tc>
+      </w:tr>
+      <w:tr>
+        <w:trPr>
+          <w:cnfStyle w:val="000000100000" w:firstRow="0" w:lastRow="0" w:firstColumn="0" w:lastColumn="0" w:oddVBand="0" w:evenVBand="0" w:oddHBand="1" w:evenHBand="0" w:firstRowFirstColumn="0" w:firstRowLastColumn="0" w:lastRowFirstColumn="0" w:lastRowLastColumn="0"/>
+          <w:jc w:val="center"/>
+        </w:trPr>
+        <w:tc>
+          <w:tcPr>
+            <w:cnfStyle w:val="001000000000" w:firstRow="0" w:lastRow="0" w:firstColumn="1" w:lastColumn="0" w:oddVBand="0" w:evenVBand="0" w:oddHBand="0" w:evenHBand="0" w:firstRowFirstColumn="0" w:firstRowLastColumn="0" w:lastRowFirstColumn="0" w:lastRowLastColumn="0"/>
+            <w:tcW w:w="9016" w:type="dxa"/>
+          </w:tcPr>
+          <w:p>
+            <w:pPr>
+              <w:rPr>
+                <w:rFonts w:ascii="Times New Roman" w:hAnsi="Times New Roman" w:cs="Times New Roman"/>
+                <w:b w:val="0"/>
+                <w:bCs w:val="0"/>
+                <w:sz w:val="24"/>
+                <w:szCs w:val="24"/>
+              </w:rPr>
+            </w:pPr>
+            <w:r>
+              <w:rPr>
+                <w:rFonts w:ascii="Times New Roman" w:hAnsi="Times New Roman" w:cs="Times New Roman"/>
+                <w:b w:val="0"/>
+                <w:bCs w:val="0"/>
+                <w:sz w:val="24"/>
+                <w:szCs w:val="24"/>
+              </w:rPr>
+              <w:t>DOR : L</w:t>
+            </w:r>
+            <w:r>
+              <w:rPr>
+                <w:rFonts w:ascii="Times New Roman" w:hAnsi="Times New Roman" w:cs="Times New Roman"/>
+                <w:b w:val="0"/>
+                <w:bCs w:val="0"/>
+                <w:sz w:val="24"/>
+                <w:szCs w:val="24"/>
+              </w:rPr>
+              <w:t xml:space="preserve">e </w:t>
+            </w:r>
+            <w:r>
+              <w:rPr>
+                <w:rFonts w:ascii="Times New Roman" w:hAnsi="Times New Roman" w:cs="Times New Roman"/>
+                <w:b w:val="0"/>
+                <w:bCs w:val="0"/>
+                <w:sz w:val="24"/>
+                <w:szCs w:val="24"/>
+              </w:rPr>
+              <w:t>formulaire permettant de s’enregistrer</w:t>
+            </w:r>
+            <w:r>
+              <w:rPr>
+                <w:rFonts w:ascii="Times New Roman" w:hAnsi="Times New Roman" w:cs="Times New Roman"/>
+                <w:b w:val="0"/>
+                <w:bCs w:val="0"/>
+                <w:sz w:val="24"/>
+                <w:szCs w:val="24"/>
+              </w:rPr>
+              <w:t xml:space="preserve"> existe</w:t>
+            </w:r>
+          </w:p>
+        </w:tc>
+      </w:tr>
+      <w:tr>
+        <w:trPr>
+          <w:jc w:val="center"/>
+        </w:trPr>
+        <w:tc>
+          <w:tcPr>
+            <w:cnfStyle w:val="001000000000" w:firstRow="0" w:lastRow="0" w:firstColumn="1" w:lastColumn="0" w:oddVBand="0" w:evenVBand="0" w:oddHBand="0" w:evenHBand="0" w:firstRowFirstColumn="0" w:firstRowLastColumn="0" w:lastRowFirstColumn="0" w:lastRowLastColumn="0"/>
+            <w:tcW w:w="9016" w:type="dxa"/>
+          </w:tcPr>
+          <w:p>
+            <w:pPr>
+              <w:rPr>
+                <w:rFonts w:ascii="Times New Roman" w:hAnsi="Times New Roman" w:cs="Times New Roman"/>
+                <w:b w:val="0"/>
+                <w:bCs w:val="0"/>
+                <w:sz w:val="24"/>
+                <w:szCs w:val="24"/>
+              </w:rPr>
+            </w:pPr>
+            <w:r>
+              <w:rPr>
+                <w:rFonts w:ascii="Times New Roman" w:hAnsi="Times New Roman" w:cs="Times New Roman"/>
+                <w:b w:val="0"/>
+                <w:bCs w:val="0"/>
+                <w:sz w:val="24"/>
+                <w:szCs w:val="24"/>
+              </w:rPr>
+              <w:t xml:space="preserve">DOD : </w:t>
+            </w:r>
+            <w:r>
+              <w:rPr>
+                <w:rFonts w:ascii="Times New Roman" w:hAnsi="Times New Roman" w:cs="Times New Roman"/>
+                <w:b w:val="0"/>
+                <w:bCs w:val="0"/>
+                <w:sz w:val="24"/>
+                <w:szCs w:val="24"/>
+              </w:rPr>
+              <w:t>Je gère le cas des champs obligatoires sur le formulaire</w:t>
+            </w:r>
+          </w:p>
+        </w:tc>
+      </w:tr>
+      <w:tr>
+        <w:trPr>
+          <w:cnfStyle w:val="000000100000" w:firstRow="0" w:lastRow="0" w:firstColumn="0" w:lastColumn="0" w:oddVBand="0" w:evenVBand="0" w:oddHBand="1" w:evenHBand="0" w:firstRowFirstColumn="0" w:firstRowLastColumn="0" w:lastRowFirstColumn="0" w:lastRowLastColumn="0"/>
+          <w:jc w:val="center"/>
+        </w:trPr>
+        <w:tc>
+          <w:tcPr>
+            <w:cnfStyle w:val="001000000000" w:firstRow="0" w:lastRow="0" w:firstColumn="1" w:lastColumn="0" w:oddVBand="0" w:evenVBand="0" w:oddHBand="0" w:evenHBand="0" w:firstRowFirstColumn="0" w:firstRowLastColumn="0" w:lastRowFirstColumn="0" w:lastRowLastColumn="0"/>
+            <w:tcW w:w="9016" w:type="dxa"/>
+          </w:tcPr>
+          <w:p>
+            <w:pPr>
+              <w:pStyle w:val="Paragraphedeliste"/>
+              <w:widowControl w:val="0"/>
+              <w:numPr>
+                <w:ilvl w:val="0"/>
+                <w:numId w:val="17"/>
+              </w:numPr>
+              <w:suppressAutoHyphens/>
+              <w:autoSpaceDN w:val="0"/>
+              <w:textAlignment w:val="baseline"/>
+              <w:rPr>
+                <w:rFonts w:ascii="Times New Roman" w:hAnsi="Times New Roman" w:cs="Times New Roman"/>
+                <w:b w:val="0"/>
+                <w:sz w:val="24"/>
+                <w:szCs w:val="24"/>
+              </w:rPr>
+            </w:pPr>
+            <w:r>
+              <w:rPr>
+                <w:rFonts w:ascii="Times New Roman" w:hAnsi="Times New Roman" w:cs="Times New Roman"/>
+                <w:b w:val="0"/>
+                <w:sz w:val="24"/>
+                <w:szCs w:val="24"/>
+              </w:rPr>
+              <w:t>En tant que personne n’ayant pas encore de compte</w:t>
+            </w:r>
+          </w:p>
+          <w:p>
+            <w:pPr>
+              <w:pStyle w:val="Paragraphedeliste"/>
+              <w:widowControl w:val="0"/>
+              <w:numPr>
+                <w:ilvl w:val="0"/>
+                <w:numId w:val="17"/>
+              </w:numPr>
+              <w:suppressAutoHyphens/>
+              <w:autoSpaceDN w:val="0"/>
+              <w:textAlignment w:val="baseline"/>
+              <w:rPr>
+                <w:rFonts w:ascii="Times New Roman" w:hAnsi="Times New Roman" w:cs="Times New Roman"/>
+                <w:b w:val="0"/>
+                <w:sz w:val="24"/>
+                <w:szCs w:val="24"/>
+              </w:rPr>
+            </w:pPr>
+            <w:r>
+              <w:rPr>
+                <w:rFonts w:ascii="Times New Roman" w:hAnsi="Times New Roman" w:cs="Times New Roman"/>
+                <w:b w:val="0"/>
+                <w:sz w:val="24"/>
+                <w:szCs w:val="24"/>
+              </w:rPr>
+              <w:t>L</w:t>
+            </w:r>
+            <w:r>
+              <w:rPr>
+                <w:rFonts w:ascii="Times New Roman" w:hAnsi="Times New Roman" w:cs="Times New Roman"/>
+                <w:b w:val="0"/>
+                <w:sz w:val="24"/>
+                <w:szCs w:val="24"/>
+              </w:rPr>
+              <w:t xml:space="preserve">orsque je </w:t>
+            </w:r>
+            <w:r>
+              <w:rPr>
+                <w:rFonts w:ascii="Times New Roman" w:hAnsi="Times New Roman" w:cs="Times New Roman"/>
+                <w:b w:val="0"/>
+                <w:sz w:val="24"/>
+                <w:szCs w:val="24"/>
+              </w:rPr>
+              <w:t>complète le formulaire d’enregistrement.</w:t>
+            </w:r>
+          </w:p>
+          <w:p>
+            <w:pPr>
+              <w:pStyle w:val="Paragraphedeliste"/>
+              <w:widowControl w:val="0"/>
+              <w:numPr>
+                <w:ilvl w:val="0"/>
+                <w:numId w:val="17"/>
+              </w:numPr>
+              <w:suppressAutoHyphens/>
+              <w:autoSpaceDN w:val="0"/>
+              <w:textAlignment w:val="baseline"/>
+              <w:rPr>
+                <w:rFonts w:ascii="Times New Roman" w:hAnsi="Times New Roman" w:cs="Times New Roman"/>
+                <w:b w:val="0"/>
+                <w:sz w:val="24"/>
+                <w:szCs w:val="24"/>
+              </w:rPr>
+            </w:pPr>
+            <w:r>
+              <w:rPr>
+                <w:rFonts w:ascii="Times New Roman" w:hAnsi="Times New Roman" w:cs="Times New Roman"/>
+                <w:b w:val="0"/>
+                <w:sz w:val="24"/>
+                <w:szCs w:val="24"/>
+              </w:rPr>
+              <w:t xml:space="preserve">Si je </w:t>
+            </w:r>
+            <w:r>
+              <w:rPr>
+                <w:rFonts w:ascii="Times New Roman" w:hAnsi="Times New Roman" w:cs="Times New Roman"/>
+                <w:b w:val="0"/>
+                <w:sz w:val="24"/>
+                <w:szCs w:val="24"/>
+              </w:rPr>
+              <w:t>clique sur le</w:t>
+            </w:r>
+            <w:r>
+              <w:rPr>
+                <w:rFonts w:ascii="Times New Roman" w:hAnsi="Times New Roman" w:cs="Times New Roman"/>
+                <w:b w:val="0"/>
+                <w:sz w:val="24"/>
+                <w:szCs w:val="24"/>
+              </w:rPr>
+              <w:t xml:space="preserve"> bouton « S’ENREGISTRER »</w:t>
+            </w:r>
+            <w:r>
+              <w:rPr>
+                <w:rFonts w:ascii="Times New Roman" w:hAnsi="Times New Roman" w:cs="Times New Roman"/>
+                <w:b w:val="0"/>
+                <w:sz w:val="24"/>
+                <w:szCs w:val="24"/>
+              </w:rPr>
+              <w:t xml:space="preserve"> alors que je n’ai pas rempli les trois champs obligatoires, celui-ci est </w:t>
+            </w:r>
+            <w:r>
+              <w:rPr>
+                <w:rFonts w:ascii="Times New Roman" w:hAnsi="Times New Roman" w:cs="Times New Roman"/>
+                <w:b w:val="0"/>
+                <w:sz w:val="24"/>
+                <w:szCs w:val="24"/>
+              </w:rPr>
+              <w:t>désactivé.</w:t>
+            </w:r>
+          </w:p>
+          <w:p>
+            <w:pPr>
+              <w:pStyle w:val="Paragraphedeliste"/>
+              <w:widowControl w:val="0"/>
+              <w:numPr>
+                <w:ilvl w:val="0"/>
+                <w:numId w:val="17"/>
+              </w:numPr>
+              <w:suppressAutoHyphens/>
+              <w:autoSpaceDN w:val="0"/>
+              <w:textAlignment w:val="baseline"/>
+              <w:rPr>
+                <w:rFonts w:ascii="Times New Roman" w:hAnsi="Times New Roman" w:cs="Times New Roman"/>
+                <w:b w:val="0"/>
+                <w:sz w:val="24"/>
+                <w:szCs w:val="24"/>
+              </w:rPr>
+            </w:pPr>
+            <w:r>
+              <w:rPr>
+                <w:rFonts w:ascii="Times New Roman" w:hAnsi="Times New Roman" w:cs="Times New Roman"/>
+                <w:b w:val="0"/>
+                <w:sz w:val="24"/>
+                <w:szCs w:val="24"/>
+              </w:rPr>
+              <w:t xml:space="preserve">Le champ « Adresse email » nécessite un @. Si </w:t>
+            </w:r>
+            <w:r>
+              <w:rPr>
+                <w:rFonts w:ascii="Times New Roman" w:hAnsi="Times New Roman" w:cs="Times New Roman"/>
+                <w:b w:val="0"/>
+                <w:sz w:val="24"/>
+                <w:szCs w:val="24"/>
+              </w:rPr>
+              <w:t xml:space="preserve">j’envoie </w:t>
+            </w:r>
+            <w:r>
+              <w:rPr>
+                <w:rFonts w:ascii="Times New Roman" w:hAnsi="Times New Roman" w:cs="Times New Roman"/>
+                <w:b w:val="0"/>
+                <w:sz w:val="24"/>
+                <w:szCs w:val="24"/>
+              </w:rPr>
+              <w:t xml:space="preserve">le formulaire sans @, la phrase « Une erreur est survenue. Merci de réessayer » apparait en haut du </w:t>
+            </w:r>
+            <w:r>
+              <w:rPr>
+                <w:rFonts w:ascii="Times New Roman" w:hAnsi="Times New Roman" w:cs="Times New Roman"/>
+                <w:b w:val="0"/>
+                <w:sz w:val="24"/>
+                <w:szCs w:val="24"/>
+              </w:rPr>
+              <w:lastRenderedPageBreak/>
+              <w:t>formulaire.</w:t>
+            </w:r>
+          </w:p>
+          <w:p>
+            <w:pPr>
+              <w:pStyle w:val="Paragraphedeliste"/>
+              <w:widowControl w:val="0"/>
+              <w:numPr>
+                <w:ilvl w:val="0"/>
+                <w:numId w:val="17"/>
+              </w:numPr>
+              <w:suppressAutoHyphens/>
+              <w:autoSpaceDN w:val="0"/>
+              <w:textAlignment w:val="baseline"/>
+              <w:rPr>
+                <w:rFonts w:ascii="Times New Roman" w:hAnsi="Times New Roman" w:cs="Times New Roman"/>
+                <w:b w:val="0"/>
+                <w:sz w:val="24"/>
+                <w:szCs w:val="24"/>
+              </w:rPr>
+            </w:pPr>
+            <w:r>
+              <w:rPr>
+                <w:rFonts w:ascii="Times New Roman" w:hAnsi="Times New Roman" w:cs="Times New Roman"/>
+                <w:b w:val="0"/>
+                <w:sz w:val="24"/>
+                <w:szCs w:val="24"/>
+              </w:rPr>
+              <w:t>Lorsque je saisis un mot de passe, le</w:t>
+            </w:r>
+            <w:r>
+              <w:rPr>
+                <w:rFonts w:ascii="Times New Roman" w:hAnsi="Times New Roman" w:cs="Times New Roman"/>
+                <w:b w:val="0"/>
+                <w:sz w:val="24"/>
+                <w:szCs w:val="24"/>
+              </w:rPr>
+              <w:t xml:space="preserve"> champ « Mot de passe » n’affiche pas le mot de passe </w:t>
+            </w:r>
+            <w:r>
+              <w:rPr>
+                <w:rFonts w:ascii="Times New Roman" w:hAnsi="Times New Roman" w:cs="Times New Roman"/>
+                <w:b w:val="0"/>
+                <w:sz w:val="24"/>
+                <w:szCs w:val="24"/>
+              </w:rPr>
+              <w:t>en clair</w:t>
+            </w:r>
+            <w:r>
+              <w:rPr>
+                <w:rFonts w:ascii="Times New Roman" w:hAnsi="Times New Roman" w:cs="Times New Roman"/>
+                <w:b w:val="0"/>
+                <w:sz w:val="24"/>
+                <w:szCs w:val="24"/>
+              </w:rPr>
+              <w:t>.</w:t>
+            </w:r>
+          </w:p>
+          <w:p>
+            <w:pPr>
+              <w:pStyle w:val="Paragraphedeliste"/>
+              <w:widowControl w:val="0"/>
+              <w:numPr>
+                <w:ilvl w:val="0"/>
+                <w:numId w:val="17"/>
+              </w:numPr>
+              <w:suppressAutoHyphens/>
+              <w:autoSpaceDN w:val="0"/>
+              <w:textAlignment w:val="baseline"/>
+              <w:rPr>
+                <w:rFonts w:ascii="Times New Roman" w:hAnsi="Times New Roman" w:cs="Times New Roman"/>
+                <w:b w:val="0"/>
+                <w:sz w:val="24"/>
+                <w:szCs w:val="24"/>
+              </w:rPr>
+            </w:pPr>
+            <w:r>
+              <w:rPr>
+                <w:rFonts w:ascii="Times New Roman" w:hAnsi="Times New Roman" w:cs="Times New Roman"/>
+                <w:b w:val="0"/>
+                <w:sz w:val="24"/>
+                <w:szCs w:val="24"/>
+              </w:rPr>
+              <w:t>Si je clique en dehors de n’importe quel champ du formulaire, après avoir cliqué dedans, et que le champ est vide, le message « Vous n’avez pas rempli ce champ » apparait en dessous du champ concerné, surligné en rouge clair (#F8d7da). Le message reste affiché tant que les champs n’ont pas été remplis.</w:t>
+            </w:r>
+          </w:p>
+          <w:p>
+            <w:pPr>
+              <w:pStyle w:val="Paragraphedeliste"/>
+              <w:widowControl w:val="0"/>
+              <w:numPr>
+                <w:ilvl w:val="0"/>
+                <w:numId w:val="17"/>
+              </w:numPr>
+              <w:suppressAutoHyphens/>
+              <w:autoSpaceDN w:val="0"/>
+              <w:textAlignment w:val="baseline"/>
+              <w:rPr>
+                <w:rFonts w:ascii="Times New Roman" w:hAnsi="Times New Roman" w:cs="Times New Roman"/>
+                <w:sz w:val="24"/>
+                <w:szCs w:val="24"/>
+              </w:rPr>
+            </w:pPr>
+            <w:r>
+              <w:rPr>
+                <w:rFonts w:ascii="Times New Roman" w:hAnsi="Times New Roman" w:cs="Times New Roman"/>
+                <w:b w:val="0"/>
+                <w:sz w:val="24"/>
+                <w:szCs w:val="24"/>
+              </w:rPr>
+              <w:t xml:space="preserve">Si tout est correctement complété, </w:t>
+            </w:r>
+            <w:r>
+              <w:rPr>
+                <w:rFonts w:ascii="Times New Roman" w:hAnsi="Times New Roman" w:cs="Times New Roman"/>
+                <w:b w:val="0"/>
+                <w:sz w:val="24"/>
+                <w:szCs w:val="24"/>
+              </w:rPr>
+              <w:t>l’appel au service concernant l’enregistrement des données se fait</w:t>
+            </w:r>
+            <w:r>
+              <w:rPr>
+                <w:rFonts w:ascii="Times New Roman" w:hAnsi="Times New Roman" w:cs="Times New Roman"/>
+                <w:sz w:val="24"/>
+                <w:szCs w:val="24"/>
+              </w:rPr>
+              <w:t xml:space="preserve"> </w:t>
+            </w:r>
+          </w:p>
+        </w:tc>
+      </w:tr>
+      <w:tr>
+        <w:trPr>
+          <w:jc w:val="center"/>
+        </w:trPr>
+        <w:tc>
+          <w:tcPr>
+            <w:cnfStyle w:val="001000000000" w:firstRow="0" w:lastRow="0" w:firstColumn="1" w:lastColumn="0" w:oddVBand="0" w:evenVBand="0" w:oddHBand="0" w:evenHBand="0" w:firstRowFirstColumn="0" w:firstRowLastColumn="0" w:lastRowFirstColumn="0" w:lastRowLastColumn="0"/>
+            <w:tcW w:w="9016" w:type="dxa"/>
+          </w:tcPr>
+          <w:p>
+            <w:pPr>
+              <w:widowControl w:val="0"/>
+              <w:suppressAutoHyphens/>
+              <w:autoSpaceDN w:val="0"/>
+              <w:textAlignment w:val="baseline"/>
+              <w:rPr>
+                <w:rFonts w:ascii="Times New Roman" w:hAnsi="Times New Roman" w:cs="Times New Roman"/>
+                <w:b w:val="0"/>
+                <w:bCs w:val="0"/>
+                <w:sz w:val="24"/>
+                <w:szCs w:val="24"/>
+              </w:rPr>
+            </w:pPr>
+            <w:r>
+              <w:rPr>
+                <w:rFonts w:ascii="Times New Roman" w:hAnsi="Times New Roman" w:cs="Times New Roman"/>
+                <w:sz w:val="24"/>
+                <w:szCs w:val="24"/>
+              </w:rPr>
+              <w:lastRenderedPageBreak/>
+              <w:t>Spécifications techniques</w:t>
+            </w:r>
+          </w:p>
+        </w:tc>
+      </w:tr>
+      <w:tr>
+        <w:trPr>
+          <w:cnfStyle w:val="000000100000" w:firstRow="0" w:lastRow="0" w:firstColumn="0" w:lastColumn="0" w:oddVBand="0" w:evenVBand="0" w:oddHBand="1" w:evenHBand="0" w:firstRowFirstColumn="0" w:firstRowLastColumn="0" w:lastRowFirstColumn="0" w:lastRowLastColumn="0"/>
+          <w:trHeight w:val="501"/>
+          <w:jc w:val="center"/>
+        </w:trPr>
+        <w:tc>
+          <w:tcPr>
+            <w:cnfStyle w:val="001000000000" w:firstRow="0" w:lastRow="0" w:firstColumn="1" w:lastColumn="0" w:oddVBand="0" w:evenVBand="0" w:oddHBand="0" w:evenHBand="0" w:firstRowFirstColumn="0" w:firstRowLastColumn="0" w:lastRowFirstColumn="0" w:lastRowLastColumn="0"/>
+            <w:tcW w:w="9016" w:type="dxa"/>
+          </w:tcPr>
+          <w:p>
+            <w:pPr>
+              <w:pStyle w:val="Paragraphedeliste"/>
+              <w:widowControl w:val="0"/>
+              <w:numPr>
+                <w:ilvl w:val="0"/>
+                <w:numId w:val="18"/>
+              </w:numPr>
+              <w:suppressAutoHyphens/>
+              <w:autoSpaceDN w:val="0"/>
+              <w:textAlignment w:val="baseline"/>
+              <w:rPr>
+                <w:rFonts w:ascii="Times New Roman" w:hAnsi="Times New Roman" w:cs="Times New Roman"/>
+                <w:b w:val="0"/>
+                <w:bCs w:val="0"/>
+                <w:sz w:val="24"/>
+                <w:szCs w:val="24"/>
+              </w:rPr>
+            </w:pPr>
+            <w:r>
+              <w:rPr>
+                <w:rFonts w:ascii="Times New Roman" w:hAnsi="Times New Roman" w:cs="Times New Roman"/>
+                <w:b w:val="0"/>
+                <w:bCs w:val="0"/>
+                <w:sz w:val="24"/>
+                <w:szCs w:val="24"/>
+              </w:rPr>
+              <w:t>Les vérifications sont faites avec les directives structurelles Angular</w:t>
+            </w:r>
+          </w:p>
+          <w:p>
+            <w:pPr>
+              <w:pStyle w:val="Paragraphedeliste"/>
+              <w:widowControl w:val="0"/>
+              <w:numPr>
+                <w:ilvl w:val="0"/>
+                <w:numId w:val="18"/>
+              </w:numPr>
+              <w:suppressAutoHyphens/>
+              <w:autoSpaceDN w:val="0"/>
+              <w:textAlignment w:val="baseline"/>
+              <w:rPr>
+                <w:rStyle w:val="Lienhypertexte"/>
+              </w:rPr>
+            </w:pPr>
+            <w:r>
+              <w:rPr>
+                <w:rFonts w:ascii="Times New Roman" w:hAnsi="Times New Roman" w:cs="Times New Roman"/>
+                <w:b w:val="0"/>
+                <w:bCs w:val="0"/>
+                <w:sz w:val="24"/>
+                <w:szCs w:val="24"/>
+              </w:rPr>
+              <w:t xml:space="preserve">L’URL a appeler pour soumettre l’enregistrement de l’utilisateur est : </w:t>
+            </w:r>
+            <w:hyperlink r:id="rId8" w:history="1">
+              <w:r>
+                <w:rPr>
+                  <w:rStyle w:val="Lienhypertexte"/>
+                  <w:rFonts w:ascii="Times New Roman" w:hAnsi="Times New Roman" w:cs="Times New Roman"/>
+                  <w:sz w:val="24"/>
+                  <w:szCs w:val="24"/>
+                </w:rPr>
+                <w:t>http://localhost:3000/api/users</w:t>
+              </w:r>
+            </w:hyperlink>
+          </w:p>
+          <w:p>
+            <w:pPr>
+              <w:pStyle w:val="Paragraphedeliste"/>
+              <w:widowControl w:val="0"/>
+              <w:numPr>
+                <w:ilvl w:val="0"/>
+                <w:numId w:val="18"/>
+              </w:numPr>
+              <w:suppressAutoHyphens/>
+              <w:autoSpaceDN w:val="0"/>
+              <w:textAlignment w:val="baseline"/>
+              <w:rPr>
+                <w:rFonts w:ascii="Times New Roman" w:hAnsi="Times New Roman" w:cs="Times New Roman"/>
+                <w:b w:val="0"/>
+                <w:bCs w:val="0"/>
+                <w:sz w:val="24"/>
+                <w:szCs w:val="24"/>
+              </w:rPr>
+            </w:pPr>
+            <w:r>
+              <w:rPr>
+                <w:rFonts w:ascii="Times New Roman" w:hAnsi="Times New Roman" w:cs="Times New Roman"/>
+                <w:b w:val="0"/>
+                <w:bCs w:val="0"/>
+                <w:sz w:val="24"/>
+                <w:szCs w:val="24"/>
+              </w:rPr>
+              <w:t>On doit soumettre les informations en POST au format JSON</w:t>
+            </w:r>
+          </w:p>
+          <w:p>
+            <w:pPr>
+              <w:pStyle w:val="Paragraphedeliste"/>
+              <w:widowControl w:val="0"/>
+              <w:numPr>
+                <w:ilvl w:val="0"/>
+                <w:numId w:val="18"/>
+              </w:numPr>
+              <w:suppressAutoHyphens/>
+              <w:autoSpaceDN w:val="0"/>
+              <w:textAlignment w:val="baseline"/>
+              <w:rPr>
+                <w:rFonts w:ascii="Times New Roman" w:hAnsi="Times New Roman" w:cs="Times New Roman"/>
+                <w:b w:val="0"/>
+                <w:bCs w:val="0"/>
+                <w:sz w:val="24"/>
+                <w:szCs w:val="24"/>
+              </w:rPr>
+            </w:pPr>
+            <w:r>
+              <w:rPr>
+                <w:rFonts w:ascii="Times New Roman" w:hAnsi="Times New Roman" w:cs="Times New Roman"/>
+                <w:b w:val="0"/>
+                <w:bCs w:val="0"/>
+                <w:sz w:val="24"/>
+                <w:szCs w:val="24"/>
+              </w:rPr>
+              <w:t>L’objet JSON est structuré ainsi :</w:t>
+            </w:r>
+          </w:p>
+          <w:p>
+            <w:pPr>
+              <w:pStyle w:val="Paragraphedeliste"/>
+              <w:widowControl w:val="0"/>
+              <w:suppressAutoHyphens/>
+              <w:autoSpaceDN w:val="0"/>
+              <w:textAlignment w:val="baseline"/>
+              <w:rPr>
+                <w:rFonts w:ascii="Times New Roman" w:hAnsi="Times New Roman" w:cs="Times New Roman"/>
+                <w:sz w:val="24"/>
+                <w:szCs w:val="24"/>
+              </w:rPr>
+            </w:pPr>
+            <w:r>
+              <w:rPr>
+                <w:rFonts w:ascii="Times New Roman" w:hAnsi="Times New Roman" w:cs="Times New Roman"/>
+                <w:b w:val="0"/>
+                <w:bCs w:val="0"/>
+                <w:sz w:val="24"/>
+                <w:szCs w:val="24"/>
+              </w:rPr>
+              <w:t>PSEUDO_USER : string, LOGIN_USER : string, MDP_USER : string</w:t>
+            </w:r>
+          </w:p>
+          <w:p>
+            <w:pPr>
+              <w:pStyle w:val="Paragraphedeliste"/>
+              <w:widowControl w:val="0"/>
+              <w:numPr>
+                <w:ilvl w:val="0"/>
+                <w:numId w:val="18"/>
+              </w:numPr>
+              <w:suppressAutoHyphens/>
+              <w:autoSpaceDN w:val="0"/>
+              <w:textAlignment w:val="baseline"/>
+              <w:rPr>
+                <w:rFonts w:ascii="Times New Roman" w:hAnsi="Times New Roman" w:cs="Times New Roman"/>
+                <w:sz w:val="24"/>
+                <w:szCs w:val="24"/>
+              </w:rPr>
+            </w:pPr>
+            <w:r>
+              <w:rPr>
+                <w:rFonts w:ascii="Times New Roman" w:hAnsi="Times New Roman" w:cs="Times New Roman"/>
+                <w:b w:val="0"/>
+                <w:bCs w:val="0"/>
+                <w:sz w:val="24"/>
+                <w:szCs w:val="24"/>
+              </w:rPr>
+              <w:t>Pour que les données soient encryptées sur le réseau, le front et le back doivent communiquer via le protocole https</w:t>
+            </w:r>
+          </w:p>
+        </w:tc>
+      </w:tr>
+    </w:tbl>
+    <w:p>
+      <w:pPr>
+        <w:pStyle w:val="Titre2"/>
+        <w:numPr>
+          <w:ilvl w:val="0"/>
+          <w:numId w:val="0"/>
+        </w:numPr>
+        <w:ind w:left="360" w:hanging="360"/>
+      </w:pPr>
+    </w:p>
+    <w:tbl>
+      <w:tblPr>
+        <w:tblStyle w:val="Tableausimple1"/>
+        <w:tblW w:w="0" w:type="auto"/>
+        <w:jc w:val="center"/>
+        <w:tblLook w:val="04A0" w:firstRow="1" w:lastRow="0" w:firstColumn="1" w:lastColumn="0" w:noHBand="0" w:noVBand="1"/>
+      </w:tblPr>
+      <w:tblGrid>
+        <w:gridCol w:w="9016"/>
+      </w:tblGrid>
+      <w:tr>
+        <w:trPr>
+          <w:cnfStyle w:val="100000000000" w:firstRow="1" w:lastRow="0" w:firstColumn="0" w:lastColumn="0" w:oddVBand="0" w:evenVBand="0" w:oddHBand="0" w:evenHBand="0" w:firstRowFirstColumn="0" w:firstRowLastColumn="0" w:lastRowFirstColumn="0" w:lastRowLastColumn="0"/>
+          <w:jc w:val="center"/>
+        </w:trPr>
+        <w:tc>
+          <w:tcPr>
+            <w:cnfStyle w:val="001000000000" w:firstRow="0" w:lastRow="0" w:firstColumn="1" w:lastColumn="0" w:oddVBand="0" w:evenVBand="0" w:oddHBand="0" w:evenHBand="0" w:firstRowFirstColumn="0" w:firstRowLastColumn="0" w:lastRowFirstColumn="0" w:lastRowLastColumn="0"/>
+            <w:tcW w:w="9016" w:type="dxa"/>
+          </w:tcPr>
+          <w:p>
+            <w:pPr>
+              <w:widowControl w:val="0"/>
+              <w:suppressAutoHyphens/>
+              <w:autoSpaceDN w:val="0"/>
+              <w:textAlignment w:val="baseline"/>
+              <w:rPr>
+                <w:rFonts w:ascii="Times New Roman" w:hAnsi="Times New Roman" w:cs="Times New Roman"/>
+                <w:b w:val="0"/>
+                <w:bCs w:val="0"/>
+                <w:sz w:val="24"/>
+                <w:szCs w:val="24"/>
+              </w:rPr>
+            </w:pPr>
+            <w:r>
+              <w:rPr>
+                <w:rFonts w:ascii="Times New Roman" w:hAnsi="Times New Roman" w:cs="Times New Roman"/>
+                <w:sz w:val="24"/>
+                <w:szCs w:val="24"/>
+              </w:rPr>
+              <w:t>User story A.</w:t>
+            </w:r>
+            <w:r>
+              <w:rPr>
+                <w:rFonts w:ascii="Times New Roman" w:hAnsi="Times New Roman" w:cs="Times New Roman"/>
+                <w:sz w:val="24"/>
+                <w:szCs w:val="24"/>
+              </w:rPr>
+              <w:t>3</w:t>
+            </w:r>
+            <w:r>
+              <w:rPr>
+                <w:rFonts w:ascii="Times New Roman" w:hAnsi="Times New Roman" w:cs="Times New Roman"/>
+                <w:sz w:val="24"/>
+                <w:szCs w:val="24"/>
+              </w:rPr>
+              <w:t xml:space="preserve"> : </w:t>
+            </w:r>
+            <w:r>
+              <w:rPr>
+                <w:rFonts w:ascii="Times New Roman" w:hAnsi="Times New Roman" w:cs="Times New Roman"/>
+                <w:sz w:val="24"/>
+                <w:szCs w:val="24"/>
+              </w:rPr>
+              <w:t xml:space="preserve">Contrôle sur l’enregistrement d’une personne : Vérifier que </w:t>
+            </w:r>
+            <w:r>
+              <w:rPr>
+                <w:rFonts w:ascii="Times New Roman" w:hAnsi="Times New Roman" w:cs="Times New Roman"/>
+                <w:sz w:val="24"/>
+                <w:szCs w:val="24"/>
+              </w:rPr>
+              <w:t>l’inscription en base a bien été effectuée</w:t>
+            </w:r>
+          </w:p>
+        </w:tc>
+      </w:tr>
+      <w:tr>
+        <w:trPr>
+          <w:cnfStyle w:val="000000100000" w:firstRow="0" w:lastRow="0" w:firstColumn="0" w:lastColumn="0" w:oddVBand="0" w:evenVBand="0" w:oddHBand="1" w:evenHBand="0" w:firstRowFirstColumn="0" w:firstRowLastColumn="0" w:lastRowFirstColumn="0" w:lastRowLastColumn="0"/>
+          <w:jc w:val="center"/>
+        </w:trPr>
+        <w:tc>
+          <w:tcPr>
+            <w:cnfStyle w:val="001000000000" w:firstRow="0" w:lastRow="0" w:firstColumn="1" w:lastColumn="0" w:oddVBand="0" w:evenVBand="0" w:oddHBand="0" w:evenHBand="0" w:firstRowFirstColumn="0" w:firstRowLastColumn="0" w:lastRowFirstColumn="0" w:lastRowLastColumn="0"/>
+            <w:tcW w:w="9016" w:type="dxa"/>
+          </w:tcPr>
+          <w:p>
+            <w:pPr>
+              <w:rPr>
+                <w:rFonts w:ascii="Times New Roman" w:hAnsi="Times New Roman" w:cs="Times New Roman"/>
+                <w:b w:val="0"/>
+                <w:bCs w:val="0"/>
+                <w:sz w:val="24"/>
+                <w:szCs w:val="24"/>
+              </w:rPr>
+            </w:pPr>
+            <w:r>
+              <w:rPr>
+                <w:rFonts w:ascii="Times New Roman" w:hAnsi="Times New Roman" w:cs="Times New Roman"/>
+                <w:b w:val="0"/>
+                <w:bCs w:val="0"/>
+                <w:sz w:val="24"/>
+                <w:szCs w:val="24"/>
+              </w:rPr>
+              <w:t>DOR : L</w:t>
+            </w:r>
+            <w:r>
+              <w:rPr>
+                <w:rFonts w:ascii="Times New Roman" w:hAnsi="Times New Roman" w:cs="Times New Roman"/>
+                <w:b w:val="0"/>
+                <w:bCs w:val="0"/>
+                <w:sz w:val="24"/>
+                <w:szCs w:val="24"/>
+              </w:rPr>
+              <w:t>e</w:t>
+            </w:r>
+            <w:r>
+              <w:rPr>
+                <w:rFonts w:ascii="Times New Roman" w:hAnsi="Times New Roman" w:cs="Times New Roman"/>
+                <w:b w:val="0"/>
+                <w:bCs w:val="0"/>
+                <w:sz w:val="24"/>
+                <w:szCs w:val="24"/>
+              </w:rPr>
+              <w:t>s US A.1 et A.2 ont bien été effectuées</w:t>
+            </w:r>
+          </w:p>
+        </w:tc>
+      </w:tr>
+      <w:tr>
+        <w:trPr>
+          <w:jc w:val="center"/>
+        </w:trPr>
+        <w:tc>
+          <w:tcPr>
+            <w:cnfStyle w:val="001000000000" w:firstRow="0" w:lastRow="0" w:firstColumn="1" w:lastColumn="0" w:oddVBand="0" w:evenVBand="0" w:oddHBand="0" w:evenHBand="0" w:firstRowFirstColumn="0" w:firstRowLastColumn="0" w:lastRowFirstColumn="0" w:lastRowLastColumn="0"/>
+            <w:tcW w:w="9016" w:type="dxa"/>
+          </w:tcPr>
+          <w:p>
+            <w:pPr>
+              <w:rPr>
+                <w:rFonts w:ascii="Times New Roman" w:hAnsi="Times New Roman" w:cs="Times New Roman"/>
+                <w:b w:val="0"/>
+                <w:bCs w:val="0"/>
+                <w:sz w:val="24"/>
+                <w:szCs w:val="24"/>
+              </w:rPr>
+            </w:pPr>
+            <w:r>
+              <w:rPr>
+                <w:rFonts w:ascii="Times New Roman" w:hAnsi="Times New Roman" w:cs="Times New Roman"/>
+                <w:b w:val="0"/>
+                <w:bCs w:val="0"/>
+                <w:sz w:val="24"/>
+                <w:szCs w:val="24"/>
+              </w:rPr>
+              <w:t xml:space="preserve">DOD : </w:t>
+            </w:r>
+            <w:r>
+              <w:rPr>
+                <w:rFonts w:ascii="Times New Roman" w:hAnsi="Times New Roman" w:cs="Times New Roman"/>
+                <w:b w:val="0"/>
+                <w:bCs w:val="0"/>
+                <w:sz w:val="24"/>
+                <w:szCs w:val="24"/>
+              </w:rPr>
+              <w:t xml:space="preserve">Je gère le cas </w:t>
+            </w:r>
+            <w:r>
+              <w:rPr>
+                <w:rFonts w:ascii="Times New Roman" w:hAnsi="Times New Roman" w:cs="Times New Roman"/>
+                <w:b w:val="0"/>
+                <w:bCs w:val="0"/>
+                <w:sz w:val="24"/>
+                <w:szCs w:val="24"/>
+              </w:rPr>
+              <w:t>de l’inscription en base d’un utilisateur</w:t>
+            </w:r>
+          </w:p>
+        </w:tc>
+      </w:tr>
+      <w:tr>
+        <w:trPr>
+          <w:cnfStyle w:val="000000100000" w:firstRow="0" w:lastRow="0" w:firstColumn="0" w:lastColumn="0" w:oddVBand="0" w:evenVBand="0" w:oddHBand="1" w:evenHBand="0" w:firstRowFirstColumn="0" w:firstRowLastColumn="0" w:lastRowFirstColumn="0" w:lastRowLastColumn="0"/>
+          <w:jc w:val="center"/>
+        </w:trPr>
+        <w:tc>
+          <w:tcPr>
+            <w:cnfStyle w:val="001000000000" w:firstRow="0" w:lastRow="0" w:firstColumn="1" w:lastColumn="0" w:oddVBand="0" w:evenVBand="0" w:oddHBand="0" w:evenHBand="0" w:firstRowFirstColumn="0" w:firstRowLastColumn="0" w:lastRowFirstColumn="0" w:lastRowLastColumn="0"/>
+            <w:tcW w:w="9016" w:type="dxa"/>
+          </w:tcPr>
+          <w:p>
+            <w:pPr>
+              <w:pStyle w:val="Paragraphedeliste"/>
+              <w:widowControl w:val="0"/>
+              <w:numPr>
+                <w:ilvl w:val="0"/>
+                <w:numId w:val="17"/>
+              </w:numPr>
+              <w:suppressAutoHyphens/>
+              <w:autoSpaceDN w:val="0"/>
+              <w:textAlignment w:val="baseline"/>
+              <w:rPr>
+                <w:rFonts w:ascii="Times New Roman" w:hAnsi="Times New Roman" w:cs="Times New Roman"/>
+                <w:b w:val="0"/>
+                <w:sz w:val="24"/>
+                <w:szCs w:val="24"/>
+              </w:rPr>
+            </w:pPr>
+            <w:r>
+              <w:rPr>
+                <w:rFonts w:ascii="Times New Roman" w:hAnsi="Times New Roman" w:cs="Times New Roman"/>
+                <w:b w:val="0"/>
+                <w:sz w:val="24"/>
+                <w:szCs w:val="24"/>
+              </w:rPr>
+              <w:t xml:space="preserve">Je suis un utilisateur et </w:t>
+            </w:r>
+            <w:r>
+              <w:rPr>
+                <w:rFonts w:ascii="Times New Roman" w:hAnsi="Times New Roman" w:cs="Times New Roman"/>
+                <w:b w:val="0"/>
+                <w:sz w:val="24"/>
+                <w:szCs w:val="24"/>
+              </w:rPr>
+              <w:t>j’ai complété le formulaire d’enregistrement</w:t>
+            </w:r>
+          </w:p>
+          <w:p>
+            <w:pPr>
+              <w:pStyle w:val="Paragraphedeliste"/>
+              <w:widowControl w:val="0"/>
+              <w:numPr>
+                <w:ilvl w:val="0"/>
+                <w:numId w:val="17"/>
+              </w:numPr>
+              <w:suppressAutoHyphens/>
+              <w:autoSpaceDN w:val="0"/>
+              <w:textAlignment w:val="baseline"/>
+              <w:rPr>
+                <w:rFonts w:ascii="Times New Roman" w:hAnsi="Times New Roman" w:cs="Times New Roman"/>
+                <w:b w:val="0"/>
+                <w:sz w:val="24"/>
+                <w:szCs w:val="24"/>
+              </w:rPr>
+            </w:pPr>
+            <w:r>
+              <w:rPr>
+                <w:rFonts w:ascii="Times New Roman" w:hAnsi="Times New Roman" w:cs="Times New Roman"/>
+                <w:b w:val="0"/>
+                <w:sz w:val="24"/>
+                <w:szCs w:val="24"/>
+              </w:rPr>
+              <w:t>Je clique sur le bouton « S’ENREGISTRER ».</w:t>
+            </w:r>
+          </w:p>
+          <w:p>
+            <w:pPr>
+              <w:pStyle w:val="Paragraphedeliste"/>
+              <w:widowControl w:val="0"/>
+              <w:numPr>
+                <w:ilvl w:val="0"/>
+                <w:numId w:val="17"/>
+              </w:numPr>
+              <w:suppressAutoHyphens/>
+              <w:autoSpaceDN w:val="0"/>
+              <w:textAlignment w:val="baseline"/>
+              <w:rPr>
+                <w:rFonts w:ascii="Times New Roman" w:hAnsi="Times New Roman" w:cs="Times New Roman"/>
+                <w:b w:val="0"/>
+                <w:sz w:val="24"/>
+                <w:szCs w:val="24"/>
+              </w:rPr>
+            </w:pPr>
+            <w:r>
+              <w:rPr>
+                <w:rFonts w:ascii="Times New Roman" w:hAnsi="Times New Roman" w:cs="Times New Roman"/>
+                <w:b w:val="0"/>
+                <w:sz w:val="24"/>
+                <w:szCs w:val="24"/>
+              </w:rPr>
+              <w:t xml:space="preserve">Vérifier que les données sont bien inscrites en base dans la table </w:t>
+            </w:r>
+            <w:r>
+              <w:rPr>
+                <w:rFonts w:ascii="Times New Roman" w:hAnsi="Times New Roman" w:cs="Times New Roman"/>
+                <w:b w:val="0"/>
+                <w:i/>
+                <w:iCs/>
+                <w:sz w:val="24"/>
+                <w:szCs w:val="24"/>
+              </w:rPr>
+              <w:t>user</w:t>
+            </w:r>
+            <w:r>
+              <w:rPr>
+                <w:rFonts w:ascii="Times New Roman" w:hAnsi="Times New Roman" w:cs="Times New Roman"/>
+                <w:b w:val="0"/>
+                <w:sz w:val="24"/>
+                <w:szCs w:val="24"/>
+              </w:rPr>
+              <w:t>.</w:t>
+            </w:r>
+          </w:p>
+          <w:p>
+            <w:pPr>
+              <w:pStyle w:val="Paragraphedeliste"/>
+              <w:widowControl w:val="0"/>
+              <w:numPr>
+                <w:ilvl w:val="0"/>
+                <w:numId w:val="17"/>
+              </w:numPr>
+              <w:suppressAutoHyphens/>
+              <w:autoSpaceDN w:val="0"/>
+              <w:textAlignment w:val="baseline"/>
+              <w:rPr>
+                <w:rFonts w:ascii="Times New Roman" w:hAnsi="Times New Roman" w:cs="Times New Roman"/>
+                <w:sz w:val="24"/>
+                <w:szCs w:val="24"/>
+              </w:rPr>
+            </w:pPr>
+            <w:r>
+              <w:rPr>
+                <w:rFonts w:ascii="Times New Roman" w:hAnsi="Times New Roman" w:cs="Times New Roman"/>
+                <w:b w:val="0"/>
+                <w:sz w:val="24"/>
+                <w:szCs w:val="24"/>
+              </w:rPr>
+              <w:t>Si une erreur survient lors de l’envoi des données pour l’enregistrement en base, la phrase « Une erreur est survenue. Merci de réessayer » apparait en haut du formulaire.</w:t>
+            </w:r>
+          </w:p>
+          <w:p>
+            <w:pPr>
+              <w:pStyle w:val="Paragraphedeliste"/>
+              <w:widowControl w:val="0"/>
+              <w:numPr>
+                <w:ilvl w:val="0"/>
+                <w:numId w:val="17"/>
+              </w:numPr>
+              <w:suppressAutoHyphens/>
+              <w:autoSpaceDN w:val="0"/>
+              <w:textAlignment w:val="baseline"/>
+              <w:rPr>
+                <w:rFonts w:ascii="Times New Roman" w:hAnsi="Times New Roman" w:cs="Times New Roman"/>
+                <w:sz w:val="24"/>
+                <w:szCs w:val="24"/>
+              </w:rPr>
+            </w:pPr>
+            <w:r>
+              <w:rPr>
+                <w:rFonts w:ascii="Times New Roman" w:hAnsi="Times New Roman" w:cs="Times New Roman"/>
+                <w:b w:val="0"/>
+                <w:sz w:val="24"/>
+                <w:szCs w:val="24"/>
+              </w:rPr>
+              <w:t>Lorsque l’enregistrement s’est correctement déroulé, la phrase « Votre compte a bien été créé. Merci de vous connecter » apparait en haut du formulaire, puis je suis redirigé vers la page de connexion au bout de trois secondes.</w:t>
+            </w:r>
+          </w:p>
+        </w:tc>
+      </w:tr>
+      <w:tr>
+        <w:trPr>
+          <w:jc w:val="center"/>
+        </w:trPr>
+        <w:tc>
+          <w:tcPr>
+            <w:cnfStyle w:val="001000000000" w:firstRow="0" w:lastRow="0" w:firstColumn="1" w:lastColumn="0" w:oddVBand="0" w:evenVBand="0" w:oddHBand="0" w:evenHBand="0" w:firstRowFirstColumn="0" w:firstRowLastColumn="0" w:lastRowFirstColumn="0" w:lastRowLastColumn="0"/>
+            <w:tcW w:w="9016" w:type="dxa"/>
+          </w:tcPr>
+          <w:p>
+            <w:pPr>
+              <w:widowControl w:val="0"/>
+              <w:suppressAutoHyphens/>
+              <w:autoSpaceDN w:val="0"/>
+              <w:textAlignment w:val="baseline"/>
+              <w:rPr>
+                <w:rFonts w:ascii="Times New Roman" w:hAnsi="Times New Roman" w:cs="Times New Roman"/>
+                <w:b w:val="0"/>
+                <w:bCs w:val="0"/>
+                <w:sz w:val="24"/>
+                <w:szCs w:val="24"/>
+              </w:rPr>
+            </w:pPr>
+            <w:r>
+              <w:rPr>
+                <w:rFonts w:ascii="Times New Roman" w:hAnsi="Times New Roman" w:cs="Times New Roman"/>
+                <w:sz w:val="24"/>
+                <w:szCs w:val="24"/>
+              </w:rPr>
+              <w:t>Spécifications techniques</w:t>
+            </w:r>
+          </w:p>
+        </w:tc>
+      </w:tr>
+      <w:tr>
+        <w:trPr>
+          <w:cnfStyle w:val="000000100000" w:firstRow="0" w:lastRow="0" w:firstColumn="0" w:lastColumn="0" w:oddVBand="0" w:evenVBand="0" w:oddHBand="1" w:evenHBand="0" w:firstRowFirstColumn="0" w:firstRowLastColumn="0" w:lastRowFirstColumn="0" w:lastRowLastColumn="0"/>
+          <w:trHeight w:val="501"/>
+          <w:jc w:val="center"/>
+        </w:trPr>
+        <w:tc>
+          <w:tcPr>
+            <w:cnfStyle w:val="001000000000" w:firstRow="0" w:lastRow="0" w:firstColumn="1" w:lastColumn="0" w:oddVBand="0" w:evenVBand="0" w:oddHBand="0" w:evenHBand="0" w:firstRowFirstColumn="0" w:firstRowLastColumn="0" w:lastRowFirstColumn="0" w:lastRowLastColumn="0"/>
+            <w:tcW w:w="9016" w:type="dxa"/>
+          </w:tcPr>
+          <w:p>
+            <w:pPr>
+              <w:pStyle w:val="Paragraphedeliste"/>
+              <w:widowControl w:val="0"/>
+              <w:numPr>
+                <w:ilvl w:val="0"/>
+                <w:numId w:val="18"/>
+              </w:numPr>
+              <w:suppressAutoHyphens/>
+              <w:autoSpaceDN w:val="0"/>
+              <w:textAlignment w:val="baseline"/>
+              <w:rPr>
+                <w:rFonts w:ascii="Times New Roman" w:hAnsi="Times New Roman" w:cs="Times New Roman"/>
+                <w:b w:val="0"/>
+                <w:bCs w:val="0"/>
+                <w:sz w:val="24"/>
+                <w:szCs w:val="24"/>
+              </w:rPr>
+            </w:pPr>
+            <w:r>
+              <w:rPr>
+                <w:rFonts w:ascii="Times New Roman" w:hAnsi="Times New Roman" w:cs="Times New Roman"/>
+                <w:b w:val="0"/>
+                <w:bCs w:val="0"/>
+                <w:sz w:val="24"/>
+                <w:szCs w:val="24"/>
+              </w:rPr>
+              <w:t>Le serveur a été initialisé avec NodeJs et Express</w:t>
+            </w:r>
+          </w:p>
+          <w:p>
+            <w:pPr>
+              <w:pStyle w:val="Paragraphedeliste"/>
+              <w:widowControl w:val="0"/>
+              <w:numPr>
+                <w:ilvl w:val="0"/>
+                <w:numId w:val="18"/>
+              </w:numPr>
+              <w:suppressAutoHyphens/>
+              <w:autoSpaceDN w:val="0"/>
+              <w:textAlignment w:val="baseline"/>
+              <w:rPr>
+                <w:rFonts w:ascii="Times New Roman" w:hAnsi="Times New Roman" w:cs="Times New Roman"/>
+                <w:b w:val="0"/>
+                <w:bCs w:val="0"/>
+                <w:sz w:val="24"/>
+                <w:szCs w:val="24"/>
+              </w:rPr>
+            </w:pPr>
+            <w:r>
+              <w:rPr>
+                <w:rFonts w:ascii="Times New Roman" w:hAnsi="Times New Roman" w:cs="Times New Roman"/>
+                <w:b w:val="0"/>
+                <w:bCs w:val="0"/>
+                <w:sz w:val="24"/>
+                <w:szCs w:val="24"/>
+              </w:rPr>
+              <w:t xml:space="preserve">La base de données </w:t>
+            </w:r>
+            <w:r>
+              <w:rPr>
+                <w:rFonts w:ascii="Times New Roman" w:hAnsi="Times New Roman" w:cs="Times New Roman"/>
+                <w:b w:val="0"/>
+                <w:bCs w:val="0"/>
+                <w:sz w:val="24"/>
+                <w:szCs w:val="24"/>
+              </w:rPr>
+              <w:t>MySQL nommée « </w:t>
+            </w:r>
+            <w:r>
+              <w:rPr>
+                <w:rFonts w:ascii="Times New Roman" w:hAnsi="Times New Roman" w:cs="Times New Roman"/>
+                <w:b w:val="0"/>
+                <w:bCs w:val="0"/>
+                <w:sz w:val="24"/>
+                <w:szCs w:val="24"/>
+              </w:rPr>
+              <w:t>dressing</w:t>
+            </w:r>
+            <w:r>
+              <w:rPr>
+                <w:rFonts w:ascii="Times New Roman" w:hAnsi="Times New Roman" w:cs="Times New Roman"/>
+                <w:b w:val="0"/>
+                <w:bCs w:val="0"/>
+                <w:sz w:val="24"/>
+                <w:szCs w:val="24"/>
+              </w:rPr>
+              <w:t> »</w:t>
+            </w:r>
+            <w:r>
+              <w:rPr>
+                <w:rFonts w:ascii="Times New Roman" w:hAnsi="Times New Roman" w:cs="Times New Roman"/>
+                <w:b w:val="0"/>
+                <w:bCs w:val="0"/>
+                <w:sz w:val="24"/>
+                <w:szCs w:val="24"/>
+              </w:rPr>
+              <w:t xml:space="preserve"> a été créée et </w:t>
+            </w:r>
+            <w:r>
+              <w:rPr>
+                <w:rFonts w:ascii="Times New Roman" w:hAnsi="Times New Roman" w:cs="Times New Roman"/>
+                <w:b w:val="0"/>
+                <w:bCs w:val="0"/>
+                <w:sz w:val="24"/>
+                <w:szCs w:val="24"/>
+              </w:rPr>
+              <w:t>possède</w:t>
+            </w:r>
+            <w:r>
+              <w:rPr>
+                <w:rFonts w:ascii="Times New Roman" w:hAnsi="Times New Roman" w:cs="Times New Roman"/>
+                <w:b w:val="0"/>
+                <w:bCs w:val="0"/>
+                <w:sz w:val="24"/>
+                <w:szCs w:val="24"/>
+              </w:rPr>
+              <w:t xml:space="preserve"> la table user</w:t>
+            </w:r>
+            <w:r>
+              <w:rPr>
+                <w:rFonts w:ascii="Times New Roman" w:hAnsi="Times New Roman" w:cs="Times New Roman"/>
+                <w:b w:val="0"/>
+                <w:bCs w:val="0"/>
+                <w:sz w:val="24"/>
+                <w:szCs w:val="24"/>
+              </w:rPr>
+              <w:t xml:space="preserve"> contenant les champs ID_USER(int11), PSEUDO_USER(varchar50), LOGIN_USER</w:t>
+            </w:r>
+            <w:r>
+              <w:rPr>
+                <w:rFonts w:ascii="Times New Roman" w:hAnsi="Times New Roman" w:cs="Times New Roman"/>
+                <w:b w:val="0"/>
+                <w:bCs w:val="0"/>
+                <w:sz w:val="24"/>
+                <w:szCs w:val="24"/>
+              </w:rPr>
+              <w:t>(varchar</w:t>
+            </w:r>
+            <w:r>
+              <w:rPr>
+                <w:rFonts w:ascii="Times New Roman" w:hAnsi="Times New Roman" w:cs="Times New Roman"/>
+                <w:b w:val="0"/>
+                <w:bCs w:val="0"/>
+                <w:sz w:val="24"/>
+                <w:szCs w:val="24"/>
+              </w:rPr>
+              <w:t>255</w:t>
+            </w:r>
+            <w:r>
+              <w:rPr>
+                <w:rFonts w:ascii="Times New Roman" w:hAnsi="Times New Roman" w:cs="Times New Roman"/>
+                <w:b w:val="0"/>
+                <w:bCs w:val="0"/>
+                <w:sz w:val="24"/>
+                <w:szCs w:val="24"/>
+              </w:rPr>
+              <w:t>),</w:t>
+            </w:r>
+            <w:r>
+              <w:rPr>
+                <w:rFonts w:ascii="Times New Roman" w:hAnsi="Times New Roman" w:cs="Times New Roman"/>
+                <w:b w:val="0"/>
+                <w:bCs w:val="0"/>
+                <w:sz w:val="24"/>
+                <w:szCs w:val="24"/>
+              </w:rPr>
+              <w:t xml:space="preserve"> et MDP_USER</w:t>
+            </w:r>
+            <w:r>
+              <w:rPr>
+                <w:rFonts w:ascii="Times New Roman" w:hAnsi="Times New Roman" w:cs="Times New Roman"/>
+                <w:b w:val="0"/>
+                <w:bCs w:val="0"/>
+                <w:sz w:val="24"/>
+                <w:szCs w:val="24"/>
+              </w:rPr>
+              <w:t>(varchar</w:t>
+            </w:r>
+            <w:r>
+              <w:rPr>
+                <w:rFonts w:ascii="Times New Roman" w:hAnsi="Times New Roman" w:cs="Times New Roman"/>
+                <w:b w:val="0"/>
+                <w:bCs w:val="0"/>
+                <w:sz w:val="24"/>
+                <w:szCs w:val="24"/>
+              </w:rPr>
+              <w:t>25</w:t>
+            </w:r>
+            <w:r>
+              <w:rPr>
+                <w:rFonts w:ascii="Times New Roman" w:hAnsi="Times New Roman" w:cs="Times New Roman"/>
+                <w:b w:val="0"/>
+                <w:bCs w:val="0"/>
+                <w:sz w:val="24"/>
+                <w:szCs w:val="24"/>
+              </w:rPr>
+              <w:t>5)</w:t>
+            </w:r>
+            <w:r>
+              <w:rPr>
+                <w:rFonts w:ascii="Times New Roman" w:hAnsi="Times New Roman" w:cs="Times New Roman"/>
+                <w:b w:val="0"/>
+                <w:bCs w:val="0"/>
+                <w:sz w:val="24"/>
+                <w:szCs w:val="24"/>
+              </w:rPr>
+              <w:t>.</w:t>
+            </w:r>
+          </w:p>
+          <w:p>
+            <w:pPr>
+              <w:pStyle w:val="Paragraphedeliste"/>
+              <w:widowControl w:val="0"/>
+              <w:numPr>
+                <w:ilvl w:val="0"/>
+                <w:numId w:val="18"/>
+              </w:numPr>
+              <w:suppressAutoHyphens/>
+              <w:autoSpaceDN w:val="0"/>
+              <w:textAlignment w:val="baseline"/>
+              <w:rPr>
+                <w:rFonts w:ascii="Times New Roman" w:hAnsi="Times New Roman" w:cs="Times New Roman"/>
+                <w:b w:val="0"/>
+                <w:bCs w:val="0"/>
+                <w:sz w:val="24"/>
+                <w:szCs w:val="24"/>
+              </w:rPr>
+            </w:pPr>
+            <w:r>
+              <w:rPr>
+                <w:rFonts w:ascii="Times New Roman" w:hAnsi="Times New Roman" w:cs="Times New Roman"/>
+                <w:b w:val="0"/>
+                <w:bCs w:val="0"/>
+                <w:sz w:val="24"/>
+                <w:szCs w:val="24"/>
+              </w:rPr>
+              <w:t>La dépendance mysql en version 2.17.1 est utilisée pour la connexion entre le serveur et la base de données</w:t>
+            </w:r>
+          </w:p>
+          <w:p>
+            <w:pPr>
+              <w:pStyle w:val="Paragraphedeliste"/>
+              <w:widowControl w:val="0"/>
+              <w:numPr>
+                <w:ilvl w:val="0"/>
+                <w:numId w:val="18"/>
+              </w:numPr>
+              <w:suppressAutoHyphens/>
+              <w:autoSpaceDN w:val="0"/>
+              <w:textAlignment w:val="baseline"/>
+              <w:rPr>
+                <w:rFonts w:ascii="Times New Roman" w:hAnsi="Times New Roman" w:cs="Times New Roman"/>
+                <w:b w:val="0"/>
+                <w:bCs w:val="0"/>
+                <w:sz w:val="24"/>
+                <w:szCs w:val="24"/>
+              </w:rPr>
+            </w:pPr>
+            <w:r>
+              <w:rPr>
+                <w:rFonts w:ascii="Times New Roman" w:hAnsi="Times New Roman" w:cs="Times New Roman"/>
+                <w:b w:val="0"/>
+                <w:bCs w:val="0"/>
+                <w:sz w:val="24"/>
+                <w:szCs w:val="24"/>
+              </w:rPr>
+              <w:t>Il faut utiliser des requêtes préparées afin de se protéger des injections SQL</w:t>
+            </w:r>
+          </w:p>
+          <w:p>
+            <w:pPr>
+              <w:pStyle w:val="Paragraphedeliste"/>
+              <w:widowControl w:val="0"/>
+              <w:numPr>
+                <w:ilvl w:val="0"/>
+                <w:numId w:val="18"/>
+              </w:numPr>
+              <w:suppressAutoHyphens/>
+              <w:autoSpaceDN w:val="0"/>
+              <w:textAlignment w:val="baseline"/>
+              <w:rPr>
+                <w:rFonts w:ascii="Times New Roman" w:hAnsi="Times New Roman" w:cs="Times New Roman"/>
+                <w:b w:val="0"/>
+                <w:bCs w:val="0"/>
+                <w:sz w:val="24"/>
+                <w:szCs w:val="24"/>
+              </w:rPr>
+            </w:pPr>
+            <w:r>
+              <w:rPr>
+                <w:rFonts w:ascii="Times New Roman" w:hAnsi="Times New Roman" w:cs="Times New Roman"/>
+                <w:b w:val="0"/>
+                <w:bCs w:val="0"/>
+                <w:sz w:val="24"/>
+                <w:szCs w:val="24"/>
+              </w:rPr>
+              <w:t>Il faut créer la route /api/users afin que le serveur puisse récupérer les informations que le front lui envoie</w:t>
+            </w:r>
+            <w:bookmarkStart w:id="4" w:name="_GoBack"/>
+            <w:bookmarkEnd w:id="4"/>
+          </w:p>
+        </w:tc>
+      </w:tr>
+    </w:tbl>
+    <w:p>
+      <w:pPr>
+        <w:pStyle w:val="Titre2"/>
+        <w:numPr>
+          <w:ilvl w:val="0"/>
+          <w:numId w:val="0"/>
+        </w:numPr>
+        <w:ind w:left="360" w:hanging="360"/>
+      </w:pPr>
+    </w:p>
     <w:p>
       <w:pPr>
         <w:pStyle w:val="Titre2"/>
@@ -2570,6 +4365,996 @@
     <w:p>
       <w:pPr>
         <w:spacing w:after="0" w:line="240" w:lineRule="auto"/>
+      </w:pPr>
+    </w:p>
+    <w:tbl>
+      <w:tblPr>
+        <w:tblStyle w:val="Tableausimple1"/>
+        <w:tblW w:w="0" w:type="auto"/>
+        <w:jc w:val="center"/>
+        <w:tblLook w:val="04A0" w:firstRow="1" w:lastRow="0" w:firstColumn="1" w:lastColumn="0" w:noHBand="0" w:noVBand="1"/>
+      </w:tblPr>
+      <w:tblGrid>
+        <w:gridCol w:w="9016"/>
+      </w:tblGrid>
+      <w:tr>
+        <w:trPr>
+          <w:cnfStyle w:val="100000000000" w:firstRow="1" w:lastRow="0" w:firstColumn="0" w:lastColumn="0" w:oddVBand="0" w:evenVBand="0" w:oddHBand="0" w:evenHBand="0" w:firstRowFirstColumn="0" w:firstRowLastColumn="0" w:lastRowFirstColumn="0" w:lastRowLastColumn="0"/>
+          <w:jc w:val="center"/>
+        </w:trPr>
+        <w:tc>
+          <w:tcPr>
+            <w:cnfStyle w:val="001000000000" w:firstRow="0" w:lastRow="0" w:firstColumn="1" w:lastColumn="0" w:oddVBand="0" w:evenVBand="0" w:oddHBand="0" w:evenHBand="0" w:firstRowFirstColumn="0" w:firstRowLastColumn="0" w:lastRowFirstColumn="0" w:lastRowLastColumn="0"/>
+            <w:tcW w:w="9016" w:type="dxa"/>
+          </w:tcPr>
+          <w:p>
+            <w:pPr>
+              <w:widowControl w:val="0"/>
+              <w:suppressAutoHyphens/>
+              <w:autoSpaceDN w:val="0"/>
+              <w:textAlignment w:val="baseline"/>
+              <w:rPr>
+                <w:rFonts w:ascii="Times New Roman" w:hAnsi="Times New Roman" w:cs="Times New Roman"/>
+                <w:b w:val="0"/>
+                <w:bCs w:val="0"/>
+                <w:sz w:val="24"/>
+                <w:szCs w:val="24"/>
+              </w:rPr>
+            </w:pPr>
+            <w:r>
+              <w:rPr>
+                <w:rFonts w:ascii="Times New Roman" w:hAnsi="Times New Roman" w:cs="Times New Roman"/>
+                <w:sz w:val="24"/>
+                <w:szCs w:val="24"/>
+              </w:rPr>
+              <w:t xml:space="preserve">User story </w:t>
+            </w:r>
+            <w:r>
+              <w:rPr>
+                <w:rFonts w:ascii="Times New Roman" w:hAnsi="Times New Roman" w:cs="Times New Roman"/>
+                <w:sz w:val="24"/>
+                <w:szCs w:val="24"/>
+              </w:rPr>
+              <w:t>B</w:t>
+            </w:r>
+            <w:r>
+              <w:rPr>
+                <w:rFonts w:ascii="Times New Roman" w:hAnsi="Times New Roman" w:cs="Times New Roman"/>
+                <w:sz w:val="24"/>
+                <w:szCs w:val="24"/>
+              </w:rPr>
+              <w:t>.1 : U</w:t>
+            </w:r>
+            <w:r>
+              <w:rPr>
+                <w:rFonts w:ascii="Times New Roman" w:hAnsi="Times New Roman" w:cs="Times New Roman"/>
+                <w:sz w:val="24"/>
+                <w:szCs w:val="24"/>
+              </w:rPr>
+              <w:t xml:space="preserve">n utilisateur </w:t>
+            </w:r>
+            <w:r>
+              <w:rPr>
+                <w:rFonts w:ascii="Times New Roman" w:hAnsi="Times New Roman" w:cs="Times New Roman"/>
+                <w:sz w:val="24"/>
+                <w:szCs w:val="24"/>
+              </w:rPr>
+              <w:t xml:space="preserve">souhaite </w:t>
+            </w:r>
+            <w:r>
+              <w:rPr>
+                <w:rFonts w:ascii="Times New Roman" w:hAnsi="Times New Roman" w:cs="Times New Roman"/>
+                <w:sz w:val="24"/>
+                <w:szCs w:val="24"/>
+              </w:rPr>
+              <w:t>se connecter</w:t>
+            </w:r>
+            <w:r>
+              <w:rPr>
+                <w:rFonts w:ascii="Times New Roman" w:hAnsi="Times New Roman" w:cs="Times New Roman"/>
+                <w:sz w:val="24"/>
+                <w:szCs w:val="24"/>
+              </w:rPr>
+              <w:t xml:space="preserve"> </w:t>
+            </w:r>
+            <w:r>
+              <w:rPr>
+                <w:rFonts w:ascii="Times New Roman" w:hAnsi="Times New Roman" w:cs="Times New Roman"/>
+                <w:sz w:val="24"/>
+                <w:szCs w:val="24"/>
+              </w:rPr>
+              <w:t>à</w:t>
+            </w:r>
+            <w:r>
+              <w:rPr>
+                <w:rFonts w:ascii="Times New Roman" w:hAnsi="Times New Roman" w:cs="Times New Roman"/>
+                <w:sz w:val="24"/>
+                <w:szCs w:val="24"/>
+              </w:rPr>
+              <w:t xml:space="preserve"> l’application</w:t>
+            </w:r>
+          </w:p>
+        </w:tc>
+      </w:tr>
+      <w:tr>
+        <w:trPr>
+          <w:cnfStyle w:val="000000100000" w:firstRow="0" w:lastRow="0" w:firstColumn="0" w:lastColumn="0" w:oddVBand="0" w:evenVBand="0" w:oddHBand="1" w:evenHBand="0" w:firstRowFirstColumn="0" w:firstRowLastColumn="0" w:lastRowFirstColumn="0" w:lastRowLastColumn="0"/>
+          <w:jc w:val="center"/>
+        </w:trPr>
+        <w:tc>
+          <w:tcPr>
+            <w:cnfStyle w:val="001000000000" w:firstRow="0" w:lastRow="0" w:firstColumn="1" w:lastColumn="0" w:oddVBand="0" w:evenVBand="0" w:oddHBand="0" w:evenHBand="0" w:firstRowFirstColumn="0" w:firstRowLastColumn="0" w:lastRowFirstColumn="0" w:lastRowLastColumn="0"/>
+            <w:tcW w:w="9016" w:type="dxa"/>
+          </w:tcPr>
+          <w:p>
+            <w:pPr>
+              <w:rPr>
+                <w:rFonts w:ascii="Times New Roman" w:hAnsi="Times New Roman" w:cs="Times New Roman"/>
+                <w:b w:val="0"/>
+                <w:bCs w:val="0"/>
+                <w:sz w:val="24"/>
+                <w:szCs w:val="24"/>
+              </w:rPr>
+            </w:pPr>
+            <w:r>
+              <w:rPr>
+                <w:rFonts w:ascii="Times New Roman" w:hAnsi="Times New Roman" w:cs="Times New Roman"/>
+                <w:b w:val="0"/>
+                <w:bCs w:val="0"/>
+                <w:sz w:val="24"/>
+                <w:szCs w:val="24"/>
+              </w:rPr>
+              <w:t>DOR : L</w:t>
+            </w:r>
+            <w:r>
+              <w:rPr>
+                <w:rFonts w:ascii="Times New Roman" w:hAnsi="Times New Roman" w:cs="Times New Roman"/>
+                <w:b w:val="0"/>
+                <w:bCs w:val="0"/>
+                <w:sz w:val="24"/>
+                <w:szCs w:val="24"/>
+              </w:rPr>
+              <w:t xml:space="preserve">a page d’accueil existe ainsi que le </w:t>
+            </w:r>
+            <w:r>
+              <w:rPr>
+                <w:rFonts w:ascii="Times New Roman" w:hAnsi="Times New Roman" w:cs="Times New Roman"/>
+                <w:b w:val="0"/>
+                <w:bCs w:val="0"/>
+                <w:sz w:val="24"/>
+                <w:szCs w:val="24"/>
+              </w:rPr>
+              <w:t xml:space="preserve">formulaire permettant de </w:t>
+            </w:r>
+            <w:r>
+              <w:rPr>
+                <w:rFonts w:ascii="Times New Roman" w:hAnsi="Times New Roman" w:cs="Times New Roman"/>
+                <w:b w:val="0"/>
+                <w:bCs w:val="0"/>
+                <w:sz w:val="24"/>
+                <w:szCs w:val="24"/>
+              </w:rPr>
+              <w:t>se connecter</w:t>
+            </w:r>
+          </w:p>
+        </w:tc>
+      </w:tr>
+      <w:tr>
+        <w:trPr>
+          <w:jc w:val="center"/>
+        </w:trPr>
+        <w:tc>
+          <w:tcPr>
+            <w:cnfStyle w:val="001000000000" w:firstRow="0" w:lastRow="0" w:firstColumn="1" w:lastColumn="0" w:oddVBand="0" w:evenVBand="0" w:oddHBand="0" w:evenHBand="0" w:firstRowFirstColumn="0" w:firstRowLastColumn="0" w:lastRowFirstColumn="0" w:lastRowLastColumn="0"/>
+            <w:tcW w:w="9016" w:type="dxa"/>
+          </w:tcPr>
+          <w:p>
+            <w:pPr>
+              <w:rPr>
+                <w:rFonts w:ascii="Times New Roman" w:hAnsi="Times New Roman" w:cs="Times New Roman"/>
+                <w:sz w:val="24"/>
+                <w:szCs w:val="24"/>
+              </w:rPr>
+            </w:pPr>
+            <w:r>
+              <w:rPr>
+                <w:rFonts w:ascii="Times New Roman" w:hAnsi="Times New Roman" w:cs="Times New Roman"/>
+                <w:b w:val="0"/>
+                <w:bCs w:val="0"/>
+                <w:sz w:val="24"/>
+                <w:szCs w:val="24"/>
+              </w:rPr>
+              <w:lastRenderedPageBreak/>
+              <w:t xml:space="preserve">DOD : </w:t>
+            </w:r>
+            <w:r>
+              <w:rPr>
+                <w:rFonts w:ascii="Times New Roman" w:hAnsi="Times New Roman" w:cs="Times New Roman"/>
+                <w:b w:val="0"/>
+                <w:bCs w:val="0"/>
+                <w:sz w:val="24"/>
+                <w:szCs w:val="24"/>
+              </w:rPr>
+              <w:t>Je</w:t>
+            </w:r>
+            <w:r>
+              <w:rPr>
+                <w:rFonts w:ascii="Times New Roman" w:hAnsi="Times New Roman" w:cs="Times New Roman"/>
+                <w:b w:val="0"/>
+                <w:bCs w:val="0"/>
+                <w:sz w:val="24"/>
+                <w:szCs w:val="24"/>
+              </w:rPr>
+              <w:t xml:space="preserve"> </w:t>
+            </w:r>
+            <w:r>
+              <w:rPr>
+                <w:rFonts w:ascii="Times New Roman" w:hAnsi="Times New Roman" w:cs="Times New Roman"/>
+                <w:b w:val="0"/>
+                <w:bCs w:val="0"/>
+                <w:sz w:val="24"/>
+                <w:szCs w:val="24"/>
+              </w:rPr>
+              <w:t>parviens</w:t>
+            </w:r>
+            <w:r>
+              <w:rPr>
+                <w:rFonts w:ascii="Times New Roman" w:hAnsi="Times New Roman" w:cs="Times New Roman"/>
+                <w:b w:val="0"/>
+                <w:bCs w:val="0"/>
+                <w:sz w:val="24"/>
+                <w:szCs w:val="24"/>
+              </w:rPr>
+              <w:t xml:space="preserve"> à </w:t>
+            </w:r>
+            <w:r>
+              <w:rPr>
+                <w:rFonts w:ascii="Times New Roman" w:hAnsi="Times New Roman" w:cs="Times New Roman"/>
+                <w:b w:val="0"/>
+                <w:bCs w:val="0"/>
+                <w:sz w:val="24"/>
+                <w:szCs w:val="24"/>
+              </w:rPr>
+              <w:t>me</w:t>
+            </w:r>
+            <w:r>
+              <w:rPr>
+                <w:rFonts w:ascii="Times New Roman" w:hAnsi="Times New Roman" w:cs="Times New Roman"/>
+                <w:b w:val="0"/>
+                <w:bCs w:val="0"/>
+                <w:sz w:val="24"/>
+                <w:szCs w:val="24"/>
+              </w:rPr>
+              <w:t xml:space="preserve"> connec</w:t>
+            </w:r>
+            <w:r>
+              <w:rPr>
+                <w:rFonts w:ascii="Times New Roman" w:hAnsi="Times New Roman" w:cs="Times New Roman"/>
+                <w:b w:val="0"/>
+                <w:bCs w:val="0"/>
+                <w:sz w:val="24"/>
+                <w:szCs w:val="24"/>
+              </w:rPr>
+              <w:t xml:space="preserve">ter à </w:t>
+            </w:r>
+            <w:r>
+              <w:rPr>
+                <w:rFonts w:ascii="Times New Roman" w:hAnsi="Times New Roman" w:cs="Times New Roman"/>
+                <w:b w:val="0"/>
+                <w:bCs w:val="0"/>
+                <w:sz w:val="24"/>
+                <w:szCs w:val="24"/>
+              </w:rPr>
+              <w:t>mon</w:t>
+            </w:r>
+            <w:r>
+              <w:rPr>
+                <w:rFonts w:ascii="Times New Roman" w:hAnsi="Times New Roman" w:cs="Times New Roman"/>
+                <w:b w:val="0"/>
+                <w:bCs w:val="0"/>
+                <w:sz w:val="24"/>
+                <w:szCs w:val="24"/>
+              </w:rPr>
+              <w:t xml:space="preserve"> </w:t>
+            </w:r>
+            <w:r>
+              <w:rPr>
+                <w:rFonts w:ascii="Times New Roman" w:hAnsi="Times New Roman" w:cs="Times New Roman"/>
+                <w:b w:val="0"/>
+                <w:bCs w:val="0"/>
+                <w:sz w:val="24"/>
+                <w:szCs w:val="24"/>
+              </w:rPr>
+              <w:t>dressing</w:t>
+            </w:r>
+            <w:r>
+              <w:rPr>
+                <w:rFonts w:ascii="Times New Roman" w:hAnsi="Times New Roman" w:cs="Times New Roman"/>
+                <w:b w:val="0"/>
+                <w:bCs w:val="0"/>
+                <w:sz w:val="24"/>
+                <w:szCs w:val="24"/>
+              </w:rPr>
+              <w:t xml:space="preserve"> et la</w:t>
+            </w:r>
+            <w:r>
+              <w:rPr>
+                <w:rFonts w:ascii="Times New Roman" w:hAnsi="Times New Roman" w:cs="Times New Roman"/>
+                <w:b w:val="0"/>
+                <w:bCs w:val="0"/>
+                <w:sz w:val="24"/>
+                <w:szCs w:val="24"/>
+              </w:rPr>
+              <w:t xml:space="preserve"> page d’accueil</w:t>
+            </w:r>
+            <w:r>
+              <w:rPr>
+                <w:rFonts w:ascii="Times New Roman" w:hAnsi="Times New Roman" w:cs="Times New Roman"/>
+                <w:b w:val="0"/>
+                <w:bCs w:val="0"/>
+                <w:sz w:val="24"/>
+                <w:szCs w:val="24"/>
+              </w:rPr>
+              <w:t xml:space="preserve"> apparait</w:t>
+            </w:r>
+          </w:p>
+        </w:tc>
+      </w:tr>
+      <w:tr>
+        <w:trPr>
+          <w:cnfStyle w:val="000000100000" w:firstRow="0" w:lastRow="0" w:firstColumn="0" w:lastColumn="0" w:oddVBand="0" w:evenVBand="0" w:oddHBand="1" w:evenHBand="0" w:firstRowFirstColumn="0" w:firstRowLastColumn="0" w:lastRowFirstColumn="0" w:lastRowLastColumn="0"/>
+          <w:jc w:val="center"/>
+        </w:trPr>
+        <w:tc>
+          <w:tcPr>
+            <w:cnfStyle w:val="001000000000" w:firstRow="0" w:lastRow="0" w:firstColumn="1" w:lastColumn="0" w:oddVBand="0" w:evenVBand="0" w:oddHBand="0" w:evenHBand="0" w:firstRowFirstColumn="0" w:firstRowLastColumn="0" w:lastRowFirstColumn="0" w:lastRowLastColumn="0"/>
+            <w:tcW w:w="9016" w:type="dxa"/>
+          </w:tcPr>
+          <w:p>
+            <w:pPr>
+              <w:pStyle w:val="Paragraphedeliste"/>
+              <w:widowControl w:val="0"/>
+              <w:numPr>
+                <w:ilvl w:val="0"/>
+                <w:numId w:val="17"/>
+              </w:numPr>
+              <w:suppressAutoHyphens/>
+              <w:autoSpaceDN w:val="0"/>
+              <w:textAlignment w:val="baseline"/>
+              <w:rPr>
+                <w:rFonts w:ascii="Times New Roman" w:hAnsi="Times New Roman" w:cs="Times New Roman"/>
+                <w:b w:val="0"/>
+                <w:sz w:val="24"/>
+                <w:szCs w:val="24"/>
+              </w:rPr>
+            </w:pPr>
+            <w:r>
+              <w:rPr>
+                <w:rFonts w:ascii="Times New Roman" w:hAnsi="Times New Roman" w:cs="Times New Roman"/>
+                <w:b w:val="0"/>
+                <w:sz w:val="24"/>
+                <w:szCs w:val="24"/>
+              </w:rPr>
+              <w:t>Je suis un utilisateur et j’</w:t>
+            </w:r>
+            <w:r>
+              <w:rPr>
+                <w:rFonts w:ascii="Times New Roman" w:hAnsi="Times New Roman" w:cs="Times New Roman"/>
+                <w:b w:val="0"/>
+                <w:sz w:val="24"/>
+                <w:szCs w:val="24"/>
+              </w:rPr>
+              <w:t>accède au site MonDressing</w:t>
+            </w:r>
+          </w:p>
+          <w:p>
+            <w:pPr>
+              <w:pStyle w:val="Paragraphedeliste"/>
+              <w:widowControl w:val="0"/>
+              <w:numPr>
+                <w:ilvl w:val="0"/>
+                <w:numId w:val="17"/>
+              </w:numPr>
+              <w:suppressAutoHyphens/>
+              <w:autoSpaceDN w:val="0"/>
+              <w:textAlignment w:val="baseline"/>
+              <w:rPr>
+                <w:rFonts w:ascii="Times New Roman" w:hAnsi="Times New Roman" w:cs="Times New Roman"/>
+                <w:b w:val="0"/>
+                <w:sz w:val="24"/>
+                <w:szCs w:val="24"/>
+              </w:rPr>
+            </w:pPr>
+            <w:r>
+              <w:rPr>
+                <w:rFonts w:ascii="Times New Roman" w:hAnsi="Times New Roman" w:cs="Times New Roman"/>
+                <w:b w:val="0"/>
+                <w:sz w:val="24"/>
+                <w:szCs w:val="24"/>
+              </w:rPr>
+              <w:t>T</w:t>
+            </w:r>
+            <w:r>
+              <w:rPr>
+                <w:rFonts w:ascii="Times New Roman" w:hAnsi="Times New Roman" w:cs="Times New Roman"/>
+                <w:b w:val="0"/>
+                <w:sz w:val="24"/>
+                <w:szCs w:val="24"/>
+              </w:rPr>
+              <w:t xml:space="preserve">ant </w:t>
+            </w:r>
+            <w:r>
+              <w:rPr>
+                <w:rFonts w:ascii="Times New Roman" w:hAnsi="Times New Roman" w:cs="Times New Roman"/>
+                <w:b w:val="0"/>
+                <w:sz w:val="24"/>
+                <w:szCs w:val="24"/>
+              </w:rPr>
+              <w:t>que je ne suis</w:t>
+            </w:r>
+            <w:r>
+              <w:rPr>
+                <w:rFonts w:ascii="Times New Roman" w:hAnsi="Times New Roman" w:cs="Times New Roman"/>
+                <w:b w:val="0"/>
+                <w:sz w:val="24"/>
+                <w:szCs w:val="24"/>
+              </w:rPr>
+              <w:t xml:space="preserve"> pas connecté, </w:t>
+            </w:r>
+            <w:r>
+              <w:rPr>
+                <w:rFonts w:ascii="Times New Roman" w:hAnsi="Times New Roman" w:cs="Times New Roman"/>
+                <w:b w:val="0"/>
+                <w:sz w:val="24"/>
+                <w:szCs w:val="24"/>
+              </w:rPr>
+              <w:t xml:space="preserve">je </w:t>
+            </w:r>
+            <w:r>
+              <w:rPr>
+                <w:rFonts w:ascii="Times New Roman" w:hAnsi="Times New Roman" w:cs="Times New Roman"/>
+                <w:b w:val="0"/>
+                <w:sz w:val="24"/>
+                <w:szCs w:val="24"/>
+              </w:rPr>
+              <w:t>tombe par défaut sur la page contenant le formulaire de connexion</w:t>
+            </w:r>
+            <w:r>
+              <w:rPr>
+                <w:rFonts w:ascii="Times New Roman" w:hAnsi="Times New Roman" w:cs="Times New Roman"/>
+                <w:b w:val="0"/>
+                <w:sz w:val="24"/>
+                <w:szCs w:val="24"/>
+              </w:rPr>
+              <w:t xml:space="preserve">. </w:t>
+            </w:r>
+            <w:r>
+              <w:rPr>
+                <w:rFonts w:ascii="Times New Roman" w:hAnsi="Times New Roman" w:cs="Times New Roman"/>
+                <w:b w:val="0"/>
+                <w:sz w:val="24"/>
+                <w:szCs w:val="24"/>
+              </w:rPr>
+              <w:t>Je</w:t>
+            </w:r>
+            <w:r>
+              <w:rPr>
+                <w:rFonts w:ascii="Times New Roman" w:hAnsi="Times New Roman" w:cs="Times New Roman"/>
+                <w:b w:val="0"/>
+                <w:sz w:val="24"/>
+                <w:szCs w:val="24"/>
+              </w:rPr>
+              <w:t xml:space="preserve"> n’a</w:t>
+            </w:r>
+            <w:r>
+              <w:rPr>
+                <w:rFonts w:ascii="Times New Roman" w:hAnsi="Times New Roman" w:cs="Times New Roman"/>
+                <w:b w:val="0"/>
+                <w:sz w:val="24"/>
+                <w:szCs w:val="24"/>
+              </w:rPr>
+              <w:t>i</w:t>
+            </w:r>
+            <w:r>
+              <w:rPr>
+                <w:rFonts w:ascii="Times New Roman" w:hAnsi="Times New Roman" w:cs="Times New Roman"/>
+                <w:b w:val="0"/>
+                <w:sz w:val="24"/>
+                <w:szCs w:val="24"/>
+              </w:rPr>
+              <w:t xml:space="preserve"> accès qu’aux formulaires de connexion et d’enregistrement</w:t>
+            </w:r>
+          </w:p>
+          <w:p>
+            <w:pPr>
+              <w:pStyle w:val="Paragraphedeliste"/>
+              <w:widowControl w:val="0"/>
+              <w:numPr>
+                <w:ilvl w:val="0"/>
+                <w:numId w:val="17"/>
+              </w:numPr>
+              <w:suppressAutoHyphens/>
+              <w:autoSpaceDN w:val="0"/>
+              <w:textAlignment w:val="baseline"/>
+              <w:rPr>
+                <w:rFonts w:ascii="Times New Roman" w:hAnsi="Times New Roman" w:cs="Times New Roman"/>
+                <w:b w:val="0"/>
+                <w:sz w:val="24"/>
+                <w:szCs w:val="24"/>
+              </w:rPr>
+            </w:pPr>
+            <w:r>
+              <w:rPr>
+                <w:rFonts w:ascii="Times New Roman" w:hAnsi="Times New Roman" w:cs="Times New Roman"/>
+                <w:b w:val="0"/>
+                <w:sz w:val="24"/>
+                <w:szCs w:val="24"/>
+              </w:rPr>
+              <w:t xml:space="preserve">Si </w:t>
+            </w:r>
+            <w:r>
+              <w:rPr>
+                <w:rFonts w:ascii="Times New Roman" w:hAnsi="Times New Roman" w:cs="Times New Roman"/>
+                <w:b w:val="0"/>
+                <w:sz w:val="24"/>
+                <w:szCs w:val="24"/>
+              </w:rPr>
+              <w:t>je</w:t>
+            </w:r>
+            <w:r>
+              <w:rPr>
+                <w:rFonts w:ascii="Times New Roman" w:hAnsi="Times New Roman" w:cs="Times New Roman"/>
+                <w:b w:val="0"/>
+                <w:sz w:val="24"/>
+                <w:szCs w:val="24"/>
+              </w:rPr>
+              <w:t xml:space="preserve"> clique sur le bouton « Se connecter » dans la barre de navigation, la couleur de fond du bouton « Se connecter » devient plus claire afin d’indiquer quel bouton vient d’être cliqué.</w:t>
+            </w:r>
+          </w:p>
+          <w:p>
+            <w:pPr>
+              <w:pStyle w:val="Paragraphedeliste"/>
+              <w:widowControl w:val="0"/>
+              <w:numPr>
+                <w:ilvl w:val="0"/>
+                <w:numId w:val="17"/>
+              </w:numPr>
+              <w:suppressAutoHyphens/>
+              <w:autoSpaceDN w:val="0"/>
+              <w:textAlignment w:val="baseline"/>
+              <w:rPr>
+                <w:rFonts w:ascii="Times New Roman" w:hAnsi="Times New Roman" w:cs="Times New Roman"/>
+                <w:b w:val="0"/>
+                <w:sz w:val="24"/>
+                <w:szCs w:val="24"/>
+              </w:rPr>
+            </w:pPr>
+            <w:r>
+              <w:rPr>
+                <w:rFonts w:ascii="Times New Roman" w:hAnsi="Times New Roman" w:cs="Times New Roman"/>
+                <w:b w:val="0"/>
+                <w:sz w:val="24"/>
+                <w:szCs w:val="24"/>
+              </w:rPr>
+              <w:t>Le bouton « </w:t>
+            </w:r>
+            <w:r>
+              <w:rPr>
+                <w:rFonts w:ascii="Times New Roman" w:hAnsi="Times New Roman" w:cs="Times New Roman"/>
+                <w:b w:val="0"/>
+                <w:sz w:val="24"/>
+                <w:szCs w:val="24"/>
+              </w:rPr>
+              <w:t>SE CONNECTER</w:t>
+            </w:r>
+            <w:r>
+              <w:rPr>
+                <w:rFonts w:ascii="Times New Roman" w:hAnsi="Times New Roman" w:cs="Times New Roman"/>
+                <w:b w:val="0"/>
+                <w:sz w:val="24"/>
+                <w:szCs w:val="24"/>
+              </w:rPr>
+              <w:t xml:space="preserve"> » est désactivé tant que les </w:t>
+            </w:r>
+            <w:r>
+              <w:rPr>
+                <w:rFonts w:ascii="Times New Roman" w:hAnsi="Times New Roman" w:cs="Times New Roman"/>
+                <w:b w:val="0"/>
+                <w:sz w:val="24"/>
+                <w:szCs w:val="24"/>
+              </w:rPr>
+              <w:t>deux</w:t>
+            </w:r>
+            <w:r>
+              <w:rPr>
+                <w:rFonts w:ascii="Times New Roman" w:hAnsi="Times New Roman" w:cs="Times New Roman"/>
+                <w:b w:val="0"/>
+                <w:sz w:val="24"/>
+                <w:szCs w:val="24"/>
+              </w:rPr>
+              <w:t xml:space="preserve"> champs n’ont pas été renseignés</w:t>
+            </w:r>
+          </w:p>
+          <w:p>
+            <w:pPr>
+              <w:pStyle w:val="Paragraphedeliste"/>
+              <w:widowControl w:val="0"/>
+              <w:numPr>
+                <w:ilvl w:val="0"/>
+                <w:numId w:val="17"/>
+              </w:numPr>
+              <w:suppressAutoHyphens/>
+              <w:autoSpaceDN w:val="0"/>
+              <w:textAlignment w:val="baseline"/>
+              <w:rPr>
+                <w:rFonts w:ascii="Times New Roman" w:hAnsi="Times New Roman" w:cs="Times New Roman"/>
+                <w:b w:val="0"/>
+                <w:sz w:val="24"/>
+                <w:szCs w:val="24"/>
+              </w:rPr>
+            </w:pPr>
+            <w:r>
+              <w:rPr>
+                <w:rFonts w:ascii="Times New Roman" w:hAnsi="Times New Roman" w:cs="Times New Roman"/>
+                <w:b w:val="0"/>
+                <w:sz w:val="24"/>
+                <w:szCs w:val="24"/>
+              </w:rPr>
+              <w:t>Le champ « Mot de passe » n’affiche pas le mot de passe mais des petites boules</w:t>
+            </w:r>
+          </w:p>
+          <w:p>
+            <w:pPr>
+              <w:pStyle w:val="Paragraphedeliste"/>
+              <w:widowControl w:val="0"/>
+              <w:numPr>
+                <w:ilvl w:val="0"/>
+                <w:numId w:val="17"/>
+              </w:numPr>
+              <w:suppressAutoHyphens/>
+              <w:autoSpaceDN w:val="0"/>
+              <w:textAlignment w:val="baseline"/>
+              <w:rPr>
+                <w:rFonts w:ascii="Times New Roman" w:hAnsi="Times New Roman" w:cs="Times New Roman"/>
+                <w:b w:val="0"/>
+                <w:sz w:val="24"/>
+                <w:szCs w:val="24"/>
+              </w:rPr>
+            </w:pPr>
+            <w:r>
+              <w:rPr>
+                <w:rFonts w:ascii="Times New Roman" w:hAnsi="Times New Roman" w:cs="Times New Roman"/>
+                <w:b w:val="0"/>
+                <w:sz w:val="24"/>
+                <w:szCs w:val="24"/>
+              </w:rPr>
+              <w:t xml:space="preserve">Si </w:t>
+            </w:r>
+            <w:r>
+              <w:rPr>
+                <w:rFonts w:ascii="Times New Roman" w:hAnsi="Times New Roman" w:cs="Times New Roman"/>
+                <w:b w:val="0"/>
+                <w:sz w:val="24"/>
+                <w:szCs w:val="24"/>
+              </w:rPr>
+              <w:t>je</w:t>
+            </w:r>
+            <w:r>
+              <w:rPr>
+                <w:rFonts w:ascii="Times New Roman" w:hAnsi="Times New Roman" w:cs="Times New Roman"/>
+                <w:b w:val="0"/>
+                <w:sz w:val="24"/>
+                <w:szCs w:val="24"/>
+              </w:rPr>
+              <w:t xml:space="preserve"> clique en dehors de n’importe quel champ du formulaire, après avoir cliqué dedans, et que le champ est vide, le message « Vous n’avez pas rempli ce champ » apparait en dessous du champ concerné, surligné en rouge clair (#F8d7da). </w:t>
+            </w:r>
+          </w:p>
+          <w:p>
+            <w:pPr>
+              <w:pStyle w:val="Paragraphedeliste"/>
+              <w:widowControl w:val="0"/>
+              <w:numPr>
+                <w:ilvl w:val="0"/>
+                <w:numId w:val="17"/>
+              </w:numPr>
+              <w:suppressAutoHyphens/>
+              <w:autoSpaceDN w:val="0"/>
+              <w:textAlignment w:val="baseline"/>
+              <w:rPr>
+                <w:rFonts w:ascii="Times New Roman" w:hAnsi="Times New Roman" w:cs="Times New Roman"/>
+                <w:sz w:val="24"/>
+                <w:szCs w:val="24"/>
+              </w:rPr>
+            </w:pPr>
+            <w:r>
+              <w:rPr>
+                <w:rFonts w:ascii="Times New Roman" w:hAnsi="Times New Roman" w:cs="Times New Roman"/>
+                <w:b w:val="0"/>
+                <w:sz w:val="24"/>
+                <w:szCs w:val="24"/>
+              </w:rPr>
+              <w:t>Si une erreur survient lors de l’envoi des données</w:t>
+            </w:r>
+            <w:r>
+              <w:rPr>
+                <w:rFonts w:ascii="Times New Roman" w:hAnsi="Times New Roman" w:cs="Times New Roman"/>
+                <w:b w:val="0"/>
+                <w:sz w:val="24"/>
+                <w:szCs w:val="24"/>
+              </w:rPr>
+              <w:t xml:space="preserve"> pour la connexion, ou si les </w:t>
+            </w:r>
+            <w:r>
+              <w:rPr>
+                <w:rFonts w:ascii="Times New Roman" w:hAnsi="Times New Roman" w:cs="Times New Roman"/>
+                <w:b w:val="0"/>
+                <w:sz w:val="24"/>
+                <w:szCs w:val="24"/>
+              </w:rPr>
+              <w:t xml:space="preserve">(ou l’un des) </w:t>
+            </w:r>
+            <w:r>
+              <w:rPr>
+                <w:rFonts w:ascii="Times New Roman" w:hAnsi="Times New Roman" w:cs="Times New Roman"/>
+                <w:b w:val="0"/>
+                <w:sz w:val="24"/>
+                <w:szCs w:val="24"/>
+              </w:rPr>
+              <w:t>identifiants sont incorrects</w:t>
+            </w:r>
+            <w:r>
+              <w:rPr>
+                <w:rFonts w:ascii="Times New Roman" w:hAnsi="Times New Roman" w:cs="Times New Roman"/>
+                <w:b w:val="0"/>
+                <w:sz w:val="24"/>
+                <w:szCs w:val="24"/>
+              </w:rPr>
+              <w:t>, la phrase « Une erreur est survenue. Merci de réessayer » apparait en haut du formulaire.</w:t>
+            </w:r>
+          </w:p>
+          <w:p>
+            <w:pPr>
+              <w:pStyle w:val="Paragraphedeliste"/>
+              <w:widowControl w:val="0"/>
+              <w:numPr>
+                <w:ilvl w:val="0"/>
+                <w:numId w:val="17"/>
+              </w:numPr>
+              <w:suppressAutoHyphens/>
+              <w:autoSpaceDN w:val="0"/>
+              <w:textAlignment w:val="baseline"/>
+              <w:rPr>
+                <w:rFonts w:ascii="Times New Roman" w:hAnsi="Times New Roman" w:cs="Times New Roman"/>
+                <w:b w:val="0"/>
+                <w:sz w:val="24"/>
+                <w:szCs w:val="24"/>
+              </w:rPr>
+            </w:pPr>
+            <w:r>
+              <w:rPr>
+                <w:rFonts w:ascii="Times New Roman" w:hAnsi="Times New Roman" w:cs="Times New Roman"/>
+                <w:b w:val="0"/>
+                <w:sz w:val="24"/>
+                <w:szCs w:val="24"/>
+              </w:rPr>
+              <w:t xml:space="preserve">Lorsque </w:t>
+            </w:r>
+            <w:r>
+              <w:rPr>
+                <w:rFonts w:ascii="Times New Roman" w:hAnsi="Times New Roman" w:cs="Times New Roman"/>
+                <w:b w:val="0"/>
+                <w:sz w:val="24"/>
+                <w:szCs w:val="24"/>
+              </w:rPr>
+              <w:t>la connexion</w:t>
+            </w:r>
+            <w:r>
+              <w:rPr>
+                <w:rFonts w:ascii="Times New Roman" w:hAnsi="Times New Roman" w:cs="Times New Roman"/>
+                <w:b w:val="0"/>
+                <w:sz w:val="24"/>
+                <w:szCs w:val="24"/>
+              </w:rPr>
+              <w:t xml:space="preserve"> s’est correctement </w:t>
+            </w:r>
+            <w:r>
+              <w:rPr>
+                <w:rFonts w:ascii="Times New Roman" w:hAnsi="Times New Roman" w:cs="Times New Roman"/>
+                <w:b w:val="0"/>
+                <w:sz w:val="24"/>
+                <w:szCs w:val="24"/>
+              </w:rPr>
+              <w:t>déroulée</w:t>
+            </w:r>
+            <w:r>
+              <w:rPr>
+                <w:rFonts w:ascii="Times New Roman" w:hAnsi="Times New Roman" w:cs="Times New Roman"/>
+                <w:b w:val="0"/>
+                <w:sz w:val="24"/>
+                <w:szCs w:val="24"/>
+              </w:rPr>
+              <w:t xml:space="preserve">, </w:t>
+            </w:r>
+            <w:r>
+              <w:rPr>
+                <w:rFonts w:ascii="Times New Roman" w:hAnsi="Times New Roman" w:cs="Times New Roman"/>
+                <w:b w:val="0"/>
+                <w:sz w:val="24"/>
+                <w:szCs w:val="24"/>
+              </w:rPr>
+              <w:t>je suis</w:t>
+            </w:r>
+            <w:r>
+              <w:rPr>
+                <w:rFonts w:ascii="Times New Roman" w:hAnsi="Times New Roman" w:cs="Times New Roman"/>
+                <w:b w:val="0"/>
+                <w:sz w:val="24"/>
+                <w:szCs w:val="24"/>
+              </w:rPr>
+              <w:t xml:space="preserve"> redirigé vers la page </w:t>
+            </w:r>
+            <w:r>
+              <w:rPr>
+                <w:rFonts w:ascii="Times New Roman" w:hAnsi="Times New Roman" w:cs="Times New Roman"/>
+                <w:b w:val="0"/>
+                <w:sz w:val="24"/>
+                <w:szCs w:val="24"/>
+              </w:rPr>
+              <w:t>d’accueil</w:t>
+            </w:r>
+            <w:r>
+              <w:rPr>
+                <w:rFonts w:ascii="Times New Roman" w:hAnsi="Times New Roman" w:cs="Times New Roman"/>
+                <w:b w:val="0"/>
+                <w:sz w:val="24"/>
+                <w:szCs w:val="24"/>
+              </w:rPr>
+              <w:t>.</w:t>
+            </w:r>
+          </w:p>
+        </w:tc>
+      </w:tr>
+      <w:tr>
+        <w:trPr>
+          <w:jc w:val="center"/>
+        </w:trPr>
+        <w:tc>
+          <w:tcPr>
+            <w:cnfStyle w:val="001000000000" w:firstRow="0" w:lastRow="0" w:firstColumn="1" w:lastColumn="0" w:oddVBand="0" w:evenVBand="0" w:oddHBand="0" w:evenHBand="0" w:firstRowFirstColumn="0" w:firstRowLastColumn="0" w:lastRowFirstColumn="0" w:lastRowLastColumn="0"/>
+            <w:tcW w:w="9016" w:type="dxa"/>
+          </w:tcPr>
+          <w:p>
+            <w:pPr>
+              <w:widowControl w:val="0"/>
+              <w:suppressAutoHyphens/>
+              <w:autoSpaceDN w:val="0"/>
+              <w:textAlignment w:val="baseline"/>
+              <w:rPr>
+                <w:rFonts w:ascii="Times New Roman" w:hAnsi="Times New Roman" w:cs="Times New Roman"/>
+                <w:b w:val="0"/>
+                <w:bCs w:val="0"/>
+                <w:sz w:val="24"/>
+                <w:szCs w:val="24"/>
+              </w:rPr>
+            </w:pPr>
+            <w:r>
+              <w:rPr>
+                <w:rFonts w:ascii="Times New Roman" w:hAnsi="Times New Roman" w:cs="Times New Roman"/>
+                <w:sz w:val="24"/>
+                <w:szCs w:val="24"/>
+              </w:rPr>
+              <w:t>Spécifications techniques</w:t>
+            </w:r>
+          </w:p>
+        </w:tc>
+      </w:tr>
+      <w:tr>
+        <w:trPr>
+          <w:cnfStyle w:val="000000100000" w:firstRow="0" w:lastRow="0" w:firstColumn="0" w:lastColumn="0" w:oddVBand="0" w:evenVBand="0" w:oddHBand="1" w:evenHBand="0" w:firstRowFirstColumn="0" w:firstRowLastColumn="0" w:lastRowFirstColumn="0" w:lastRowLastColumn="0"/>
+          <w:trHeight w:val="501"/>
+          <w:jc w:val="center"/>
+        </w:trPr>
+        <w:tc>
+          <w:tcPr>
+            <w:cnfStyle w:val="001000000000" w:firstRow="0" w:lastRow="0" w:firstColumn="1" w:lastColumn="0" w:oddVBand="0" w:evenVBand="0" w:oddHBand="0" w:evenHBand="0" w:firstRowFirstColumn="0" w:firstRowLastColumn="0" w:lastRowFirstColumn="0" w:lastRowLastColumn="0"/>
+            <w:tcW w:w="9016" w:type="dxa"/>
+          </w:tcPr>
+          <w:p>
+            <w:pPr>
+              <w:pStyle w:val="Paragraphedeliste"/>
+              <w:widowControl w:val="0"/>
+              <w:numPr>
+                <w:ilvl w:val="0"/>
+                <w:numId w:val="18"/>
+              </w:numPr>
+              <w:suppressAutoHyphens/>
+              <w:autoSpaceDN w:val="0"/>
+              <w:textAlignment w:val="baseline"/>
+              <w:rPr>
+                <w:rFonts w:ascii="Times New Roman" w:hAnsi="Times New Roman" w:cs="Times New Roman"/>
+                <w:b w:val="0"/>
+                <w:bCs w:val="0"/>
+                <w:sz w:val="24"/>
+                <w:szCs w:val="24"/>
+              </w:rPr>
+            </w:pPr>
+            <w:r>
+              <w:rPr>
+                <w:rFonts w:ascii="Times New Roman" w:hAnsi="Times New Roman" w:cs="Times New Roman"/>
+                <w:b w:val="0"/>
+                <w:bCs w:val="0"/>
+                <w:sz w:val="24"/>
+                <w:szCs w:val="24"/>
+              </w:rPr>
+              <w:t>XXX</w:t>
+            </w:r>
+          </w:p>
+          <w:p>
+            <w:pPr>
+              <w:pStyle w:val="Paragraphedeliste"/>
+              <w:widowControl w:val="0"/>
+              <w:numPr>
+                <w:ilvl w:val="0"/>
+                <w:numId w:val="18"/>
+              </w:numPr>
+              <w:suppressAutoHyphens/>
+              <w:autoSpaceDN w:val="0"/>
+              <w:textAlignment w:val="baseline"/>
+              <w:rPr>
+                <w:rFonts w:ascii="Times New Roman" w:hAnsi="Times New Roman" w:cs="Times New Roman"/>
+                <w:b w:val="0"/>
+                <w:bCs w:val="0"/>
+                <w:sz w:val="24"/>
+                <w:szCs w:val="24"/>
+              </w:rPr>
+            </w:pPr>
+            <w:r>
+              <w:rPr>
+                <w:rFonts w:ascii="Times New Roman" w:hAnsi="Times New Roman" w:cs="Times New Roman"/>
+                <w:b w:val="0"/>
+                <w:bCs w:val="0"/>
+                <w:sz w:val="24"/>
+                <w:szCs w:val="24"/>
+              </w:rPr>
+              <w:t>XXX</w:t>
+            </w:r>
+          </w:p>
+          <w:p>
+            <w:pPr>
+              <w:pStyle w:val="Paragraphedeliste"/>
+              <w:widowControl w:val="0"/>
+              <w:numPr>
+                <w:ilvl w:val="0"/>
+                <w:numId w:val="18"/>
+              </w:numPr>
+              <w:suppressAutoHyphens/>
+              <w:autoSpaceDN w:val="0"/>
+              <w:textAlignment w:val="baseline"/>
+              <w:rPr>
+                <w:rFonts w:ascii="Times New Roman" w:hAnsi="Times New Roman" w:cs="Times New Roman"/>
+                <w:b w:val="0"/>
+                <w:bCs w:val="0"/>
+                <w:sz w:val="24"/>
+                <w:szCs w:val="24"/>
+              </w:rPr>
+            </w:pPr>
+            <w:r>
+              <w:rPr>
+                <w:rFonts w:ascii="Times New Roman" w:hAnsi="Times New Roman" w:cs="Times New Roman"/>
+                <w:b w:val="0"/>
+                <w:bCs w:val="0"/>
+                <w:sz w:val="24"/>
+                <w:szCs w:val="24"/>
+              </w:rPr>
+              <w:t>XXX</w:t>
+            </w:r>
+          </w:p>
+        </w:tc>
+      </w:tr>
+    </w:tbl>
+    <w:p>
+      <w:pPr>
+        <w:spacing w:after="0" w:line="240" w:lineRule="auto"/>
         <w:rPr>
           <w:rFonts w:ascii="Times New Roman" w:hAnsi="Times New Roman" w:cs="Times New Roman"/>
           <w:sz w:val="24"/>
@@ -2605,6 +5390,16 @@
     </w:p>
     <w:p>
       <w:pPr>
+        <w:spacing w:after="0" w:line="240" w:lineRule="auto"/>
+        <w:rPr>
+          <w:rFonts w:ascii="Times New Roman" w:hAnsi="Times New Roman" w:cs="Times New Roman"/>
+          <w:sz w:val="24"/>
+          <w:szCs w:val="24"/>
+        </w:rPr>
+      </w:pPr>
+    </w:p>
+    <w:p>
+      <w:pPr>
         <w:pStyle w:val="Titre2"/>
         <w:rPr>
           <w:rFonts w:cs="Times New Roman"/>
@@ -2631,6 +5426,16 @@
     </w:p>
     <w:p>
       <w:pPr>
+        <w:spacing w:after="0" w:line="240" w:lineRule="auto"/>
+        <w:rPr>
+          <w:rFonts w:ascii="Times New Roman" w:hAnsi="Times New Roman" w:cs="Times New Roman"/>
+          <w:sz w:val="24"/>
+          <w:szCs w:val="24"/>
+        </w:rPr>
+      </w:pPr>
+    </w:p>
+    <w:p>
+      <w:pPr>
         <w:pStyle w:val="Titre2"/>
         <w:rPr>
           <w:rFonts w:cs="Times New Roman"/>
@@ -2657,6 +5462,16 @@
     </w:p>
     <w:p>
       <w:pPr>
+        <w:spacing w:after="0" w:line="240" w:lineRule="auto"/>
+        <w:rPr>
+          <w:rFonts w:ascii="Times New Roman" w:hAnsi="Times New Roman" w:cs="Times New Roman"/>
+          <w:sz w:val="24"/>
+          <w:szCs w:val="24"/>
+        </w:rPr>
+      </w:pPr>
+    </w:p>
+    <w:p>
+      <w:pPr>
         <w:pStyle w:val="Titre2"/>
         <w:rPr>
           <w:rFonts w:cs="Times New Roman"/>
@@ -2683,6 +5498,16 @@
     </w:p>
     <w:p>
       <w:pPr>
+        <w:spacing w:after="0" w:line="240" w:lineRule="auto"/>
+        <w:rPr>
+          <w:rFonts w:ascii="Times New Roman" w:hAnsi="Times New Roman" w:cs="Times New Roman"/>
+          <w:sz w:val="24"/>
+          <w:szCs w:val="24"/>
+        </w:rPr>
+      </w:pPr>
+    </w:p>
+    <w:p>
+      <w:pPr>
         <w:pStyle w:val="Titre2"/>
         <w:rPr>
           <w:rFonts w:cs="Times New Roman"/>
@@ -2709,6 +5534,16 @@
     </w:p>
     <w:p>
       <w:pPr>
+        <w:spacing w:after="0" w:line="240" w:lineRule="auto"/>
+        <w:rPr>
+          <w:rFonts w:ascii="Times New Roman" w:hAnsi="Times New Roman" w:cs="Times New Roman"/>
+          <w:sz w:val="24"/>
+          <w:szCs w:val="24"/>
+        </w:rPr>
+      </w:pPr>
+    </w:p>
+    <w:p>
+      <w:pPr>
         <w:pStyle w:val="Titre2"/>
         <w:rPr>
           <w:rFonts w:cs="Times New Roman"/>
@@ -2735,23 +5570,6 @@
     </w:p>
     <w:p>
       <w:pPr>
-        <w:pStyle w:val="Titre2"/>
-        <w:rPr>
-          <w:rFonts w:cs="Times New Roman"/>
-        </w:rPr>
-      </w:pPr>
-      <w:bookmarkStart w:id="12" w:name="_Toc13463591"/>
-      <w:r>
-        <w:rPr>
-          <w:rFonts w:cs="Times New Roman"/>
-        </w:rPr>
-        <w:lastRenderedPageBreak/>
-        <w:t>Création d’une tenue</w:t>
-      </w:r>
-      <w:bookmarkEnd w:id="12"/>
-    </w:p>
-    <w:p>
-      <w:pPr>
         <w:spacing w:after="0" w:line="240" w:lineRule="auto"/>
         <w:rPr>
           <w:rFonts w:ascii="Times New Roman" w:hAnsi="Times New Roman" w:cs="Times New Roman"/>
@@ -2767,14 +5585,54 @@
           <w:rFonts w:cs="Times New Roman"/>
         </w:rPr>
       </w:pPr>
-      <w:bookmarkStart w:id="13" w:name="_Toc13463592"/>
+      <w:bookmarkStart w:id="12" w:name="_Toc13463591"/>
       <w:r>
         <w:rPr>
           <w:rFonts w:cs="Times New Roman"/>
         </w:rPr>
+        <w:t>Création d’une tenue</w:t>
+      </w:r>
+      <w:bookmarkEnd w:id="12"/>
+    </w:p>
+    <w:p>
+      <w:pPr>
+        <w:pStyle w:val="Titre2"/>
+        <w:numPr>
+          <w:ilvl w:val="0"/>
+          <w:numId w:val="0"/>
+        </w:numPr>
+        <w:rPr>
+          <w:rFonts w:cs="Times New Roman"/>
+        </w:rPr>
+      </w:pPr>
+      <w:bookmarkStart w:id="13" w:name="_Toc13463592"/>
+    </w:p>
+    <w:p/>
+    <w:p>
+      <w:pPr>
+        <w:pStyle w:val="Titre2"/>
+        <w:rPr>
+          <w:rFonts w:cs="Times New Roman"/>
+        </w:rPr>
+      </w:pPr>
+      <w:r>
+        <w:rPr>
+          <w:rFonts w:cs="Times New Roman"/>
+        </w:rPr>
+        <w:lastRenderedPageBreak/>
         <w:t>Liste de toutes les tenues</w:t>
       </w:r>
       <w:bookmarkEnd w:id="13"/>
+    </w:p>
+    <w:p>
+      <w:pPr>
+        <w:spacing w:after="0" w:line="240" w:lineRule="auto"/>
+        <w:rPr>
+          <w:rFonts w:ascii="Times New Roman" w:hAnsi="Times New Roman" w:cs="Times New Roman"/>
+          <w:sz w:val="24"/>
+          <w:szCs w:val="24"/>
+        </w:rPr>
+      </w:pPr>
     </w:p>
     <w:p>
       <w:pPr>
@@ -2814,6 +5672,16 @@
     </w:p>
     <w:p>
       <w:pPr>
+        <w:spacing w:after="0" w:line="240" w:lineRule="auto"/>
+        <w:rPr>
+          <w:rFonts w:ascii="Times New Roman" w:hAnsi="Times New Roman" w:cs="Times New Roman"/>
+          <w:sz w:val="24"/>
+          <w:szCs w:val="24"/>
+        </w:rPr>
+      </w:pPr>
+    </w:p>
+    <w:p>
+      <w:pPr>
         <w:pStyle w:val="Titre2"/>
         <w:rPr>
           <w:rFonts w:cs="Times New Roman"/>
@@ -2840,6 +5708,16 @@
     </w:p>
     <w:p>
       <w:pPr>
+        <w:spacing w:after="0" w:line="240" w:lineRule="auto"/>
+        <w:rPr>
+          <w:rFonts w:ascii="Times New Roman" w:hAnsi="Times New Roman" w:cs="Times New Roman"/>
+          <w:sz w:val="24"/>
+          <w:szCs w:val="24"/>
+        </w:rPr>
+      </w:pPr>
+    </w:p>
+    <w:p>
+      <w:pPr>
         <w:pStyle w:val="Titre2"/>
         <w:rPr>
           <w:rFonts w:cs="Times New Roman"/>
@@ -2866,6 +5744,16 @@
     </w:p>
     <w:p>
       <w:pPr>
+        <w:spacing w:after="0" w:line="240" w:lineRule="auto"/>
+        <w:rPr>
+          <w:rFonts w:ascii="Times New Roman" w:hAnsi="Times New Roman" w:cs="Times New Roman"/>
+          <w:sz w:val="24"/>
+          <w:szCs w:val="24"/>
+        </w:rPr>
+      </w:pPr>
+    </w:p>
+    <w:p>
+      <w:pPr>
         <w:pStyle w:val="Titre2"/>
         <w:rPr>
           <w:rFonts w:cs="Times New Roman"/>
@@ -2890,8 +5778,18 @@
         </w:rPr>
       </w:pPr>
     </w:p>
+    <w:p>
+      <w:pPr>
+        <w:spacing w:after="0" w:line="240" w:lineRule="auto"/>
+        <w:rPr>
+          <w:rFonts w:ascii="Times New Roman" w:hAnsi="Times New Roman" w:cs="Times New Roman"/>
+          <w:sz w:val="24"/>
+          <w:szCs w:val="24"/>
+        </w:rPr>
+      </w:pPr>
+    </w:p>
     <w:sectPr>
-      <w:footerReference w:type="default" r:id="rId8"/>
+      <w:footerReference w:type="default" r:id="rId9"/>
       <w:pgSz w:w="11906" w:h="16838" w:code="9"/>
       <w:pgMar w:top="1418" w:right="1418" w:bottom="1418" w:left="1418" w:header="709" w:footer="709" w:gutter="0"/>
       <w:pgNumType w:start="0"/>
@@ -4465,6 +7363,12 @@
   </w:num>
   <w:num w:numId="18">
     <w:abstractNumId w:val="1"/>
+  </w:num>
+  <w:num w:numId="19">
+    <w:abstractNumId w:val="7"/>
+  </w:num>
+  <w:num w:numId="20">
+    <w:abstractNumId w:val="7"/>
   </w:num>
 </w:numbering>
 </file>
@@ -4908,7 +7812,6 @@
         <w:numId w:val="4"/>
       </w:numPr>
       <w:spacing w:before="40" w:after="0"/>
-      <w:ind w:left="360"/>
       <w:outlineLvl w:val="1"/>
     </w:pPr>
     <w:rPr>
@@ -5342,6 +8245,18 @@
       </w:tcPr>
     </w:tblStylePr>
   </w:style>
+  <w:style w:type="character" w:styleId="Mentionnonrsolue">
+    <w:name w:val="Unresolved Mention"/>
+    <w:basedOn w:val="Policepardfaut"/>
+    <w:uiPriority w:val="99"/>
+    <w:semiHidden/>
+    <w:unhideWhenUsed/>
+    <w:rsid w:val="00FC3006"/>
+    <w:rPr>
+      <w:color w:val="605E5C"/>
+      <w:shd w:val="clear" w:color="auto" w:fill="E1DFDD"/>
+    </w:rPr>
+  </w:style>
 </w:styles>
 </file>
 
@@ -5563,12 +8478,12 @@
     <w:rsidRoot w:val="00541BD5"/>
     <w:rsid w:val="003D7000"/>
     <w:rsid w:val="00423F37"/>
-    <w:rsid w:val="004802DE"/>
     <w:rsid w:val="00541BD5"/>
     <w:rsid w:val="006919EC"/>
     <w:rsid w:val="007A64A4"/>
     <w:rsid w:val="008B5A9A"/>
     <w:rsid w:val="00DF5AE3"/>
+    <w:rsid w:val="00E359DF"/>
   </w:rsids>
   <m:mathPr>
     <m:mathFont m:val="Cambria Math"/>

</xml_diff>

<commit_message>
Navbar qui ne fonctionnait plus ?! + US D.3
</commit_message>
<xml_diff>
--- a/dossier_admin/admin/Dossier de Projet/User stories Dressing.docx
+++ b/dossier_admin/admin/Dossier de Projet/User stories Dressing.docx
@@ -92,6 +92,7 @@
                   <w:dataBinding w:prefixMappings="xmlns:ns0='http://schemas.openxmlformats.org/package/2006/metadata/core-properties' xmlns:ns1='http://purl.org/dc/elements/1.1/'" w:xpath="/ns0:coreProperties[1]/ns1:title[1]" w:storeItemID="{6C3C8BC8-F283-45AE-878A-BAB7291924A1}"/>
                   <w:text/>
                 </w:sdtPr>
+                <w:sdtEndPr/>
                 <w:sdtContent>
                   <w:p>
                     <w:pPr>
@@ -135,6 +136,7 @@
                 <w:dataBinding w:prefixMappings="xmlns:ns0='http://schemas.openxmlformats.org/package/2006/metadata/core-properties' xmlns:ns1='http://purl.org/dc/elements/1.1/'" w:xpath="/ns0:coreProperties[1]/ns1:subject[1]" w:storeItemID="{6C3C8BC8-F283-45AE-878A-BAB7291924A1}"/>
                 <w:text/>
               </w:sdtPr>
+              <w:sdtEndPr/>
               <w:sdtContent>
                 <w:tc>
                   <w:tcPr>
@@ -206,6 +208,7 @@
                   <w:dataBinding w:prefixMappings="xmlns:ns0='http://schemas.openxmlformats.org/package/2006/metadata/core-properties' xmlns:ns1='http://purl.org/dc/elements/1.1/'" w:xpath="/ns0:coreProperties[1]/ns1:creator[1]" w:storeItemID="{6C3C8BC8-F283-45AE-878A-BAB7291924A1}"/>
                   <w:text/>
                 </w:sdtPr>
+                <w:sdtEndPr/>
                 <w:sdtContent>
                   <w:p>
                     <w:pPr>
@@ -249,6 +252,7 @@
                     <w:calendar w:val="gregorian"/>
                   </w:date>
                 </w:sdtPr>
+                <w:sdtEndPr/>
                 <w:sdtContent>
                   <w:p>
                     <w:pPr>
@@ -592,21 +596,7 @@
                 <w:rStyle w:val="Lienhypertexte"/>
                 <w:noProof/>
               </w:rPr>
-              <w:t>Enre</w:t>
-            </w:r>
-            <w:r>
-              <w:rPr>
-                <w:rStyle w:val="Lienhypertexte"/>
-                <w:noProof/>
-              </w:rPr>
-              <w:t>g</w:t>
-            </w:r>
-            <w:r>
-              <w:rPr>
-                <w:rStyle w:val="Lienhypertexte"/>
-                <w:noProof/>
-              </w:rPr>
-              <w:t>istrement</w:t>
+              <w:t>Enregistrement</w:t>
             </w:r>
             <w:r>
               <w:rPr>
@@ -778,21 +768,7 @@
                 <w:rStyle w:val="Lienhypertexte"/>
                 <w:noProof/>
               </w:rPr>
-              <w:t>Ac</w:t>
-            </w:r>
-            <w:r>
-              <w:rPr>
-                <w:rStyle w:val="Lienhypertexte"/>
-                <w:noProof/>
-              </w:rPr>
-              <w:t>c</w:t>
-            </w:r>
-            <w:r>
-              <w:rPr>
-                <w:rStyle w:val="Lienhypertexte"/>
-                <w:noProof/>
-              </w:rPr>
-              <w:t>ueil et barre de navigation</w:t>
+              <w:t>Accueil et barre de navigation</w:t>
             </w:r>
             <w:r>
               <w:rPr>
@@ -3582,25 +3558,7 @@
                 <w:sz w:val="24"/>
                 <w:szCs w:val="24"/>
               </w:rPr>
-              <w:t xml:space="preserve"> Le bouton </w:t>
-            </w:r>
-            <w:r>
-              <w:rPr>
-                <w:rFonts w:ascii="Times New Roman" w:hAnsi="Times New Roman" w:cs="Times New Roman"/>
-                <w:b w:val="0"/>
-                <w:sz w:val="24"/>
-                <w:szCs w:val="24"/>
-              </w:rPr>
-              <w:t>« S’ENREGISTRER »</w:t>
-            </w:r>
-            <w:r>
-              <w:rPr>
-                <w:rFonts w:ascii="Times New Roman" w:hAnsi="Times New Roman" w:cs="Times New Roman"/>
-                <w:b w:val="0"/>
-                <w:sz w:val="24"/>
-                <w:szCs w:val="24"/>
-              </w:rPr>
-              <w:t xml:space="preserve"> est désactivé tant que tout n’est pas conforme. </w:t>
+              <w:t xml:space="preserve"> Le bouton « S’ENREGISTRER » est désactivé tant que tout n’est pas conforme. </w:t>
             </w:r>
           </w:p>
           <w:p>
@@ -4198,17 +4156,7 @@
                 <w:sz w:val="24"/>
                 <w:szCs w:val="24"/>
               </w:rPr>
-              <w:t>Je deviens un utilisateur en me servant du formulaire d’enregistrement</w:t>
-            </w:r>
-            <w:r>
-              <w:rPr>
-                <w:rFonts w:ascii="Times New Roman" w:hAnsi="Times New Roman" w:cs="Times New Roman"/>
-                <w:b w:val="0"/>
-                <w:bCs w:val="0"/>
-                <w:sz w:val="24"/>
-                <w:szCs w:val="24"/>
-              </w:rPr>
-              <w:t xml:space="preserve"> pour créer un compte</w:t>
+              <w:t>Je deviens un utilisateur en me servant du formulaire d’enregistrement pour créer un compte</w:t>
             </w:r>
           </w:p>
         </w:tc>
@@ -4650,7 +4598,19 @@
                 <w:sz w:val="24"/>
                 <w:szCs w:val="24"/>
               </w:rPr>
-              <w:t xml:space="preserve"> la table user</w:t>
+              <w:t xml:space="preserve"> la table </w:t>
+            </w:r>
+            <w:r>
+              <w:rPr>
+                <w:rFonts w:ascii="Times New Roman" w:hAnsi="Times New Roman" w:cs="Times New Roman"/>
+                <w:b w:val="0"/>
+                <w:bCs w:val="0"/>
+                <w:i/>
+                <w:iCs/>
+                <w:sz w:val="24"/>
+                <w:szCs w:val="24"/>
+              </w:rPr>
+              <w:t>user</w:t>
             </w:r>
             <w:r>
               <w:rPr>
@@ -4683,6 +4643,57 @@
                 <w:szCs w:val="24"/>
               </w:rPr>
               <w:t>int11), PSEUDO_USER(varchar50), LOGIN_USER(varchar255), et MDP_USER(varchar255).</w:t>
+            </w:r>
+            <w:r>
+              <w:rPr>
+                <w:rFonts w:ascii="Times New Roman" w:hAnsi="Times New Roman" w:cs="Times New Roman"/>
+                <w:b w:val="0"/>
+                <w:bCs w:val="0"/>
+                <w:sz w:val="24"/>
+                <w:szCs w:val="24"/>
+              </w:rPr>
+              <w:t xml:space="preserve"> Le détail des champs de </w:t>
+            </w:r>
+            <w:r>
+              <w:rPr>
+                <w:rFonts w:ascii="Times New Roman" w:hAnsi="Times New Roman" w:cs="Times New Roman"/>
+                <w:b w:val="0"/>
+                <w:bCs w:val="0"/>
+                <w:sz w:val="24"/>
+                <w:szCs w:val="24"/>
+              </w:rPr>
+              <w:lastRenderedPageBreak/>
+              <w:t>la base de données figure</w:t>
+            </w:r>
+            <w:r>
+              <w:rPr>
+                <w:rFonts w:ascii="Times New Roman" w:hAnsi="Times New Roman" w:cs="Times New Roman"/>
+                <w:b w:val="0"/>
+                <w:bCs w:val="0"/>
+                <w:sz w:val="24"/>
+                <w:szCs w:val="24"/>
+              </w:rPr>
+              <w:t xml:space="preserve"> dans le dictionnaire des données</w:t>
+            </w:r>
+            <w:r>
+              <w:rPr>
+                <w:rFonts w:ascii="Times New Roman" w:hAnsi="Times New Roman" w:cs="Times New Roman"/>
+                <w:b w:val="0"/>
+                <w:bCs w:val="0"/>
+                <w:sz w:val="24"/>
+                <w:szCs w:val="24"/>
+              </w:rPr>
+              <w:t xml:space="preserve"> ci-joint</w:t>
+            </w:r>
+            <w:r>
+              <w:rPr>
+                <w:rFonts w:ascii="Times New Roman" w:hAnsi="Times New Roman" w:cs="Times New Roman"/>
+                <w:b w:val="0"/>
+                <w:bCs w:val="0"/>
+                <w:sz w:val="24"/>
+                <w:szCs w:val="24"/>
+              </w:rPr>
+              <w:t>.</w:t>
             </w:r>
           </w:p>
           <w:p>
@@ -4712,7 +4723,6 @@
                 <w:sz w:val="24"/>
                 <w:szCs w:val="24"/>
               </w:rPr>
-              <w:lastRenderedPageBreak/>
               <w:t xml:space="preserve">La dépendance </w:t>
             </w:r>
             <w:proofErr w:type="spellStart"/>
@@ -6154,6 +6164,7 @@
                 <w:sz w:val="24"/>
                 <w:szCs w:val="24"/>
               </w:rPr>
+              <w:lastRenderedPageBreak/>
               <w:t xml:space="preserve">Si tout est correctement complété, </w:t>
             </w:r>
             <w:r>
@@ -6181,17 +6192,7 @@
                 <w:sz w:val="24"/>
                 <w:szCs w:val="24"/>
               </w:rPr>
-              <w:t xml:space="preserve"> se </w:t>
-            </w:r>
-            <w:r>
-              <w:rPr>
-                <w:rFonts w:ascii="Times New Roman" w:hAnsi="Times New Roman" w:cs="Times New Roman"/>
-                <w:b w:val="0"/>
-                <w:sz w:val="24"/>
-                <w:szCs w:val="24"/>
-              </w:rPr>
-              <w:lastRenderedPageBreak/>
-              <w:t>fait</w:t>
+              <w:t xml:space="preserve"> se fait</w:t>
             </w:r>
             <w:r>
               <w:rPr>
@@ -7905,6 +7906,7 @@
                 <w:sz w:val="24"/>
                 <w:szCs w:val="24"/>
               </w:rPr>
+              <w:lastRenderedPageBreak/>
               <w:t xml:space="preserve">Si je saisis une URL </w:t>
             </w:r>
             <w:r>
@@ -7923,17 +7925,7 @@
                 <w:sz w:val="24"/>
                 <w:szCs w:val="24"/>
               </w:rPr>
-              <w:t xml:space="preserve">, je suis redirigé vers la page d’accueil. Si je ne suis pas </w:t>
-            </w:r>
-            <w:r>
-              <w:rPr>
-                <w:rFonts w:ascii="Times New Roman" w:hAnsi="Times New Roman" w:cs="Times New Roman"/>
-                <w:b w:val="0"/>
-                <w:sz w:val="24"/>
-                <w:szCs w:val="24"/>
-              </w:rPr>
-              <w:lastRenderedPageBreak/>
-              <w:t>connecté, je suis redirigé vers le formulaire de login.</w:t>
+              <w:t>, je suis redirigé vers la page d’accueil. Si je ne suis pas connecté, je suis redirigé vers le formulaire de login.</w:t>
             </w:r>
           </w:p>
           <w:p>
@@ -9003,39 +8995,7 @@
                 <w:sz w:val="24"/>
                 <w:szCs w:val="24"/>
               </w:rPr>
-              <w:t xml:space="preserve">Contrôle sur la </w:t>
-            </w:r>
-            <w:r>
-              <w:rPr>
-                <w:rFonts w:ascii="Times New Roman" w:hAnsi="Times New Roman" w:cs="Times New Roman"/>
-                <w:sz w:val="24"/>
-                <w:szCs w:val="24"/>
-              </w:rPr>
-              <w:t>création</w:t>
-            </w:r>
-            <w:r>
-              <w:rPr>
-                <w:rFonts w:ascii="Times New Roman" w:hAnsi="Times New Roman" w:cs="Times New Roman"/>
-                <w:sz w:val="24"/>
-                <w:szCs w:val="24"/>
-              </w:rPr>
-              <w:t xml:space="preserve"> d’un </w:t>
-            </w:r>
-            <w:r>
-              <w:rPr>
-                <w:rFonts w:ascii="Times New Roman" w:hAnsi="Times New Roman" w:cs="Times New Roman"/>
-                <w:sz w:val="24"/>
-                <w:szCs w:val="24"/>
-              </w:rPr>
-              <w:t>vêtement</w:t>
-            </w:r>
-            <w:r>
-              <w:rPr>
-                <w:rFonts w:ascii="Times New Roman" w:hAnsi="Times New Roman" w:cs="Times New Roman"/>
-                <w:sz w:val="24"/>
-                <w:szCs w:val="24"/>
-              </w:rPr>
-              <w:t xml:space="preserve"> : Vérifier que tous les champs obligatoires sont correctement remplis</w:t>
+              <w:t>Contrôle sur la création d’un vêtement : Vérifier que tous les champs obligatoires sont correctement remplis</w:t>
             </w:r>
           </w:p>
         </w:tc>
@@ -9458,16 +9418,7 @@
                 <w:sz w:val="24"/>
                 <w:szCs w:val="24"/>
               </w:rPr>
-              <w:t>Ce nom de vêtement existe déjà</w:t>
-            </w:r>
-            <w:r>
-              <w:rPr>
-                <w:rFonts w:ascii="Times New Roman" w:hAnsi="Times New Roman" w:cs="Times New Roman"/>
-                <w:b w:val="0"/>
-                <w:sz w:val="24"/>
-                <w:szCs w:val="24"/>
-              </w:rPr>
-              <w:t> » apparait en dessous du champ concerné</w:t>
+              <w:t>Ce nom de vêtement existe déjà » apparait en dessous du champ concerné</w:t>
             </w:r>
             <w:r>
               <w:rPr>
@@ -9504,7 +9455,17 @@
                 <w:sz w:val="24"/>
                 <w:szCs w:val="24"/>
               </w:rPr>
-              <w:t xml:space="preserve">Par défaut, les champs de saisie de texte et les selects ont les extrémités rouges. Lorsque le champ est renseigné, les extrémités deviennent vertes. </w:t>
+              <w:t xml:space="preserve">Par défaut, les champs de saisie de texte et les selects ont les extrémités rouges. </w:t>
+            </w:r>
+            <w:r>
+              <w:rPr>
+                <w:rFonts w:ascii="Times New Roman" w:hAnsi="Times New Roman" w:cs="Times New Roman"/>
+                <w:b w:val="0"/>
+                <w:sz w:val="24"/>
+                <w:szCs w:val="24"/>
+              </w:rPr>
+              <w:lastRenderedPageBreak/>
+              <w:t xml:space="preserve">Lorsque le champ est renseigné, les extrémités deviennent vertes. </w:t>
             </w:r>
           </w:p>
           <w:p>
@@ -9531,7 +9492,6 @@
                 <w:sz w:val="24"/>
                 <w:szCs w:val="24"/>
               </w:rPr>
-              <w:lastRenderedPageBreak/>
               <w:t xml:space="preserve">Si tout est correctement complété, </w:t>
             </w:r>
             <w:r>
@@ -9722,7 +9682,22 @@
                 <w:sz w:val="24"/>
                 <w:szCs w:val="24"/>
               </w:rPr>
-              <w:t>http://localhost:3000/api/users/login</w:t>
+              <w:t>http://localhost:3000/api/</w:t>
+            </w:r>
+            <w:r>
+              <w:rPr>
+                <w:rStyle w:val="Lienhypertexte"/>
+                <w:rFonts w:ascii="Times New Roman" w:hAnsi="Times New Roman" w:cs="Times New Roman"/>
+                <w:sz w:val="24"/>
+                <w:szCs w:val="24"/>
+              </w:rPr>
+              <w:t>c</w:t>
+            </w:r>
+            <w:r>
+              <w:rPr>
+                <w:rStyle w:val="Lienhypertexte"/>
+              </w:rPr>
+              <w:t>lothes</w:t>
             </w:r>
             <w:r>
               <w:rPr>
@@ -9905,37 +9880,7 @@
                 <w:sz w:val="24"/>
                 <w:szCs w:val="24"/>
               </w:rPr>
-              <w:t xml:space="preserve">, </w:t>
-            </w:r>
-            <w:r>
-              <w:rPr>
-                <w:rFonts w:ascii="Times New Roman" w:hAnsi="Times New Roman" w:cs="Times New Roman"/>
-                <w:b w:val="0"/>
-                <w:bCs w:val="0"/>
-                <w:sz w:val="24"/>
-                <w:szCs w:val="24"/>
-              </w:rPr>
-              <w:t>FK_ID_</w:t>
-            </w:r>
-            <w:r>
-              <w:rPr>
-                <w:rFonts w:ascii="Times New Roman" w:hAnsi="Times New Roman" w:cs="Times New Roman"/>
-                <w:b w:val="0"/>
-                <w:bCs w:val="0"/>
-                <w:sz w:val="24"/>
-                <w:szCs w:val="24"/>
-              </w:rPr>
-              <w:t>MARQUE</w:t>
-            </w:r>
-            <w:r>
-              <w:rPr>
-                <w:rFonts w:ascii="Times New Roman" w:hAnsi="Times New Roman" w:cs="Times New Roman"/>
-                <w:b w:val="0"/>
-                <w:bCs w:val="0"/>
-                <w:sz w:val="24"/>
-                <w:szCs w:val="24"/>
-              </w:rPr>
-              <w:t xml:space="preserve"> : </w:t>
+              <w:t xml:space="preserve">, FK_ID_MARQUE : </w:t>
             </w:r>
             <w:proofErr w:type="spellStart"/>
             <w:r>
@@ -9957,47 +9902,7 @@
                 <w:sz w:val="24"/>
                 <w:szCs w:val="24"/>
               </w:rPr>
-              <w:t>,</w:t>
-            </w:r>
-            <w:r>
-              <w:rPr>
-                <w:rFonts w:ascii="Times New Roman" w:hAnsi="Times New Roman" w:cs="Times New Roman"/>
-                <w:b w:val="0"/>
-                <w:bCs w:val="0"/>
-                <w:sz w:val="24"/>
-                <w:szCs w:val="24"/>
-              </w:rPr>
-              <w:t xml:space="preserve"> </w:t>
-            </w:r>
-            <w:r>
-              <w:rPr>
-                <w:rFonts w:ascii="Times New Roman" w:hAnsi="Times New Roman" w:cs="Times New Roman"/>
-                <w:b w:val="0"/>
-                <w:bCs w:val="0"/>
-                <w:sz w:val="24"/>
-                <w:szCs w:val="24"/>
-              </w:rPr>
-              <w:t>FK_ID_</w:t>
-            </w:r>
-            <w:r>
-              <w:rPr>
-                <w:rFonts w:ascii="Times New Roman" w:hAnsi="Times New Roman" w:cs="Times New Roman"/>
-                <w:b w:val="0"/>
-                <w:bCs w:val="0"/>
-                <w:sz w:val="24"/>
-                <w:szCs w:val="24"/>
-              </w:rPr>
-              <w:t>NOTE</w:t>
-            </w:r>
-            <w:r>
-              <w:rPr>
-                <w:rFonts w:ascii="Times New Roman" w:hAnsi="Times New Roman" w:cs="Times New Roman"/>
-                <w:b w:val="0"/>
-                <w:bCs w:val="0"/>
-                <w:sz w:val="24"/>
-                <w:szCs w:val="24"/>
-              </w:rPr>
-              <w:t xml:space="preserve"> : </w:t>
+              <w:t xml:space="preserve">, FK_ID_NOTE : </w:t>
             </w:r>
             <w:proofErr w:type="spellStart"/>
             <w:r>
@@ -10019,37 +9924,7 @@
                 <w:sz w:val="24"/>
                 <w:szCs w:val="24"/>
               </w:rPr>
-              <w:t>,</w:t>
-            </w:r>
-            <w:r>
-              <w:rPr>
-                <w:rFonts w:ascii="Times New Roman" w:hAnsi="Times New Roman" w:cs="Times New Roman"/>
-                <w:b w:val="0"/>
-                <w:bCs w:val="0"/>
-                <w:sz w:val="24"/>
-                <w:szCs w:val="24"/>
-              </w:rPr>
-              <w:t xml:space="preserve"> DESCRIPT</w:t>
-            </w:r>
-            <w:r>
-              <w:rPr>
-                <w:rFonts w:ascii="Times New Roman" w:hAnsi="Times New Roman" w:cs="Times New Roman"/>
-                <w:b w:val="0"/>
-                <w:bCs w:val="0"/>
-                <w:sz w:val="24"/>
-                <w:szCs w:val="24"/>
-              </w:rPr>
-              <w:t>_VET : string,</w:t>
-            </w:r>
-            <w:r>
-              <w:rPr>
-                <w:rFonts w:ascii="Times New Roman" w:hAnsi="Times New Roman" w:cs="Times New Roman"/>
-                <w:b w:val="0"/>
-                <w:bCs w:val="0"/>
-                <w:sz w:val="24"/>
-                <w:szCs w:val="24"/>
-              </w:rPr>
-              <w:t xml:space="preserve"> ID_CARACT : </w:t>
+              <w:t xml:space="preserve">, DESCRIPT_VET : string, ID_CARACT : </w:t>
             </w:r>
             <w:proofErr w:type="spellStart"/>
             <w:proofErr w:type="gramStart"/>
@@ -10083,37 +9958,7 @@
                 <w:sz w:val="24"/>
                 <w:szCs w:val="24"/>
               </w:rPr>
-              <w:t xml:space="preserve">], </w:t>
-            </w:r>
-            <w:r>
-              <w:rPr>
-                <w:rFonts w:ascii="Times New Roman" w:hAnsi="Times New Roman" w:cs="Times New Roman"/>
-                <w:b w:val="0"/>
-                <w:bCs w:val="0"/>
-                <w:sz w:val="24"/>
-                <w:szCs w:val="24"/>
-              </w:rPr>
-              <w:t>ID_C</w:t>
-            </w:r>
-            <w:r>
-              <w:rPr>
-                <w:rFonts w:ascii="Times New Roman" w:hAnsi="Times New Roman" w:cs="Times New Roman"/>
-                <w:b w:val="0"/>
-                <w:bCs w:val="0"/>
-                <w:sz w:val="24"/>
-                <w:szCs w:val="24"/>
-              </w:rPr>
-              <w:t>OUL</w:t>
-            </w:r>
-            <w:r>
-              <w:rPr>
-                <w:rFonts w:ascii="Times New Roman" w:hAnsi="Times New Roman" w:cs="Times New Roman"/>
-                <w:b w:val="0"/>
-                <w:bCs w:val="0"/>
-                <w:sz w:val="24"/>
-                <w:szCs w:val="24"/>
-              </w:rPr>
-              <w:t xml:space="preserve"> : </w:t>
+              <w:t xml:space="preserve">], ID_COUL : </w:t>
             </w:r>
             <w:proofErr w:type="spellStart"/>
             <w:r>
@@ -10135,47 +9980,7 @@
                 <w:sz w:val="24"/>
                 <w:szCs w:val="24"/>
               </w:rPr>
-              <w:t>[],</w:t>
-            </w:r>
-            <w:r>
-              <w:rPr>
-                <w:rFonts w:ascii="Times New Roman" w:hAnsi="Times New Roman" w:cs="Times New Roman"/>
-                <w:b w:val="0"/>
-                <w:bCs w:val="0"/>
-                <w:sz w:val="24"/>
-                <w:szCs w:val="24"/>
-              </w:rPr>
-              <w:t xml:space="preserve"> </w:t>
-            </w:r>
-            <w:r>
-              <w:rPr>
-                <w:rFonts w:ascii="Times New Roman" w:hAnsi="Times New Roman" w:cs="Times New Roman"/>
-                <w:b w:val="0"/>
-                <w:bCs w:val="0"/>
-                <w:sz w:val="24"/>
-                <w:szCs w:val="24"/>
-              </w:rPr>
-              <w:t>ID_</w:t>
-            </w:r>
-            <w:r>
-              <w:rPr>
-                <w:rFonts w:ascii="Times New Roman" w:hAnsi="Times New Roman" w:cs="Times New Roman"/>
-                <w:b w:val="0"/>
-                <w:bCs w:val="0"/>
-                <w:sz w:val="24"/>
-                <w:szCs w:val="24"/>
-              </w:rPr>
-              <w:t>OCCAS</w:t>
-            </w:r>
-            <w:r>
-              <w:rPr>
-                <w:rFonts w:ascii="Times New Roman" w:hAnsi="Times New Roman" w:cs="Times New Roman"/>
-                <w:b w:val="0"/>
-                <w:bCs w:val="0"/>
-                <w:sz w:val="24"/>
-                <w:szCs w:val="24"/>
-              </w:rPr>
-              <w:t xml:space="preserve"> : </w:t>
+              <w:t xml:space="preserve">[], ID_OCCAS : </w:t>
             </w:r>
             <w:proofErr w:type="spellStart"/>
             <w:r>
@@ -10197,17 +10002,7 @@
                 <w:sz w:val="24"/>
                 <w:szCs w:val="24"/>
               </w:rPr>
-              <w:t>[],</w:t>
-            </w:r>
-            <w:r>
-              <w:rPr>
-                <w:rFonts w:ascii="Times New Roman" w:hAnsi="Times New Roman" w:cs="Times New Roman"/>
-                <w:b w:val="0"/>
-                <w:bCs w:val="0"/>
-                <w:sz w:val="24"/>
-                <w:szCs w:val="24"/>
-              </w:rPr>
-              <w:t xml:space="preserve"> IMG_VET : </w:t>
+              <w:t xml:space="preserve">[], IMG_VET : </w:t>
             </w:r>
             <w:proofErr w:type="spellStart"/>
             <w:r>
@@ -10229,37 +10024,7 @@
                 <w:sz w:val="24"/>
                 <w:szCs w:val="24"/>
               </w:rPr>
-              <w:t xml:space="preserve">, </w:t>
-            </w:r>
-            <w:r>
-              <w:rPr>
-                <w:rFonts w:ascii="Times New Roman" w:hAnsi="Times New Roman" w:cs="Times New Roman"/>
-                <w:b w:val="0"/>
-                <w:bCs w:val="0"/>
-                <w:sz w:val="24"/>
-                <w:szCs w:val="24"/>
-              </w:rPr>
-              <w:t>FK_ID_</w:t>
-            </w:r>
-            <w:r>
-              <w:rPr>
-                <w:rFonts w:ascii="Times New Roman" w:hAnsi="Times New Roman" w:cs="Times New Roman"/>
-                <w:b w:val="0"/>
-                <w:bCs w:val="0"/>
-                <w:sz w:val="24"/>
-                <w:szCs w:val="24"/>
-              </w:rPr>
-              <w:t>USER</w:t>
-            </w:r>
-            <w:r>
-              <w:rPr>
-                <w:rFonts w:ascii="Times New Roman" w:hAnsi="Times New Roman" w:cs="Times New Roman"/>
-                <w:b w:val="0"/>
-                <w:bCs w:val="0"/>
-                <w:sz w:val="24"/>
-                <w:szCs w:val="24"/>
-              </w:rPr>
-              <w:t xml:space="preserve"> : </w:t>
+              <w:t xml:space="preserve">, FK_ID_USER : </w:t>
             </w:r>
             <w:proofErr w:type="spellStart"/>
             <w:r>
@@ -10347,32 +10112,10 @@
               </w:rPr>
               <w:t>Pour que les données soient encryptées sur le réseau, le front et le back doivent communiquer via le protocole https.</w:t>
             </w:r>
-            <w:bookmarkStart w:id="7" w:name="_GoBack"/>
-            <w:bookmarkEnd w:id="7"/>
           </w:p>
         </w:tc>
       </w:tr>
     </w:tbl>
-    <w:p>
-      <w:pPr>
-        <w:spacing w:after="0" w:line="240" w:lineRule="auto"/>
-        <w:rPr>
-          <w:rFonts w:ascii="Times New Roman" w:hAnsi="Times New Roman" w:cs="Times New Roman"/>
-          <w:sz w:val="24"/>
-          <w:szCs w:val="24"/>
-        </w:rPr>
-      </w:pPr>
-    </w:p>
-    <w:p>
-      <w:pPr>
-        <w:spacing w:after="0" w:line="240" w:lineRule="auto"/>
-        <w:rPr>
-          <w:rFonts w:ascii="Times New Roman" w:hAnsi="Times New Roman" w:cs="Times New Roman"/>
-          <w:sz w:val="24"/>
-          <w:szCs w:val="24"/>
-        </w:rPr>
-      </w:pPr>
-    </w:p>
     <w:p>
       <w:pPr>
         <w:spacing w:after="0" w:line="240" w:lineRule="auto"/>
@@ -10447,7 +10190,7 @@
                 <w:sz w:val="24"/>
                 <w:szCs w:val="24"/>
               </w:rPr>
-              <w:t>XX</w:t>
+              <w:t>3</w:t>
             </w:r>
             <w:r>
               <w:rPr>
@@ -10540,6 +10283,16 @@
               </w:rPr>
               <w:t xml:space="preserve">DOD : </w:t>
             </w:r>
+            <w:r>
+              <w:rPr>
+                <w:rFonts w:ascii="Times New Roman" w:hAnsi="Times New Roman" w:cs="Times New Roman"/>
+                <w:b w:val="0"/>
+                <w:bCs w:val="0"/>
+                <w:sz w:val="24"/>
+                <w:szCs w:val="24"/>
+              </w:rPr>
+              <w:t>Je renseigne une catégorie, marque, couleur, caractéristique ou occasion qui s’ajoute à la liste</w:t>
+            </w:r>
           </w:p>
         </w:tc>
       </w:tr>
@@ -10600,6 +10353,590 @@
                 <w:szCs w:val="24"/>
               </w:rPr>
             </w:pPr>
+            <w:r>
+              <w:rPr>
+                <w:rFonts w:ascii="Times New Roman" w:hAnsi="Times New Roman" w:cs="Times New Roman"/>
+                <w:b w:val="0"/>
+                <w:sz w:val="24"/>
+                <w:szCs w:val="24"/>
+              </w:rPr>
+              <w:t xml:space="preserve">La </w:t>
+            </w:r>
+            <w:r>
+              <w:rPr>
+                <w:rFonts w:ascii="Times New Roman" w:hAnsi="Times New Roman" w:cs="Times New Roman"/>
+                <w:b w:val="0"/>
+                <w:bCs w:val="0"/>
+                <w:sz w:val="24"/>
+                <w:szCs w:val="24"/>
+              </w:rPr>
+              <w:t>catégorie, marque, couleur, caractéristique ou occasion</w:t>
+            </w:r>
+            <w:r>
+              <w:rPr>
+                <w:rFonts w:ascii="Times New Roman" w:hAnsi="Times New Roman" w:cs="Times New Roman"/>
+                <w:b w:val="0"/>
+                <w:bCs w:val="0"/>
+                <w:sz w:val="24"/>
+                <w:szCs w:val="24"/>
+              </w:rPr>
+              <w:t xml:space="preserve"> que je souhaite renseigner n’est pas proposée dans la liste</w:t>
+            </w:r>
+            <w:r>
+              <w:rPr>
+                <w:rFonts w:ascii="Times New Roman" w:hAnsi="Times New Roman" w:cs="Times New Roman"/>
+                <w:b w:val="0"/>
+                <w:bCs w:val="0"/>
+                <w:sz w:val="24"/>
+                <w:szCs w:val="24"/>
+              </w:rPr>
+              <w:t>.</w:t>
+            </w:r>
+          </w:p>
+          <w:p>
+            <w:pPr>
+              <w:pStyle w:val="Paragraphedeliste"/>
+              <w:widowControl w:val="0"/>
+              <w:numPr>
+                <w:ilvl w:val="0"/>
+                <w:numId w:val="17"/>
+              </w:numPr>
+              <w:suppressAutoHyphens/>
+              <w:autoSpaceDN w:val="0"/>
+              <w:textAlignment w:val="baseline"/>
+              <w:rPr>
+                <w:rFonts w:ascii="Times New Roman" w:hAnsi="Times New Roman" w:cs="Times New Roman"/>
+                <w:b w:val="0"/>
+                <w:sz w:val="24"/>
+                <w:szCs w:val="24"/>
+              </w:rPr>
+            </w:pPr>
+            <w:r>
+              <w:rPr>
+                <w:rFonts w:ascii="Times New Roman" w:hAnsi="Times New Roman" w:cs="Times New Roman"/>
+                <w:b w:val="0"/>
+                <w:sz w:val="24"/>
+                <w:szCs w:val="24"/>
+              </w:rPr>
+              <w:t>Je clique sur le lien en dessous du champ concerné « </w:t>
+            </w:r>
+            <w:r>
+              <w:rPr>
+                <w:rFonts w:ascii="Times New Roman" w:hAnsi="Times New Roman" w:cs="Times New Roman"/>
+                <w:b w:val="0"/>
+                <w:bCs w:val="0"/>
+                <w:i/>
+                <w:iCs/>
+                <w:sz w:val="24"/>
+                <w:szCs w:val="24"/>
+              </w:rPr>
+              <w:t>catégorie, marque, couleur, caractéristique ou occasion</w:t>
+            </w:r>
+            <w:r>
+              <w:rPr>
+                <w:rFonts w:ascii="Times New Roman" w:hAnsi="Times New Roman" w:cs="Times New Roman"/>
+                <w:b w:val="0"/>
+                <w:bCs w:val="0"/>
+                <w:sz w:val="24"/>
+                <w:szCs w:val="24"/>
+              </w:rPr>
+              <w:t xml:space="preserve"> inexistante dans la liste »</w:t>
+            </w:r>
+            <w:r>
+              <w:rPr>
+                <w:rFonts w:ascii="Times New Roman" w:hAnsi="Times New Roman" w:cs="Times New Roman"/>
+                <w:b w:val="0"/>
+                <w:bCs w:val="0"/>
+                <w:sz w:val="24"/>
+                <w:szCs w:val="24"/>
+              </w:rPr>
+              <w:t>.</w:t>
+            </w:r>
+          </w:p>
+          <w:p>
+            <w:pPr>
+              <w:pStyle w:val="Paragraphedeliste"/>
+              <w:widowControl w:val="0"/>
+              <w:numPr>
+                <w:ilvl w:val="0"/>
+                <w:numId w:val="17"/>
+              </w:numPr>
+              <w:suppressAutoHyphens/>
+              <w:autoSpaceDN w:val="0"/>
+              <w:textAlignment w:val="baseline"/>
+              <w:rPr>
+                <w:rFonts w:ascii="Times New Roman" w:hAnsi="Times New Roman" w:cs="Times New Roman"/>
+                <w:b w:val="0"/>
+                <w:sz w:val="24"/>
+                <w:szCs w:val="24"/>
+              </w:rPr>
+            </w:pPr>
+            <w:r>
+              <w:rPr>
+                <w:rFonts w:ascii="Times New Roman" w:hAnsi="Times New Roman" w:cs="Times New Roman"/>
+                <w:b w:val="0"/>
+                <w:sz w:val="24"/>
+                <w:szCs w:val="24"/>
+              </w:rPr>
+              <w:t xml:space="preserve">Un champ texte apparait permettant de renseigner la </w:t>
+            </w:r>
+            <w:r>
+              <w:rPr>
+                <w:rFonts w:ascii="Times New Roman" w:hAnsi="Times New Roman" w:cs="Times New Roman"/>
+                <w:b w:val="0"/>
+                <w:bCs w:val="0"/>
+                <w:sz w:val="24"/>
+                <w:szCs w:val="24"/>
+              </w:rPr>
+              <w:t>catégorie, marque, couleur, caractéristique ou occasion</w:t>
+            </w:r>
+            <w:r>
+              <w:rPr>
+                <w:rFonts w:ascii="Times New Roman" w:hAnsi="Times New Roman" w:cs="Times New Roman"/>
+                <w:b w:val="0"/>
+                <w:bCs w:val="0"/>
+                <w:sz w:val="24"/>
+                <w:szCs w:val="24"/>
+              </w:rPr>
+              <w:t xml:space="preserve"> que je souhaite ajouter.</w:t>
+            </w:r>
+          </w:p>
+          <w:p>
+            <w:pPr>
+              <w:pStyle w:val="Paragraphedeliste"/>
+              <w:widowControl w:val="0"/>
+              <w:numPr>
+                <w:ilvl w:val="0"/>
+                <w:numId w:val="17"/>
+              </w:numPr>
+              <w:suppressAutoHyphens/>
+              <w:autoSpaceDN w:val="0"/>
+              <w:textAlignment w:val="baseline"/>
+              <w:rPr>
+                <w:rFonts w:ascii="Times New Roman" w:hAnsi="Times New Roman" w:cs="Times New Roman"/>
+                <w:b w:val="0"/>
+                <w:sz w:val="24"/>
+                <w:szCs w:val="24"/>
+              </w:rPr>
+            </w:pPr>
+            <w:r>
+              <w:rPr>
+                <w:rFonts w:ascii="Times New Roman" w:hAnsi="Times New Roman" w:cs="Times New Roman"/>
+                <w:b w:val="0"/>
+                <w:sz w:val="24"/>
+                <w:szCs w:val="24"/>
+              </w:rPr>
+              <w:t>Lorsque je clique sur le bouton + situé à côté du champ, la</w:t>
+            </w:r>
+            <w:r>
+              <w:rPr>
+                <w:rFonts w:ascii="Times New Roman" w:hAnsi="Times New Roman" w:cs="Times New Roman"/>
+                <w:b w:val="0"/>
+                <w:bCs w:val="0"/>
+                <w:sz w:val="24"/>
+                <w:szCs w:val="24"/>
+              </w:rPr>
+              <w:t xml:space="preserve"> </w:t>
+            </w:r>
+            <w:r>
+              <w:rPr>
+                <w:rFonts w:ascii="Times New Roman" w:hAnsi="Times New Roman" w:cs="Times New Roman"/>
+                <w:b w:val="0"/>
+                <w:bCs w:val="0"/>
+                <w:sz w:val="24"/>
+                <w:szCs w:val="24"/>
+              </w:rPr>
+              <w:t>catégorie, marque, couleur, caractéristique ou occasion</w:t>
+            </w:r>
+            <w:r>
+              <w:rPr>
+                <w:rFonts w:ascii="Times New Roman" w:hAnsi="Times New Roman" w:cs="Times New Roman"/>
+                <w:b w:val="0"/>
+                <w:bCs w:val="0"/>
+                <w:sz w:val="24"/>
+                <w:szCs w:val="24"/>
+              </w:rPr>
+              <w:t xml:space="preserve"> s’ajoute à la liste et le champ présentant la liste de toutes les </w:t>
+            </w:r>
+            <w:r>
+              <w:rPr>
+                <w:rFonts w:ascii="Times New Roman" w:hAnsi="Times New Roman" w:cs="Times New Roman"/>
+                <w:b w:val="0"/>
+                <w:bCs w:val="0"/>
+                <w:sz w:val="24"/>
+                <w:szCs w:val="24"/>
+              </w:rPr>
+              <w:t>catégorie, marque, couleur, caractéristique ou occasion</w:t>
+            </w:r>
+            <w:r>
+              <w:rPr>
+                <w:rFonts w:ascii="Times New Roman" w:hAnsi="Times New Roman" w:cs="Times New Roman"/>
+                <w:b w:val="0"/>
+                <w:bCs w:val="0"/>
+                <w:sz w:val="24"/>
+                <w:szCs w:val="24"/>
+              </w:rPr>
+              <w:t xml:space="preserve"> apparait de nouveau, mis à jour avec celle saisie.</w:t>
+            </w:r>
+          </w:p>
+          <w:p>
+            <w:pPr>
+              <w:pStyle w:val="Paragraphedeliste"/>
+              <w:widowControl w:val="0"/>
+              <w:numPr>
+                <w:ilvl w:val="0"/>
+                <w:numId w:val="17"/>
+              </w:numPr>
+              <w:suppressAutoHyphens/>
+              <w:autoSpaceDN w:val="0"/>
+              <w:textAlignment w:val="baseline"/>
+              <w:rPr>
+                <w:rFonts w:ascii="Times New Roman" w:hAnsi="Times New Roman" w:cs="Times New Roman"/>
+                <w:b w:val="0"/>
+                <w:sz w:val="24"/>
+                <w:szCs w:val="24"/>
+              </w:rPr>
+            </w:pPr>
+            <w:r>
+              <w:rPr>
+                <w:rFonts w:ascii="Times New Roman" w:hAnsi="Times New Roman" w:cs="Times New Roman"/>
+                <w:b w:val="0"/>
+                <w:sz w:val="24"/>
+                <w:szCs w:val="24"/>
+              </w:rPr>
+              <w:t xml:space="preserve">Si je clique sur le lien en dessous du champ concerné « Revenir à la liste des </w:t>
+            </w:r>
+            <w:r>
+              <w:rPr>
+                <w:rFonts w:ascii="Times New Roman" w:hAnsi="Times New Roman" w:cs="Times New Roman"/>
+                <w:b w:val="0"/>
+                <w:bCs w:val="0"/>
+                <w:i/>
+                <w:iCs/>
+                <w:sz w:val="24"/>
+                <w:szCs w:val="24"/>
+              </w:rPr>
+              <w:t>catégorie</w:t>
+            </w:r>
+            <w:r>
+              <w:rPr>
+                <w:rFonts w:ascii="Times New Roman" w:hAnsi="Times New Roman" w:cs="Times New Roman"/>
+                <w:b w:val="0"/>
+                <w:bCs w:val="0"/>
+                <w:i/>
+                <w:iCs/>
+                <w:sz w:val="24"/>
+                <w:szCs w:val="24"/>
+              </w:rPr>
+              <w:t>s</w:t>
+            </w:r>
+            <w:r>
+              <w:rPr>
+                <w:rFonts w:ascii="Times New Roman" w:hAnsi="Times New Roman" w:cs="Times New Roman"/>
+                <w:b w:val="0"/>
+                <w:bCs w:val="0"/>
+                <w:i/>
+                <w:iCs/>
+                <w:sz w:val="24"/>
+                <w:szCs w:val="24"/>
+              </w:rPr>
+              <w:t>, marque</w:t>
+            </w:r>
+            <w:r>
+              <w:rPr>
+                <w:rFonts w:ascii="Times New Roman" w:hAnsi="Times New Roman" w:cs="Times New Roman"/>
+                <w:b w:val="0"/>
+                <w:bCs w:val="0"/>
+                <w:i/>
+                <w:iCs/>
+                <w:sz w:val="24"/>
+                <w:szCs w:val="24"/>
+              </w:rPr>
+              <w:t>s</w:t>
+            </w:r>
+            <w:r>
+              <w:rPr>
+                <w:rFonts w:ascii="Times New Roman" w:hAnsi="Times New Roman" w:cs="Times New Roman"/>
+                <w:b w:val="0"/>
+                <w:bCs w:val="0"/>
+                <w:i/>
+                <w:iCs/>
+                <w:sz w:val="24"/>
+                <w:szCs w:val="24"/>
+              </w:rPr>
+              <w:t>, couleur</w:t>
+            </w:r>
+            <w:r>
+              <w:rPr>
+                <w:rFonts w:ascii="Times New Roman" w:hAnsi="Times New Roman" w:cs="Times New Roman"/>
+                <w:b w:val="0"/>
+                <w:bCs w:val="0"/>
+                <w:i/>
+                <w:iCs/>
+                <w:sz w:val="24"/>
+                <w:szCs w:val="24"/>
+              </w:rPr>
+              <w:t>s</w:t>
+            </w:r>
+            <w:r>
+              <w:rPr>
+                <w:rFonts w:ascii="Times New Roman" w:hAnsi="Times New Roman" w:cs="Times New Roman"/>
+                <w:b w:val="0"/>
+                <w:bCs w:val="0"/>
+                <w:i/>
+                <w:iCs/>
+                <w:sz w:val="24"/>
+                <w:szCs w:val="24"/>
+              </w:rPr>
+              <w:t>, caractéristique</w:t>
+            </w:r>
+            <w:r>
+              <w:rPr>
+                <w:rFonts w:ascii="Times New Roman" w:hAnsi="Times New Roman" w:cs="Times New Roman"/>
+                <w:b w:val="0"/>
+                <w:bCs w:val="0"/>
+                <w:i/>
+                <w:iCs/>
+                <w:sz w:val="24"/>
+                <w:szCs w:val="24"/>
+              </w:rPr>
+              <w:t>s</w:t>
+            </w:r>
+            <w:r>
+              <w:rPr>
+                <w:rFonts w:ascii="Times New Roman" w:hAnsi="Times New Roman" w:cs="Times New Roman"/>
+                <w:b w:val="0"/>
+                <w:bCs w:val="0"/>
+                <w:i/>
+                <w:iCs/>
+                <w:sz w:val="24"/>
+                <w:szCs w:val="24"/>
+              </w:rPr>
+              <w:t xml:space="preserve"> ou occasion</w:t>
+            </w:r>
+            <w:r>
+              <w:rPr>
+                <w:rFonts w:ascii="Times New Roman" w:hAnsi="Times New Roman" w:cs="Times New Roman"/>
+                <w:b w:val="0"/>
+                <w:bCs w:val="0"/>
+                <w:i/>
+                <w:iCs/>
+                <w:sz w:val="24"/>
+                <w:szCs w:val="24"/>
+              </w:rPr>
+              <w:t>s</w:t>
+            </w:r>
+            <w:r>
+              <w:rPr>
+                <w:rFonts w:ascii="Times New Roman" w:hAnsi="Times New Roman" w:cs="Times New Roman"/>
+                <w:b w:val="0"/>
+                <w:bCs w:val="0"/>
+                <w:sz w:val="24"/>
+                <w:szCs w:val="24"/>
+              </w:rPr>
+              <w:t> », la liste réapparait à la place de l’input de type texte</w:t>
+            </w:r>
+            <w:r>
+              <w:rPr>
+                <w:rFonts w:ascii="Times New Roman" w:hAnsi="Times New Roman" w:cs="Times New Roman"/>
+                <w:b w:val="0"/>
+                <w:bCs w:val="0"/>
+                <w:sz w:val="24"/>
+                <w:szCs w:val="24"/>
+              </w:rPr>
+              <w:t>.</w:t>
+            </w:r>
+          </w:p>
+          <w:p>
+            <w:pPr>
+              <w:pStyle w:val="Paragraphedeliste"/>
+              <w:widowControl w:val="0"/>
+              <w:numPr>
+                <w:ilvl w:val="0"/>
+                <w:numId w:val="17"/>
+              </w:numPr>
+              <w:suppressAutoHyphens/>
+              <w:autoSpaceDN w:val="0"/>
+              <w:textAlignment w:val="baseline"/>
+              <w:rPr>
+                <w:rFonts w:ascii="Times New Roman" w:hAnsi="Times New Roman" w:cs="Times New Roman"/>
+                <w:b w:val="0"/>
+                <w:sz w:val="24"/>
+                <w:szCs w:val="24"/>
+              </w:rPr>
+            </w:pPr>
+            <w:r>
+              <w:rPr>
+                <w:rFonts w:ascii="Times New Roman" w:hAnsi="Times New Roman" w:cs="Times New Roman"/>
+                <w:b w:val="0"/>
+                <w:sz w:val="24"/>
+                <w:szCs w:val="24"/>
+              </w:rPr>
+              <w:t>Si je clique en dehors d</w:t>
+            </w:r>
+            <w:r>
+              <w:rPr>
+                <w:rFonts w:ascii="Times New Roman" w:hAnsi="Times New Roman" w:cs="Times New Roman"/>
+                <w:b w:val="0"/>
+                <w:sz w:val="24"/>
+                <w:szCs w:val="24"/>
+              </w:rPr>
+              <w:t>u champ de type texte</w:t>
+            </w:r>
+            <w:r>
+              <w:rPr>
+                <w:rFonts w:ascii="Times New Roman" w:hAnsi="Times New Roman" w:cs="Times New Roman"/>
+                <w:b w:val="0"/>
+                <w:sz w:val="24"/>
+                <w:szCs w:val="24"/>
+              </w:rPr>
+              <w:t>, après avoir cliqué dedans, et que le champ est vide, le message « Vous n’avez pas rempli ce champ » apparait en dessous du champ concerné, surligné en rouge clair (#F8d7da). Le message reste affiché tant que les champs n’ont pas été remplis.</w:t>
+            </w:r>
+          </w:p>
+          <w:p>
+            <w:pPr>
+              <w:pStyle w:val="Paragraphedeliste"/>
+              <w:widowControl w:val="0"/>
+              <w:numPr>
+                <w:ilvl w:val="0"/>
+                <w:numId w:val="17"/>
+              </w:numPr>
+              <w:suppressAutoHyphens/>
+              <w:autoSpaceDN w:val="0"/>
+              <w:textAlignment w:val="baseline"/>
+              <w:rPr>
+                <w:rFonts w:ascii="Times New Roman" w:hAnsi="Times New Roman" w:cs="Times New Roman"/>
+                <w:b w:val="0"/>
+                <w:sz w:val="24"/>
+                <w:szCs w:val="24"/>
+              </w:rPr>
+            </w:pPr>
+            <w:r>
+              <w:rPr>
+                <w:rFonts w:ascii="Times New Roman" w:hAnsi="Times New Roman" w:cs="Times New Roman"/>
+                <w:b w:val="0"/>
+                <w:sz w:val="24"/>
+                <w:szCs w:val="24"/>
+              </w:rPr>
+              <w:t xml:space="preserve">Si je saisis un nom de </w:t>
+            </w:r>
+            <w:r>
+              <w:rPr>
+                <w:rFonts w:ascii="Times New Roman" w:hAnsi="Times New Roman" w:cs="Times New Roman"/>
+                <w:b w:val="0"/>
+                <w:bCs w:val="0"/>
+                <w:i/>
+                <w:iCs/>
+                <w:sz w:val="24"/>
+                <w:szCs w:val="24"/>
+              </w:rPr>
+              <w:t>catégorie, marque, couleur, caractéristique ou occasion</w:t>
+            </w:r>
+            <w:r>
+              <w:rPr>
+                <w:rFonts w:ascii="Times New Roman" w:hAnsi="Times New Roman" w:cs="Times New Roman"/>
+                <w:b w:val="0"/>
+                <w:bCs w:val="0"/>
+                <w:sz w:val="24"/>
+                <w:szCs w:val="24"/>
+              </w:rPr>
+              <w:t xml:space="preserve"> </w:t>
+            </w:r>
+            <w:r>
+              <w:rPr>
+                <w:rFonts w:ascii="Times New Roman" w:hAnsi="Times New Roman" w:cs="Times New Roman"/>
+                <w:b w:val="0"/>
+                <w:sz w:val="24"/>
+                <w:szCs w:val="24"/>
+              </w:rPr>
+              <w:t xml:space="preserve">qui existe déjà, </w:t>
+            </w:r>
+            <w:r>
+              <w:rPr>
+                <w:rFonts w:ascii="Times New Roman" w:hAnsi="Times New Roman" w:cs="Times New Roman"/>
+                <w:b w:val="0"/>
+                <w:sz w:val="24"/>
+                <w:szCs w:val="24"/>
+              </w:rPr>
+              <w:t xml:space="preserve">le message « </w:t>
+            </w:r>
+            <w:r>
+              <w:rPr>
+                <w:rFonts w:ascii="Times New Roman" w:hAnsi="Times New Roman" w:cs="Times New Roman"/>
+                <w:b w:val="0"/>
+                <w:sz w:val="24"/>
+                <w:szCs w:val="24"/>
+              </w:rPr>
+              <w:t xml:space="preserve">Ce nom de </w:t>
+            </w:r>
+            <w:r>
+              <w:rPr>
+                <w:rFonts w:ascii="Times New Roman" w:hAnsi="Times New Roman" w:cs="Times New Roman"/>
+                <w:b w:val="0"/>
+                <w:bCs w:val="0"/>
+                <w:i/>
+                <w:iCs/>
+                <w:sz w:val="24"/>
+                <w:szCs w:val="24"/>
+              </w:rPr>
+              <w:t>catégorie, marque, couleur, caractéristique ou occasion</w:t>
+            </w:r>
+            <w:r>
+              <w:rPr>
+                <w:rFonts w:ascii="Times New Roman" w:hAnsi="Times New Roman" w:cs="Times New Roman"/>
+                <w:b w:val="0"/>
+                <w:bCs w:val="0"/>
+                <w:sz w:val="24"/>
+                <w:szCs w:val="24"/>
+              </w:rPr>
+              <w:t xml:space="preserve"> </w:t>
+            </w:r>
+            <w:r>
+              <w:rPr>
+                <w:rFonts w:ascii="Times New Roman" w:hAnsi="Times New Roman" w:cs="Times New Roman"/>
+                <w:b w:val="0"/>
+                <w:sz w:val="24"/>
+                <w:szCs w:val="24"/>
+              </w:rPr>
+              <w:t>existe déjà » apparait en dessous du champ concerné</w:t>
+            </w:r>
+            <w:r>
+              <w:rPr>
+                <w:rFonts w:ascii="Times New Roman" w:hAnsi="Times New Roman" w:cs="Times New Roman"/>
+                <w:b w:val="0"/>
+                <w:sz w:val="24"/>
+                <w:szCs w:val="24"/>
+              </w:rPr>
+              <w:t>.</w:t>
+            </w:r>
+          </w:p>
+          <w:p>
+            <w:pPr>
+              <w:pStyle w:val="Paragraphedeliste"/>
+              <w:widowControl w:val="0"/>
+              <w:numPr>
+                <w:ilvl w:val="0"/>
+                <w:numId w:val="17"/>
+              </w:numPr>
+              <w:suppressAutoHyphens/>
+              <w:autoSpaceDN w:val="0"/>
+              <w:textAlignment w:val="baseline"/>
+              <w:rPr>
+                <w:rFonts w:ascii="Times New Roman" w:hAnsi="Times New Roman" w:cs="Times New Roman"/>
+                <w:b w:val="0"/>
+                <w:sz w:val="24"/>
+                <w:szCs w:val="24"/>
+              </w:rPr>
+            </w:pPr>
+            <w:r>
+              <w:rPr>
+                <w:rFonts w:ascii="Times New Roman" w:hAnsi="Times New Roman" w:cs="Times New Roman"/>
+                <w:b w:val="0"/>
+                <w:sz w:val="24"/>
+                <w:szCs w:val="24"/>
+              </w:rPr>
+              <w:t xml:space="preserve">Par défaut, les champs de saisie de texte et les selects ont les extrémités rouges. Lorsque le champ est renseigné, les extrémités deviennent vertes. </w:t>
+            </w:r>
           </w:p>
         </w:tc>
       </w:tr>
@@ -10675,7 +11012,95 @@
                 <w:sz w:val="24"/>
                 <w:szCs w:val="24"/>
               </w:rPr>
-              <w:t>L’URL de la page est http://localhost :4200/clothe-create.</w:t>
+              <w:t xml:space="preserve">La partie </w:t>
+            </w:r>
+            <w:proofErr w:type="spellStart"/>
+            <w:r>
+              <w:rPr>
+                <w:rFonts w:ascii="Times New Roman" w:hAnsi="Times New Roman" w:cs="Times New Roman"/>
+                <w:b w:val="0"/>
+                <w:bCs w:val="0"/>
+                <w:sz w:val="24"/>
+                <w:szCs w:val="24"/>
+              </w:rPr>
+              <w:t>clothe-create</w:t>
+            </w:r>
+            <w:proofErr w:type="spellEnd"/>
+            <w:r>
+              <w:rPr>
+                <w:rFonts w:ascii="Times New Roman" w:hAnsi="Times New Roman" w:cs="Times New Roman"/>
+                <w:b w:val="0"/>
+                <w:bCs w:val="0"/>
+                <w:sz w:val="24"/>
+                <w:szCs w:val="24"/>
+              </w:rPr>
+              <w:t xml:space="preserve"> est un composant </w:t>
+            </w:r>
+            <w:proofErr w:type="spellStart"/>
+            <w:r>
+              <w:rPr>
+                <w:rFonts w:ascii="Times New Roman" w:hAnsi="Times New Roman" w:cs="Times New Roman"/>
+                <w:b w:val="0"/>
+                <w:bCs w:val="0"/>
+                <w:sz w:val="24"/>
+                <w:szCs w:val="24"/>
+              </w:rPr>
+              <w:t>Angular</w:t>
+            </w:r>
+            <w:proofErr w:type="spellEnd"/>
+            <w:r>
+              <w:rPr>
+                <w:rFonts w:ascii="Times New Roman" w:hAnsi="Times New Roman" w:cs="Times New Roman"/>
+                <w:b w:val="0"/>
+                <w:bCs w:val="0"/>
+                <w:sz w:val="24"/>
+                <w:szCs w:val="24"/>
+              </w:rPr>
+              <w:t xml:space="preserve"> du module </w:t>
+            </w:r>
+            <w:proofErr w:type="spellStart"/>
+            <w:r>
+              <w:rPr>
+                <w:rFonts w:ascii="Times New Roman" w:hAnsi="Times New Roman" w:cs="Times New Roman"/>
+                <w:b w:val="0"/>
+                <w:bCs w:val="0"/>
+                <w:sz w:val="24"/>
+                <w:szCs w:val="24"/>
+              </w:rPr>
+              <w:t>Angular</w:t>
+            </w:r>
+            <w:proofErr w:type="spellEnd"/>
+            <w:r>
+              <w:rPr>
+                <w:rFonts w:ascii="Times New Roman" w:hAnsi="Times New Roman" w:cs="Times New Roman"/>
+                <w:b w:val="0"/>
+                <w:bCs w:val="0"/>
+                <w:sz w:val="24"/>
+                <w:szCs w:val="24"/>
+              </w:rPr>
+              <w:t xml:space="preserve"> </w:t>
+            </w:r>
+            <w:proofErr w:type="spellStart"/>
+            <w:r>
+              <w:rPr>
+                <w:rFonts w:ascii="Times New Roman" w:hAnsi="Times New Roman" w:cs="Times New Roman"/>
+                <w:b w:val="0"/>
+                <w:bCs w:val="0"/>
+                <w:sz w:val="24"/>
+                <w:szCs w:val="24"/>
+              </w:rPr>
+              <w:t>clothes</w:t>
+            </w:r>
+            <w:proofErr w:type="spellEnd"/>
+            <w:r>
+              <w:rPr>
+                <w:rFonts w:ascii="Times New Roman" w:hAnsi="Times New Roman" w:cs="Times New Roman"/>
+                <w:b w:val="0"/>
+                <w:bCs w:val="0"/>
+                <w:sz w:val="24"/>
+                <w:szCs w:val="24"/>
+              </w:rPr>
+              <w:t>.</w:t>
             </w:r>
           </w:p>
           <w:p>
@@ -10705,7 +11130,1252 @@
                 <w:sz w:val="24"/>
                 <w:szCs w:val="24"/>
               </w:rPr>
-              <w:t xml:space="preserve">La partie </w:t>
+              <w:t>L</w:t>
+            </w:r>
+            <w:r>
+              <w:rPr>
+                <w:rFonts w:ascii="Times New Roman" w:hAnsi="Times New Roman" w:cs="Times New Roman"/>
+                <w:b w:val="0"/>
+                <w:bCs w:val="0"/>
+                <w:sz w:val="24"/>
+                <w:szCs w:val="24"/>
+              </w:rPr>
+              <w:t>es information</w:t>
+            </w:r>
+            <w:r>
+              <w:rPr>
+                <w:rFonts w:ascii="Times New Roman" w:hAnsi="Times New Roman" w:cs="Times New Roman"/>
+                <w:b w:val="0"/>
+                <w:bCs w:val="0"/>
+                <w:sz w:val="24"/>
+                <w:szCs w:val="24"/>
+              </w:rPr>
+              <w:t>s</w:t>
+            </w:r>
+            <w:r>
+              <w:rPr>
+                <w:rFonts w:ascii="Times New Roman" w:hAnsi="Times New Roman" w:cs="Times New Roman"/>
+                <w:b w:val="0"/>
+                <w:bCs w:val="0"/>
+                <w:sz w:val="24"/>
+                <w:szCs w:val="24"/>
+              </w:rPr>
+              <w:t xml:space="preserve"> doivent être soumises</w:t>
+            </w:r>
+            <w:r>
+              <w:rPr>
+                <w:rFonts w:ascii="Times New Roman" w:hAnsi="Times New Roman" w:cs="Times New Roman"/>
+                <w:b w:val="0"/>
+                <w:bCs w:val="0"/>
+                <w:sz w:val="24"/>
+                <w:szCs w:val="24"/>
+              </w:rPr>
+              <w:t xml:space="preserve"> en POST au format JSON.</w:t>
+            </w:r>
+          </w:p>
+          <w:p>
+            <w:pPr>
+              <w:pStyle w:val="Paragraphedeliste"/>
+              <w:widowControl w:val="0"/>
+              <w:numPr>
+                <w:ilvl w:val="0"/>
+                <w:numId w:val="18"/>
+              </w:numPr>
+              <w:suppressAutoHyphens/>
+              <w:autoSpaceDN w:val="0"/>
+              <w:textAlignment w:val="baseline"/>
+              <w:rPr>
+                <w:rStyle w:val="Lienhypertexte"/>
+              </w:rPr>
+            </w:pPr>
+            <w:r>
+              <w:rPr>
+                <w:rFonts w:ascii="Times New Roman" w:hAnsi="Times New Roman" w:cs="Times New Roman"/>
+                <w:b w:val="0"/>
+                <w:bCs w:val="0"/>
+                <w:sz w:val="24"/>
+                <w:szCs w:val="24"/>
+              </w:rPr>
+              <w:t>L’URL à appeler pour soumettre la création d’un</w:t>
+            </w:r>
+            <w:r>
+              <w:rPr>
+                <w:rFonts w:ascii="Times New Roman" w:hAnsi="Times New Roman" w:cs="Times New Roman"/>
+                <w:b w:val="0"/>
+                <w:bCs w:val="0"/>
+                <w:sz w:val="24"/>
+                <w:szCs w:val="24"/>
+              </w:rPr>
+              <w:t xml:space="preserve">e catégorie </w:t>
+            </w:r>
+            <w:r>
+              <w:rPr>
+                <w:rFonts w:ascii="Times New Roman" w:hAnsi="Times New Roman" w:cs="Times New Roman"/>
+                <w:b w:val="0"/>
+                <w:bCs w:val="0"/>
+                <w:sz w:val="24"/>
+                <w:szCs w:val="24"/>
+              </w:rPr>
+              <w:t xml:space="preserve">est : </w:t>
+            </w:r>
+            <w:r>
+              <w:rPr>
+                <w:rStyle w:val="Lienhypertexte"/>
+                <w:rFonts w:ascii="Times New Roman" w:hAnsi="Times New Roman" w:cs="Times New Roman"/>
+                <w:sz w:val="24"/>
+                <w:szCs w:val="24"/>
+              </w:rPr>
+              <w:t>http://localhost:3000/api/users/</w:t>
+            </w:r>
+            <w:r>
+              <w:rPr>
+                <w:rStyle w:val="Lienhypertexte"/>
+                <w:rFonts w:ascii="Times New Roman" w:hAnsi="Times New Roman" w:cs="Times New Roman"/>
+                <w:sz w:val="24"/>
+                <w:szCs w:val="24"/>
+              </w:rPr>
+              <w:t>c</w:t>
+            </w:r>
+            <w:r>
+              <w:rPr>
+                <w:rStyle w:val="Lienhypertexte"/>
+              </w:rPr>
+              <w:t>ategories</w:t>
+            </w:r>
+            <w:r>
+              <w:rPr>
+                <w:b w:val="0"/>
+                <w:bCs w:val="0"/>
+              </w:rPr>
+              <w:t>.</w:t>
+            </w:r>
+          </w:p>
+          <w:p>
+            <w:pPr>
+              <w:pStyle w:val="Paragraphedeliste"/>
+              <w:widowControl w:val="0"/>
+              <w:numPr>
+                <w:ilvl w:val="0"/>
+                <w:numId w:val="18"/>
+              </w:numPr>
+              <w:suppressAutoHyphens/>
+              <w:autoSpaceDN w:val="0"/>
+              <w:textAlignment w:val="baseline"/>
+              <w:rPr>
+                <w:rFonts w:ascii="Times New Roman" w:hAnsi="Times New Roman" w:cs="Times New Roman"/>
+                <w:b w:val="0"/>
+                <w:bCs w:val="0"/>
+                <w:sz w:val="24"/>
+                <w:szCs w:val="24"/>
+              </w:rPr>
+            </w:pPr>
+            <w:r>
+              <w:rPr>
+                <w:rFonts w:ascii="Times New Roman" w:hAnsi="Times New Roman" w:cs="Times New Roman"/>
+                <w:b w:val="0"/>
+                <w:bCs w:val="0"/>
+                <w:sz w:val="24"/>
+                <w:szCs w:val="24"/>
+              </w:rPr>
+              <w:lastRenderedPageBreak/>
+              <w:t xml:space="preserve">L’objet JSON </w:t>
+            </w:r>
+            <w:r>
+              <w:rPr>
+                <w:rFonts w:ascii="Times New Roman" w:hAnsi="Times New Roman" w:cs="Times New Roman"/>
+                <w:b w:val="0"/>
+                <w:bCs w:val="0"/>
+                <w:sz w:val="24"/>
+                <w:szCs w:val="24"/>
+              </w:rPr>
+              <w:t xml:space="preserve">concernant les catégories </w:t>
+            </w:r>
+            <w:r>
+              <w:rPr>
+                <w:rFonts w:ascii="Times New Roman" w:hAnsi="Times New Roman" w:cs="Times New Roman"/>
+                <w:b w:val="0"/>
+                <w:bCs w:val="0"/>
+                <w:sz w:val="24"/>
+                <w:szCs w:val="24"/>
+              </w:rPr>
+              <w:t>est structuré ainsi :</w:t>
+            </w:r>
+          </w:p>
+          <w:p>
+            <w:pPr>
+              <w:pStyle w:val="Paragraphedeliste"/>
+              <w:widowControl w:val="0"/>
+              <w:suppressAutoHyphens/>
+              <w:autoSpaceDN w:val="0"/>
+              <w:textAlignment w:val="baseline"/>
+              <w:rPr>
+                <w:rFonts w:ascii="Times New Roman" w:hAnsi="Times New Roman" w:cs="Times New Roman"/>
+                <w:sz w:val="24"/>
+                <w:szCs w:val="24"/>
+              </w:rPr>
+            </w:pPr>
+            <w:r>
+              <w:rPr>
+                <w:rFonts w:ascii="Times New Roman" w:hAnsi="Times New Roman" w:cs="Times New Roman"/>
+                <w:b w:val="0"/>
+                <w:bCs w:val="0"/>
+                <w:sz w:val="24"/>
+                <w:szCs w:val="24"/>
+              </w:rPr>
+              <w:t>LIBEL_</w:t>
+            </w:r>
+            <w:proofErr w:type="gramStart"/>
+            <w:r>
+              <w:rPr>
+                <w:rFonts w:ascii="Times New Roman" w:hAnsi="Times New Roman" w:cs="Times New Roman"/>
+                <w:b w:val="0"/>
+                <w:bCs w:val="0"/>
+                <w:sz w:val="24"/>
+                <w:szCs w:val="24"/>
+              </w:rPr>
+              <w:t>CAT</w:t>
+            </w:r>
+            <w:r>
+              <w:rPr>
+                <w:rFonts w:ascii="Times New Roman" w:hAnsi="Times New Roman" w:cs="Times New Roman"/>
+                <w:b w:val="0"/>
+                <w:bCs w:val="0"/>
+                <w:sz w:val="24"/>
+                <w:szCs w:val="24"/>
+              </w:rPr>
+              <w:t>:</w:t>
+            </w:r>
+            <w:proofErr w:type="gramEnd"/>
+            <w:r>
+              <w:rPr>
+                <w:rFonts w:ascii="Times New Roman" w:hAnsi="Times New Roman" w:cs="Times New Roman"/>
+                <w:b w:val="0"/>
+                <w:bCs w:val="0"/>
+                <w:sz w:val="24"/>
+                <w:szCs w:val="24"/>
+              </w:rPr>
+              <w:t xml:space="preserve"> string</w:t>
+            </w:r>
+            <w:r>
+              <w:rPr>
+                <w:rFonts w:ascii="Times New Roman" w:hAnsi="Times New Roman" w:cs="Times New Roman"/>
+                <w:b w:val="0"/>
+                <w:bCs w:val="0"/>
+                <w:sz w:val="24"/>
+                <w:szCs w:val="24"/>
+              </w:rPr>
+              <w:t>.</w:t>
+            </w:r>
+          </w:p>
+          <w:p>
+            <w:pPr>
+              <w:pStyle w:val="Paragraphedeliste"/>
+              <w:widowControl w:val="0"/>
+              <w:suppressAutoHyphens/>
+              <w:autoSpaceDN w:val="0"/>
+              <w:textAlignment w:val="baseline"/>
+              <w:rPr>
+                <w:rFonts w:ascii="Times New Roman" w:hAnsi="Times New Roman" w:cs="Times New Roman"/>
+                <w:sz w:val="24"/>
+                <w:szCs w:val="24"/>
+              </w:rPr>
+            </w:pPr>
+            <w:r>
+              <w:rPr>
+                <w:rFonts w:ascii="Times New Roman" w:hAnsi="Times New Roman" w:cs="Times New Roman"/>
+                <w:b w:val="0"/>
+                <w:bCs w:val="0"/>
+                <w:sz w:val="24"/>
+                <w:szCs w:val="24"/>
+              </w:rPr>
+              <w:t>Ces données sont obligatoires</w:t>
+            </w:r>
+            <w:r>
+              <w:rPr>
+                <w:rFonts w:ascii="Times New Roman" w:hAnsi="Times New Roman" w:cs="Times New Roman"/>
+                <w:b w:val="0"/>
+                <w:bCs w:val="0"/>
+                <w:sz w:val="24"/>
+                <w:szCs w:val="24"/>
+              </w:rPr>
+              <w:t>.</w:t>
+            </w:r>
+          </w:p>
+          <w:p>
+            <w:pPr>
+              <w:pStyle w:val="Paragraphedeliste"/>
+              <w:widowControl w:val="0"/>
+              <w:numPr>
+                <w:ilvl w:val="0"/>
+                <w:numId w:val="18"/>
+              </w:numPr>
+              <w:suppressAutoHyphens/>
+              <w:autoSpaceDN w:val="0"/>
+              <w:textAlignment w:val="baseline"/>
+              <w:rPr>
+                <w:rStyle w:val="Lienhypertexte"/>
+              </w:rPr>
+            </w:pPr>
+            <w:r>
+              <w:rPr>
+                <w:rFonts w:ascii="Times New Roman" w:hAnsi="Times New Roman" w:cs="Times New Roman"/>
+                <w:b w:val="0"/>
+                <w:bCs w:val="0"/>
+                <w:sz w:val="24"/>
+                <w:szCs w:val="24"/>
+              </w:rPr>
+              <w:t xml:space="preserve">L’URL à appeler pour soumettre la création d’une </w:t>
+            </w:r>
+            <w:r>
+              <w:rPr>
+                <w:rFonts w:ascii="Times New Roman" w:hAnsi="Times New Roman" w:cs="Times New Roman"/>
+                <w:b w:val="0"/>
+                <w:bCs w:val="0"/>
+                <w:sz w:val="24"/>
+                <w:szCs w:val="24"/>
+              </w:rPr>
+              <w:t>marque</w:t>
+            </w:r>
+            <w:r>
+              <w:rPr>
+                <w:rFonts w:ascii="Times New Roman" w:hAnsi="Times New Roman" w:cs="Times New Roman"/>
+                <w:b w:val="0"/>
+                <w:bCs w:val="0"/>
+                <w:sz w:val="24"/>
+                <w:szCs w:val="24"/>
+              </w:rPr>
+              <w:t xml:space="preserve"> est : </w:t>
+            </w:r>
+            <w:r>
+              <w:rPr>
+                <w:rStyle w:val="Lienhypertexte"/>
+                <w:rFonts w:ascii="Times New Roman" w:hAnsi="Times New Roman" w:cs="Times New Roman"/>
+                <w:sz w:val="24"/>
+                <w:szCs w:val="24"/>
+              </w:rPr>
+              <w:t>http://localhost:3000/api/users/</w:t>
+            </w:r>
+            <w:r>
+              <w:rPr>
+                <w:rStyle w:val="Lienhypertexte"/>
+                <w:rFonts w:ascii="Times New Roman" w:hAnsi="Times New Roman" w:cs="Times New Roman"/>
+                <w:sz w:val="24"/>
+                <w:szCs w:val="24"/>
+              </w:rPr>
+              <w:t>b</w:t>
+            </w:r>
+            <w:r>
+              <w:rPr>
+                <w:rStyle w:val="Lienhypertexte"/>
+              </w:rPr>
+              <w:t>rands</w:t>
+            </w:r>
+            <w:r>
+              <w:rPr>
+                <w:b w:val="0"/>
+                <w:bCs w:val="0"/>
+              </w:rPr>
+              <w:t>.</w:t>
+            </w:r>
+          </w:p>
+          <w:p>
+            <w:pPr>
+              <w:pStyle w:val="Paragraphedeliste"/>
+              <w:widowControl w:val="0"/>
+              <w:numPr>
+                <w:ilvl w:val="0"/>
+                <w:numId w:val="18"/>
+              </w:numPr>
+              <w:suppressAutoHyphens/>
+              <w:autoSpaceDN w:val="0"/>
+              <w:textAlignment w:val="baseline"/>
+              <w:rPr>
+                <w:rFonts w:ascii="Times New Roman" w:hAnsi="Times New Roman" w:cs="Times New Roman"/>
+                <w:b w:val="0"/>
+                <w:bCs w:val="0"/>
+                <w:sz w:val="24"/>
+                <w:szCs w:val="24"/>
+              </w:rPr>
+            </w:pPr>
+            <w:r>
+              <w:rPr>
+                <w:rFonts w:ascii="Times New Roman" w:hAnsi="Times New Roman" w:cs="Times New Roman"/>
+                <w:b w:val="0"/>
+                <w:bCs w:val="0"/>
+                <w:sz w:val="24"/>
+                <w:szCs w:val="24"/>
+              </w:rPr>
+              <w:t xml:space="preserve">L’objet JSON concernant les </w:t>
+            </w:r>
+            <w:r>
+              <w:rPr>
+                <w:rFonts w:ascii="Times New Roman" w:hAnsi="Times New Roman" w:cs="Times New Roman"/>
+                <w:b w:val="0"/>
+                <w:bCs w:val="0"/>
+                <w:sz w:val="24"/>
+                <w:szCs w:val="24"/>
+              </w:rPr>
+              <w:t>marques</w:t>
+            </w:r>
+            <w:r>
+              <w:rPr>
+                <w:rFonts w:ascii="Times New Roman" w:hAnsi="Times New Roman" w:cs="Times New Roman"/>
+                <w:b w:val="0"/>
+                <w:bCs w:val="0"/>
+                <w:sz w:val="24"/>
+                <w:szCs w:val="24"/>
+              </w:rPr>
+              <w:t xml:space="preserve"> est structuré ainsi :</w:t>
+            </w:r>
+          </w:p>
+          <w:p>
+            <w:pPr>
+              <w:pStyle w:val="Paragraphedeliste"/>
+              <w:widowControl w:val="0"/>
+              <w:suppressAutoHyphens/>
+              <w:autoSpaceDN w:val="0"/>
+              <w:textAlignment w:val="baseline"/>
+              <w:rPr>
+                <w:rFonts w:ascii="Times New Roman" w:hAnsi="Times New Roman" w:cs="Times New Roman"/>
+                <w:sz w:val="24"/>
+                <w:szCs w:val="24"/>
+              </w:rPr>
+            </w:pPr>
+            <w:r>
+              <w:rPr>
+                <w:rFonts w:ascii="Times New Roman" w:hAnsi="Times New Roman" w:cs="Times New Roman"/>
+                <w:b w:val="0"/>
+                <w:bCs w:val="0"/>
+                <w:sz w:val="24"/>
+                <w:szCs w:val="24"/>
+              </w:rPr>
+              <w:t>NOM_</w:t>
+            </w:r>
+            <w:proofErr w:type="gramStart"/>
+            <w:r>
+              <w:rPr>
+                <w:rFonts w:ascii="Times New Roman" w:hAnsi="Times New Roman" w:cs="Times New Roman"/>
+                <w:b w:val="0"/>
+                <w:bCs w:val="0"/>
+                <w:sz w:val="24"/>
+                <w:szCs w:val="24"/>
+              </w:rPr>
+              <w:t>MARQUE</w:t>
+            </w:r>
+            <w:r>
+              <w:rPr>
+                <w:rFonts w:ascii="Times New Roman" w:hAnsi="Times New Roman" w:cs="Times New Roman"/>
+                <w:b w:val="0"/>
+                <w:bCs w:val="0"/>
+                <w:sz w:val="24"/>
+                <w:szCs w:val="24"/>
+              </w:rPr>
+              <w:t>:</w:t>
+            </w:r>
+            <w:proofErr w:type="gramEnd"/>
+            <w:r>
+              <w:rPr>
+                <w:rFonts w:ascii="Times New Roman" w:hAnsi="Times New Roman" w:cs="Times New Roman"/>
+                <w:b w:val="0"/>
+                <w:bCs w:val="0"/>
+                <w:sz w:val="24"/>
+                <w:szCs w:val="24"/>
+              </w:rPr>
+              <w:t xml:space="preserve"> </w:t>
+            </w:r>
+            <w:r>
+              <w:rPr>
+                <w:rFonts w:ascii="Times New Roman" w:hAnsi="Times New Roman" w:cs="Times New Roman"/>
+                <w:b w:val="0"/>
+                <w:bCs w:val="0"/>
+                <w:sz w:val="24"/>
+                <w:szCs w:val="24"/>
+              </w:rPr>
+              <w:t>string.</w:t>
+            </w:r>
+          </w:p>
+          <w:p>
+            <w:pPr>
+              <w:pStyle w:val="Paragraphedeliste"/>
+              <w:widowControl w:val="0"/>
+              <w:suppressAutoHyphens/>
+              <w:autoSpaceDN w:val="0"/>
+              <w:textAlignment w:val="baseline"/>
+              <w:rPr>
+                <w:rFonts w:ascii="Times New Roman" w:hAnsi="Times New Roman" w:cs="Times New Roman"/>
+                <w:sz w:val="24"/>
+                <w:szCs w:val="24"/>
+              </w:rPr>
+            </w:pPr>
+            <w:r>
+              <w:rPr>
+                <w:rFonts w:ascii="Times New Roman" w:hAnsi="Times New Roman" w:cs="Times New Roman"/>
+                <w:b w:val="0"/>
+                <w:bCs w:val="0"/>
+                <w:sz w:val="24"/>
+                <w:szCs w:val="24"/>
+              </w:rPr>
+              <w:t>Ces données sont obligatoires</w:t>
+            </w:r>
+            <w:r>
+              <w:rPr>
+                <w:rFonts w:ascii="Times New Roman" w:hAnsi="Times New Roman" w:cs="Times New Roman"/>
+                <w:b w:val="0"/>
+                <w:bCs w:val="0"/>
+                <w:sz w:val="24"/>
+                <w:szCs w:val="24"/>
+              </w:rPr>
+              <w:t>.</w:t>
+            </w:r>
+          </w:p>
+          <w:p>
+            <w:pPr>
+              <w:pStyle w:val="Paragraphedeliste"/>
+              <w:widowControl w:val="0"/>
+              <w:numPr>
+                <w:ilvl w:val="0"/>
+                <w:numId w:val="18"/>
+              </w:numPr>
+              <w:suppressAutoHyphens/>
+              <w:autoSpaceDN w:val="0"/>
+              <w:textAlignment w:val="baseline"/>
+              <w:rPr>
+                <w:rStyle w:val="Lienhypertexte"/>
+              </w:rPr>
+            </w:pPr>
+            <w:r>
+              <w:rPr>
+                <w:rFonts w:ascii="Times New Roman" w:hAnsi="Times New Roman" w:cs="Times New Roman"/>
+                <w:b w:val="0"/>
+                <w:bCs w:val="0"/>
+                <w:sz w:val="24"/>
+                <w:szCs w:val="24"/>
+              </w:rPr>
+              <w:t xml:space="preserve">L’URL à appeler pour soumettre la création d’une </w:t>
+            </w:r>
+            <w:r>
+              <w:rPr>
+                <w:rFonts w:ascii="Times New Roman" w:hAnsi="Times New Roman" w:cs="Times New Roman"/>
+                <w:b w:val="0"/>
+                <w:bCs w:val="0"/>
+                <w:sz w:val="24"/>
+                <w:szCs w:val="24"/>
+              </w:rPr>
+              <w:t>couleur</w:t>
+            </w:r>
+            <w:r>
+              <w:rPr>
+                <w:rFonts w:ascii="Times New Roman" w:hAnsi="Times New Roman" w:cs="Times New Roman"/>
+                <w:b w:val="0"/>
+                <w:bCs w:val="0"/>
+                <w:sz w:val="24"/>
+                <w:szCs w:val="24"/>
+              </w:rPr>
+              <w:t xml:space="preserve"> est : </w:t>
+            </w:r>
+            <w:r>
+              <w:rPr>
+                <w:rStyle w:val="Lienhypertexte"/>
+                <w:rFonts w:ascii="Times New Roman" w:hAnsi="Times New Roman" w:cs="Times New Roman"/>
+                <w:sz w:val="24"/>
+                <w:szCs w:val="24"/>
+              </w:rPr>
+              <w:t>http://localhost:3000/api/users/</w:t>
+            </w:r>
+            <w:r>
+              <w:rPr>
+                <w:rStyle w:val="Lienhypertexte"/>
+                <w:rFonts w:ascii="Times New Roman" w:hAnsi="Times New Roman" w:cs="Times New Roman"/>
+                <w:sz w:val="24"/>
+                <w:szCs w:val="24"/>
+              </w:rPr>
+              <w:t>c</w:t>
+            </w:r>
+            <w:r>
+              <w:rPr>
+                <w:rStyle w:val="Lienhypertexte"/>
+              </w:rPr>
+              <w:t>olor</w:t>
+            </w:r>
+            <w:r>
+              <w:rPr>
+                <w:rStyle w:val="Lienhypertexte"/>
+              </w:rPr>
+              <w:t>s</w:t>
+            </w:r>
+            <w:r>
+              <w:rPr>
+                <w:b w:val="0"/>
+                <w:bCs w:val="0"/>
+              </w:rPr>
+              <w:t>.</w:t>
+            </w:r>
+          </w:p>
+          <w:p>
+            <w:pPr>
+              <w:pStyle w:val="Paragraphedeliste"/>
+              <w:widowControl w:val="0"/>
+              <w:numPr>
+                <w:ilvl w:val="0"/>
+                <w:numId w:val="18"/>
+              </w:numPr>
+              <w:suppressAutoHyphens/>
+              <w:autoSpaceDN w:val="0"/>
+              <w:textAlignment w:val="baseline"/>
+              <w:rPr>
+                <w:rFonts w:ascii="Times New Roman" w:hAnsi="Times New Roman" w:cs="Times New Roman"/>
+                <w:b w:val="0"/>
+                <w:bCs w:val="0"/>
+                <w:sz w:val="24"/>
+                <w:szCs w:val="24"/>
+              </w:rPr>
+            </w:pPr>
+            <w:r>
+              <w:rPr>
+                <w:rFonts w:ascii="Times New Roman" w:hAnsi="Times New Roman" w:cs="Times New Roman"/>
+                <w:b w:val="0"/>
+                <w:bCs w:val="0"/>
+                <w:sz w:val="24"/>
+                <w:szCs w:val="24"/>
+              </w:rPr>
+              <w:t>L’objet JSON concernant les couleur</w:t>
+            </w:r>
+            <w:r>
+              <w:rPr>
+                <w:rFonts w:ascii="Times New Roman" w:hAnsi="Times New Roman" w:cs="Times New Roman"/>
+                <w:b w:val="0"/>
+                <w:bCs w:val="0"/>
+                <w:sz w:val="24"/>
+                <w:szCs w:val="24"/>
+              </w:rPr>
+              <w:t>s</w:t>
+            </w:r>
+            <w:r>
+              <w:rPr>
+                <w:rFonts w:ascii="Times New Roman" w:hAnsi="Times New Roman" w:cs="Times New Roman"/>
+                <w:b w:val="0"/>
+                <w:bCs w:val="0"/>
+                <w:sz w:val="24"/>
+                <w:szCs w:val="24"/>
+              </w:rPr>
+              <w:t xml:space="preserve"> est structuré ainsi :</w:t>
+            </w:r>
+          </w:p>
+          <w:p>
+            <w:pPr>
+              <w:pStyle w:val="Paragraphedeliste"/>
+              <w:widowControl w:val="0"/>
+              <w:suppressAutoHyphens/>
+              <w:autoSpaceDN w:val="0"/>
+              <w:textAlignment w:val="baseline"/>
+              <w:rPr>
+                <w:rFonts w:ascii="Times New Roman" w:hAnsi="Times New Roman" w:cs="Times New Roman"/>
+                <w:sz w:val="24"/>
+                <w:szCs w:val="24"/>
+              </w:rPr>
+            </w:pPr>
+            <w:r>
+              <w:rPr>
+                <w:rFonts w:ascii="Times New Roman" w:hAnsi="Times New Roman" w:cs="Times New Roman"/>
+                <w:b w:val="0"/>
+                <w:bCs w:val="0"/>
+                <w:sz w:val="24"/>
+                <w:szCs w:val="24"/>
+              </w:rPr>
+              <w:t>LIBEL_</w:t>
+            </w:r>
+            <w:proofErr w:type="gramStart"/>
+            <w:r>
+              <w:rPr>
+                <w:rFonts w:ascii="Times New Roman" w:hAnsi="Times New Roman" w:cs="Times New Roman"/>
+                <w:b w:val="0"/>
+                <w:bCs w:val="0"/>
+                <w:sz w:val="24"/>
+                <w:szCs w:val="24"/>
+              </w:rPr>
+              <w:t>C</w:t>
+            </w:r>
+            <w:r>
+              <w:rPr>
+                <w:rFonts w:ascii="Times New Roman" w:hAnsi="Times New Roman" w:cs="Times New Roman"/>
+                <w:b w:val="0"/>
+                <w:bCs w:val="0"/>
+                <w:sz w:val="24"/>
+                <w:szCs w:val="24"/>
+              </w:rPr>
+              <w:t>OUL</w:t>
+            </w:r>
+            <w:r>
+              <w:rPr>
+                <w:rFonts w:ascii="Times New Roman" w:hAnsi="Times New Roman" w:cs="Times New Roman"/>
+                <w:b w:val="0"/>
+                <w:bCs w:val="0"/>
+                <w:sz w:val="24"/>
+                <w:szCs w:val="24"/>
+              </w:rPr>
+              <w:t>:</w:t>
+            </w:r>
+            <w:proofErr w:type="gramEnd"/>
+            <w:r>
+              <w:rPr>
+                <w:rFonts w:ascii="Times New Roman" w:hAnsi="Times New Roman" w:cs="Times New Roman"/>
+                <w:b w:val="0"/>
+                <w:bCs w:val="0"/>
+                <w:sz w:val="24"/>
+                <w:szCs w:val="24"/>
+              </w:rPr>
+              <w:t xml:space="preserve"> </w:t>
+            </w:r>
+            <w:r>
+              <w:rPr>
+                <w:rFonts w:ascii="Times New Roman" w:hAnsi="Times New Roman" w:cs="Times New Roman"/>
+                <w:b w:val="0"/>
+                <w:bCs w:val="0"/>
+                <w:sz w:val="24"/>
+                <w:szCs w:val="24"/>
+              </w:rPr>
+              <w:t>string.</w:t>
+            </w:r>
+          </w:p>
+          <w:p>
+            <w:pPr>
+              <w:pStyle w:val="Paragraphedeliste"/>
+              <w:widowControl w:val="0"/>
+              <w:suppressAutoHyphens/>
+              <w:autoSpaceDN w:val="0"/>
+              <w:textAlignment w:val="baseline"/>
+              <w:rPr>
+                <w:rFonts w:ascii="Times New Roman" w:hAnsi="Times New Roman" w:cs="Times New Roman"/>
+                <w:sz w:val="24"/>
+                <w:szCs w:val="24"/>
+              </w:rPr>
+            </w:pPr>
+            <w:r>
+              <w:rPr>
+                <w:rFonts w:ascii="Times New Roman" w:hAnsi="Times New Roman" w:cs="Times New Roman"/>
+                <w:b w:val="0"/>
+                <w:bCs w:val="0"/>
+                <w:sz w:val="24"/>
+                <w:szCs w:val="24"/>
+              </w:rPr>
+              <w:t>Ces données sont obligatoires</w:t>
+            </w:r>
+            <w:r>
+              <w:rPr>
+                <w:rFonts w:ascii="Times New Roman" w:hAnsi="Times New Roman" w:cs="Times New Roman"/>
+                <w:b w:val="0"/>
+                <w:bCs w:val="0"/>
+                <w:sz w:val="24"/>
+                <w:szCs w:val="24"/>
+              </w:rPr>
+              <w:t>.</w:t>
+            </w:r>
+          </w:p>
+          <w:p>
+            <w:pPr>
+              <w:pStyle w:val="Paragraphedeliste"/>
+              <w:widowControl w:val="0"/>
+              <w:numPr>
+                <w:ilvl w:val="0"/>
+                <w:numId w:val="18"/>
+              </w:numPr>
+              <w:suppressAutoHyphens/>
+              <w:autoSpaceDN w:val="0"/>
+              <w:textAlignment w:val="baseline"/>
+              <w:rPr>
+                <w:rStyle w:val="Lienhypertexte"/>
+              </w:rPr>
+            </w:pPr>
+            <w:r>
+              <w:rPr>
+                <w:rFonts w:ascii="Times New Roman" w:hAnsi="Times New Roman" w:cs="Times New Roman"/>
+                <w:b w:val="0"/>
+                <w:bCs w:val="0"/>
+                <w:sz w:val="24"/>
+                <w:szCs w:val="24"/>
+              </w:rPr>
+              <w:t xml:space="preserve">L’URL à appeler pour soumettre la création d’une </w:t>
+            </w:r>
+            <w:r>
+              <w:rPr>
+                <w:rFonts w:ascii="Times New Roman" w:hAnsi="Times New Roman" w:cs="Times New Roman"/>
+                <w:b w:val="0"/>
+                <w:bCs w:val="0"/>
+                <w:sz w:val="24"/>
+                <w:szCs w:val="24"/>
+              </w:rPr>
+              <w:t>caractéristique</w:t>
+            </w:r>
+            <w:r>
+              <w:rPr>
+                <w:rFonts w:ascii="Times New Roman" w:hAnsi="Times New Roman" w:cs="Times New Roman"/>
+                <w:b w:val="0"/>
+                <w:bCs w:val="0"/>
+                <w:sz w:val="24"/>
+                <w:szCs w:val="24"/>
+              </w:rPr>
+              <w:t xml:space="preserve"> est : </w:t>
+            </w:r>
+            <w:r>
+              <w:rPr>
+                <w:rStyle w:val="Lienhypertexte"/>
+                <w:rFonts w:ascii="Times New Roman" w:hAnsi="Times New Roman" w:cs="Times New Roman"/>
+                <w:sz w:val="24"/>
+                <w:szCs w:val="24"/>
+              </w:rPr>
+              <w:t>http://localhost:3000/api/users/</w:t>
+            </w:r>
+            <w:r>
+              <w:rPr>
+                <w:rStyle w:val="Lienhypertexte"/>
+                <w:rFonts w:ascii="Times New Roman" w:hAnsi="Times New Roman" w:cs="Times New Roman"/>
+                <w:sz w:val="24"/>
+                <w:szCs w:val="24"/>
+              </w:rPr>
+              <w:t>f</w:t>
+            </w:r>
+            <w:r>
+              <w:rPr>
+                <w:rStyle w:val="Lienhypertexte"/>
+              </w:rPr>
+              <w:t>eatures</w:t>
+            </w:r>
+            <w:r>
+              <w:rPr>
+                <w:b w:val="0"/>
+                <w:bCs w:val="0"/>
+              </w:rPr>
+              <w:t>.</w:t>
+            </w:r>
+          </w:p>
+          <w:p>
+            <w:pPr>
+              <w:pStyle w:val="Paragraphedeliste"/>
+              <w:widowControl w:val="0"/>
+              <w:numPr>
+                <w:ilvl w:val="0"/>
+                <w:numId w:val="18"/>
+              </w:numPr>
+              <w:suppressAutoHyphens/>
+              <w:autoSpaceDN w:val="0"/>
+              <w:textAlignment w:val="baseline"/>
+              <w:rPr>
+                <w:rFonts w:ascii="Times New Roman" w:hAnsi="Times New Roman" w:cs="Times New Roman"/>
+                <w:b w:val="0"/>
+                <w:bCs w:val="0"/>
+                <w:sz w:val="24"/>
+                <w:szCs w:val="24"/>
+              </w:rPr>
+            </w:pPr>
+            <w:r>
+              <w:rPr>
+                <w:rFonts w:ascii="Times New Roman" w:hAnsi="Times New Roman" w:cs="Times New Roman"/>
+                <w:b w:val="0"/>
+                <w:bCs w:val="0"/>
+                <w:sz w:val="24"/>
+                <w:szCs w:val="24"/>
+              </w:rPr>
+              <w:t>L’objet JSON concernant les caractéristique</w:t>
+            </w:r>
+            <w:r>
+              <w:rPr>
+                <w:rFonts w:ascii="Times New Roman" w:hAnsi="Times New Roman" w:cs="Times New Roman"/>
+                <w:b w:val="0"/>
+                <w:bCs w:val="0"/>
+                <w:sz w:val="24"/>
+                <w:szCs w:val="24"/>
+              </w:rPr>
+              <w:t>s</w:t>
+            </w:r>
+            <w:r>
+              <w:rPr>
+                <w:rFonts w:ascii="Times New Roman" w:hAnsi="Times New Roman" w:cs="Times New Roman"/>
+                <w:b w:val="0"/>
+                <w:bCs w:val="0"/>
+                <w:sz w:val="24"/>
+                <w:szCs w:val="24"/>
+              </w:rPr>
+              <w:t xml:space="preserve"> est structuré ainsi :</w:t>
+            </w:r>
+          </w:p>
+          <w:p>
+            <w:pPr>
+              <w:pStyle w:val="Paragraphedeliste"/>
+              <w:widowControl w:val="0"/>
+              <w:suppressAutoHyphens/>
+              <w:autoSpaceDN w:val="0"/>
+              <w:textAlignment w:val="baseline"/>
+              <w:rPr>
+                <w:rFonts w:ascii="Times New Roman" w:hAnsi="Times New Roman" w:cs="Times New Roman"/>
+                <w:sz w:val="24"/>
+                <w:szCs w:val="24"/>
+              </w:rPr>
+            </w:pPr>
+            <w:r>
+              <w:rPr>
+                <w:rFonts w:ascii="Times New Roman" w:hAnsi="Times New Roman" w:cs="Times New Roman"/>
+                <w:b w:val="0"/>
+                <w:bCs w:val="0"/>
+                <w:sz w:val="24"/>
+                <w:szCs w:val="24"/>
+              </w:rPr>
+              <w:t>LIBEL_</w:t>
+            </w:r>
+            <w:proofErr w:type="gramStart"/>
+            <w:r>
+              <w:rPr>
+                <w:rFonts w:ascii="Times New Roman" w:hAnsi="Times New Roman" w:cs="Times New Roman"/>
+                <w:b w:val="0"/>
+                <w:bCs w:val="0"/>
+                <w:sz w:val="24"/>
+                <w:szCs w:val="24"/>
+              </w:rPr>
+              <w:t>CA</w:t>
+            </w:r>
+            <w:r>
+              <w:rPr>
+                <w:rFonts w:ascii="Times New Roman" w:hAnsi="Times New Roman" w:cs="Times New Roman"/>
+                <w:b w:val="0"/>
+                <w:bCs w:val="0"/>
+                <w:sz w:val="24"/>
+                <w:szCs w:val="24"/>
+              </w:rPr>
+              <w:t>RAC</w:t>
+            </w:r>
+            <w:r>
+              <w:rPr>
+                <w:rFonts w:ascii="Times New Roman" w:hAnsi="Times New Roman" w:cs="Times New Roman"/>
+                <w:b w:val="0"/>
+                <w:bCs w:val="0"/>
+                <w:sz w:val="24"/>
+                <w:szCs w:val="24"/>
+              </w:rPr>
+              <w:t>T:</w:t>
+            </w:r>
+            <w:proofErr w:type="gramEnd"/>
+            <w:r>
+              <w:rPr>
+                <w:rFonts w:ascii="Times New Roman" w:hAnsi="Times New Roman" w:cs="Times New Roman"/>
+                <w:b w:val="0"/>
+                <w:bCs w:val="0"/>
+                <w:sz w:val="24"/>
+                <w:szCs w:val="24"/>
+              </w:rPr>
+              <w:t xml:space="preserve"> </w:t>
+            </w:r>
+            <w:r>
+              <w:rPr>
+                <w:rFonts w:ascii="Times New Roman" w:hAnsi="Times New Roman" w:cs="Times New Roman"/>
+                <w:b w:val="0"/>
+                <w:bCs w:val="0"/>
+                <w:sz w:val="24"/>
+                <w:szCs w:val="24"/>
+              </w:rPr>
+              <w:t>string.</w:t>
+            </w:r>
+          </w:p>
+          <w:p>
+            <w:pPr>
+              <w:pStyle w:val="Paragraphedeliste"/>
+              <w:widowControl w:val="0"/>
+              <w:suppressAutoHyphens/>
+              <w:autoSpaceDN w:val="0"/>
+              <w:textAlignment w:val="baseline"/>
+              <w:rPr>
+                <w:rFonts w:ascii="Times New Roman" w:hAnsi="Times New Roman" w:cs="Times New Roman"/>
+                <w:sz w:val="24"/>
+                <w:szCs w:val="24"/>
+              </w:rPr>
+            </w:pPr>
+            <w:r>
+              <w:rPr>
+                <w:rFonts w:ascii="Times New Roman" w:hAnsi="Times New Roman" w:cs="Times New Roman"/>
+                <w:b w:val="0"/>
+                <w:bCs w:val="0"/>
+                <w:sz w:val="24"/>
+                <w:szCs w:val="24"/>
+              </w:rPr>
+              <w:t>Ces données sont obligatoires</w:t>
+            </w:r>
+            <w:r>
+              <w:rPr>
+                <w:rFonts w:ascii="Times New Roman" w:hAnsi="Times New Roman" w:cs="Times New Roman"/>
+                <w:b w:val="0"/>
+                <w:bCs w:val="0"/>
+                <w:sz w:val="24"/>
+                <w:szCs w:val="24"/>
+              </w:rPr>
+              <w:t>.</w:t>
+            </w:r>
+          </w:p>
+          <w:p>
+            <w:pPr>
+              <w:pStyle w:val="Paragraphedeliste"/>
+              <w:widowControl w:val="0"/>
+              <w:numPr>
+                <w:ilvl w:val="0"/>
+                <w:numId w:val="18"/>
+              </w:numPr>
+              <w:suppressAutoHyphens/>
+              <w:autoSpaceDN w:val="0"/>
+              <w:textAlignment w:val="baseline"/>
+              <w:rPr>
+                <w:color w:val="0563C1" w:themeColor="hyperlink"/>
+                <w:u w:val="single"/>
+              </w:rPr>
+            </w:pPr>
+            <w:r>
+              <w:rPr>
+                <w:rFonts w:ascii="Times New Roman" w:hAnsi="Times New Roman" w:cs="Times New Roman"/>
+                <w:b w:val="0"/>
+                <w:bCs w:val="0"/>
+                <w:sz w:val="24"/>
+                <w:szCs w:val="24"/>
+              </w:rPr>
+              <w:t xml:space="preserve">L’URL à appeler pour soumettre la création d’une </w:t>
+            </w:r>
+            <w:r>
+              <w:rPr>
+                <w:rFonts w:ascii="Times New Roman" w:hAnsi="Times New Roman" w:cs="Times New Roman"/>
+                <w:b w:val="0"/>
+                <w:bCs w:val="0"/>
+                <w:sz w:val="24"/>
+                <w:szCs w:val="24"/>
+              </w:rPr>
+              <w:t>occasion</w:t>
+            </w:r>
+            <w:r>
+              <w:rPr>
+                <w:rFonts w:ascii="Times New Roman" w:hAnsi="Times New Roman" w:cs="Times New Roman"/>
+                <w:b w:val="0"/>
+                <w:bCs w:val="0"/>
+                <w:sz w:val="24"/>
+                <w:szCs w:val="24"/>
+              </w:rPr>
+              <w:t xml:space="preserve"> est : </w:t>
+            </w:r>
+            <w:hyperlink r:id="rId9" w:history="1">
+              <w:r>
+                <w:rPr>
+                  <w:rStyle w:val="Lienhypertexte"/>
+                  <w:rFonts w:ascii="Times New Roman" w:hAnsi="Times New Roman" w:cs="Times New Roman"/>
+                  <w:sz w:val="24"/>
+                  <w:szCs w:val="24"/>
+                </w:rPr>
+                <w:t>http://localhost:3000/api/users/</w:t>
+              </w:r>
+              <w:r>
+                <w:rPr>
+                  <w:rStyle w:val="Lienhypertexte"/>
+                  <w:rFonts w:ascii="Times New Roman" w:hAnsi="Times New Roman" w:cs="Times New Roman"/>
+                  <w:sz w:val="24"/>
+                  <w:szCs w:val="24"/>
+                </w:rPr>
+                <w:t>o</w:t>
+              </w:r>
+              <w:r>
+                <w:rPr>
+                  <w:rStyle w:val="Lienhypertexte"/>
+                </w:rPr>
+                <w:t>ccasions</w:t>
+              </w:r>
+            </w:hyperlink>
+            <w:r>
+              <w:rPr>
+                <w:b w:val="0"/>
+                <w:bCs w:val="0"/>
+              </w:rPr>
+              <w:t>.</w:t>
+            </w:r>
+          </w:p>
+          <w:p>
+            <w:pPr>
+              <w:pStyle w:val="Paragraphedeliste"/>
+              <w:widowControl w:val="0"/>
+              <w:numPr>
+                <w:ilvl w:val="0"/>
+                <w:numId w:val="18"/>
+              </w:numPr>
+              <w:suppressAutoHyphens/>
+              <w:autoSpaceDN w:val="0"/>
+              <w:textAlignment w:val="baseline"/>
+              <w:rPr>
+                <w:rFonts w:ascii="Times New Roman" w:hAnsi="Times New Roman" w:cs="Times New Roman"/>
+                <w:b w:val="0"/>
+                <w:bCs w:val="0"/>
+                <w:sz w:val="24"/>
+                <w:szCs w:val="24"/>
+              </w:rPr>
+            </w:pPr>
+            <w:r>
+              <w:rPr>
+                <w:rFonts w:ascii="Times New Roman" w:hAnsi="Times New Roman" w:cs="Times New Roman"/>
+                <w:b w:val="0"/>
+                <w:bCs w:val="0"/>
+                <w:sz w:val="24"/>
+                <w:szCs w:val="24"/>
+              </w:rPr>
+              <w:t>L</w:t>
+            </w:r>
+            <w:r>
+              <w:rPr>
+                <w:rFonts w:ascii="Times New Roman" w:hAnsi="Times New Roman" w:cs="Times New Roman"/>
+                <w:b w:val="0"/>
+                <w:bCs w:val="0"/>
+                <w:sz w:val="24"/>
+                <w:szCs w:val="24"/>
+              </w:rPr>
+              <w:t>’objet JSON concernant les occasions est structuré ainsi :</w:t>
+            </w:r>
+          </w:p>
+          <w:p>
+            <w:pPr>
+              <w:pStyle w:val="Paragraphedeliste"/>
+              <w:widowControl w:val="0"/>
+              <w:suppressAutoHyphens/>
+              <w:autoSpaceDN w:val="0"/>
+              <w:textAlignment w:val="baseline"/>
+              <w:rPr>
+                <w:rFonts w:ascii="Times New Roman" w:hAnsi="Times New Roman" w:cs="Times New Roman"/>
+                <w:sz w:val="24"/>
+                <w:szCs w:val="24"/>
+              </w:rPr>
+            </w:pPr>
+            <w:r>
+              <w:rPr>
+                <w:rFonts w:ascii="Times New Roman" w:hAnsi="Times New Roman" w:cs="Times New Roman"/>
+                <w:b w:val="0"/>
+                <w:bCs w:val="0"/>
+                <w:sz w:val="24"/>
+                <w:szCs w:val="24"/>
+              </w:rPr>
+              <w:t>LIBEL_</w:t>
+            </w:r>
+            <w:proofErr w:type="gramStart"/>
+            <w:r>
+              <w:rPr>
+                <w:rFonts w:ascii="Times New Roman" w:hAnsi="Times New Roman" w:cs="Times New Roman"/>
+                <w:b w:val="0"/>
+                <w:bCs w:val="0"/>
+                <w:sz w:val="24"/>
+                <w:szCs w:val="24"/>
+              </w:rPr>
+              <w:t>OCCAS:</w:t>
+            </w:r>
+            <w:proofErr w:type="gramEnd"/>
+            <w:r>
+              <w:rPr>
+                <w:rFonts w:ascii="Times New Roman" w:hAnsi="Times New Roman" w:cs="Times New Roman"/>
+                <w:b w:val="0"/>
+                <w:bCs w:val="0"/>
+                <w:sz w:val="24"/>
+                <w:szCs w:val="24"/>
+              </w:rPr>
+              <w:t xml:space="preserve"> string.</w:t>
+            </w:r>
+          </w:p>
+          <w:p>
+            <w:pPr>
+              <w:pStyle w:val="Paragraphedeliste"/>
+              <w:widowControl w:val="0"/>
+              <w:suppressAutoHyphens/>
+              <w:autoSpaceDN w:val="0"/>
+              <w:textAlignment w:val="baseline"/>
+              <w:rPr>
+                <w:rFonts w:ascii="Times New Roman" w:hAnsi="Times New Roman" w:cs="Times New Roman"/>
+                <w:sz w:val="24"/>
+                <w:szCs w:val="24"/>
+              </w:rPr>
+            </w:pPr>
+            <w:r>
+              <w:rPr>
+                <w:rFonts w:ascii="Times New Roman" w:hAnsi="Times New Roman" w:cs="Times New Roman"/>
+                <w:b w:val="0"/>
+                <w:bCs w:val="0"/>
+                <w:sz w:val="24"/>
+                <w:szCs w:val="24"/>
+              </w:rPr>
+              <w:t>Ces données sont obligatoires</w:t>
+            </w:r>
+            <w:r>
+              <w:rPr>
+                <w:rFonts w:ascii="Times New Roman" w:hAnsi="Times New Roman" w:cs="Times New Roman"/>
+                <w:b w:val="0"/>
+                <w:bCs w:val="0"/>
+                <w:sz w:val="24"/>
+                <w:szCs w:val="24"/>
+              </w:rPr>
+              <w:t>.</w:t>
+            </w:r>
+          </w:p>
+          <w:p>
+            <w:pPr>
+              <w:pStyle w:val="Paragraphedeliste"/>
+              <w:widowControl w:val="0"/>
+              <w:numPr>
+                <w:ilvl w:val="0"/>
+                <w:numId w:val="18"/>
+              </w:numPr>
+              <w:suppressAutoHyphens/>
+              <w:autoSpaceDN w:val="0"/>
+              <w:textAlignment w:val="baseline"/>
+              <w:rPr>
+                <w:rFonts w:ascii="Times New Roman" w:hAnsi="Times New Roman" w:cs="Times New Roman"/>
+                <w:b w:val="0"/>
+                <w:bCs w:val="0"/>
+                <w:sz w:val="24"/>
+                <w:szCs w:val="24"/>
+              </w:rPr>
+            </w:pPr>
+            <w:r>
+              <w:rPr>
+                <w:rFonts w:ascii="Times New Roman" w:hAnsi="Times New Roman" w:cs="Times New Roman"/>
+                <w:b w:val="0"/>
+                <w:bCs w:val="0"/>
+                <w:sz w:val="24"/>
+                <w:szCs w:val="24"/>
+              </w:rPr>
+              <w:t>La base de données MySQL nommée « dressing » possède l</w:t>
+            </w:r>
+            <w:r>
+              <w:rPr>
+                <w:rFonts w:ascii="Times New Roman" w:hAnsi="Times New Roman" w:cs="Times New Roman"/>
+                <w:b w:val="0"/>
+                <w:bCs w:val="0"/>
+                <w:sz w:val="24"/>
+                <w:szCs w:val="24"/>
+              </w:rPr>
+              <w:t>es</w:t>
+            </w:r>
+            <w:r>
+              <w:rPr>
+                <w:rFonts w:ascii="Times New Roman" w:hAnsi="Times New Roman" w:cs="Times New Roman"/>
+                <w:b w:val="0"/>
+                <w:bCs w:val="0"/>
+                <w:sz w:val="24"/>
+                <w:szCs w:val="24"/>
+              </w:rPr>
+              <w:t xml:space="preserve"> table</w:t>
+            </w:r>
+            <w:r>
+              <w:rPr>
+                <w:rFonts w:ascii="Times New Roman" w:hAnsi="Times New Roman" w:cs="Times New Roman"/>
+                <w:b w:val="0"/>
+                <w:bCs w:val="0"/>
+                <w:sz w:val="24"/>
+                <w:szCs w:val="24"/>
+              </w:rPr>
+              <w:t>s</w:t>
+            </w:r>
+            <w:r>
+              <w:rPr>
+                <w:rFonts w:ascii="Times New Roman" w:hAnsi="Times New Roman" w:cs="Times New Roman"/>
+                <w:b w:val="0"/>
+                <w:bCs w:val="0"/>
+                <w:sz w:val="24"/>
+                <w:szCs w:val="24"/>
+              </w:rPr>
+              <w:t xml:space="preserve"> </w:t>
             </w:r>
             <w:proofErr w:type="spellStart"/>
             <w:r>
@@ -10713,10 +12383,12 @@
                 <w:rFonts w:ascii="Times New Roman" w:hAnsi="Times New Roman" w:cs="Times New Roman"/>
                 <w:b w:val="0"/>
                 <w:bCs w:val="0"/>
-                <w:sz w:val="24"/>
-                <w:szCs w:val="24"/>
-              </w:rPr>
-              <w:t>clothe-create</w:t>
+                <w:i/>
+                <w:iCs/>
+                <w:sz w:val="24"/>
+                <w:szCs w:val="24"/>
+              </w:rPr>
+              <w:t>categorie</w:t>
             </w:r>
             <w:proofErr w:type="spellEnd"/>
             <w:r>
@@ -10727,7 +12399,85 @@
                 <w:sz w:val="24"/>
                 <w:szCs w:val="24"/>
               </w:rPr>
-              <w:t xml:space="preserve"> est un composant </w:t>
+              <w:t>,</w:t>
+            </w:r>
+            <w:r>
+              <w:rPr>
+                <w:rFonts w:ascii="Times New Roman" w:hAnsi="Times New Roman" w:cs="Times New Roman"/>
+                <w:b w:val="0"/>
+                <w:bCs w:val="0"/>
+                <w:i/>
+                <w:iCs/>
+                <w:sz w:val="24"/>
+                <w:szCs w:val="24"/>
+              </w:rPr>
+              <w:t xml:space="preserve"> couleur</w:t>
+            </w:r>
+            <w:r>
+              <w:rPr>
+                <w:rFonts w:ascii="Times New Roman" w:hAnsi="Times New Roman" w:cs="Times New Roman"/>
+                <w:b w:val="0"/>
+                <w:bCs w:val="0"/>
+                <w:sz w:val="24"/>
+                <w:szCs w:val="24"/>
+              </w:rPr>
+              <w:t>,</w:t>
+            </w:r>
+            <w:r>
+              <w:rPr>
+                <w:rFonts w:ascii="Times New Roman" w:hAnsi="Times New Roman" w:cs="Times New Roman"/>
+                <w:b w:val="0"/>
+                <w:bCs w:val="0"/>
+                <w:i/>
+                <w:iCs/>
+                <w:sz w:val="24"/>
+                <w:szCs w:val="24"/>
+              </w:rPr>
+              <w:t xml:space="preserve"> marque</w:t>
+            </w:r>
+            <w:r>
+              <w:rPr>
+                <w:rFonts w:ascii="Times New Roman" w:hAnsi="Times New Roman" w:cs="Times New Roman"/>
+                <w:b w:val="0"/>
+                <w:bCs w:val="0"/>
+                <w:sz w:val="24"/>
+                <w:szCs w:val="24"/>
+              </w:rPr>
+              <w:t>,</w:t>
+            </w:r>
+            <w:r>
+              <w:rPr>
+                <w:rFonts w:ascii="Times New Roman" w:hAnsi="Times New Roman" w:cs="Times New Roman"/>
+                <w:b w:val="0"/>
+                <w:bCs w:val="0"/>
+                <w:i/>
+                <w:iCs/>
+                <w:sz w:val="24"/>
+                <w:szCs w:val="24"/>
+              </w:rPr>
+              <w:t xml:space="preserve"> occasion</w:t>
+            </w:r>
+            <w:r>
+              <w:rPr>
+                <w:rFonts w:ascii="Times New Roman" w:hAnsi="Times New Roman" w:cs="Times New Roman"/>
+                <w:b w:val="0"/>
+                <w:bCs w:val="0"/>
+                <w:sz w:val="24"/>
+                <w:szCs w:val="24"/>
+              </w:rPr>
+              <w:t>,</w:t>
+            </w:r>
+            <w:r>
+              <w:rPr>
+                <w:rFonts w:ascii="Times New Roman" w:hAnsi="Times New Roman" w:cs="Times New Roman"/>
+                <w:b w:val="0"/>
+                <w:bCs w:val="0"/>
+                <w:i/>
+                <w:iCs/>
+                <w:sz w:val="24"/>
+                <w:szCs w:val="24"/>
+              </w:rPr>
+              <w:t xml:space="preserve"> </w:t>
             </w:r>
             <w:proofErr w:type="spellStart"/>
             <w:r>
@@ -10735,10 +12485,12 @@
                 <w:rFonts w:ascii="Times New Roman" w:hAnsi="Times New Roman" w:cs="Times New Roman"/>
                 <w:b w:val="0"/>
                 <w:bCs w:val="0"/>
-                <w:sz w:val="24"/>
-                <w:szCs w:val="24"/>
-              </w:rPr>
-              <w:t>Angular</w:t>
+                <w:i/>
+                <w:iCs/>
+                <w:sz w:val="24"/>
+                <w:szCs w:val="24"/>
+              </w:rPr>
+              <w:t>caracteristique</w:t>
             </w:r>
             <w:proofErr w:type="spellEnd"/>
             <w:r>
@@ -10749,42 +12501,48 @@
                 <w:sz w:val="24"/>
                 <w:szCs w:val="24"/>
               </w:rPr>
-              <w:t xml:space="preserve"> du module </w:t>
-            </w:r>
-            <w:proofErr w:type="spellStart"/>
-            <w:r>
-              <w:rPr>
-                <w:rFonts w:ascii="Times New Roman" w:hAnsi="Times New Roman" w:cs="Times New Roman"/>
-                <w:b w:val="0"/>
-                <w:bCs w:val="0"/>
-                <w:sz w:val="24"/>
-                <w:szCs w:val="24"/>
-              </w:rPr>
-              <w:t>Angular</w:t>
-            </w:r>
-            <w:proofErr w:type="spellEnd"/>
-            <w:r>
-              <w:rPr>
-                <w:rFonts w:ascii="Times New Roman" w:hAnsi="Times New Roman" w:cs="Times New Roman"/>
-                <w:b w:val="0"/>
-                <w:bCs w:val="0"/>
-                <w:sz w:val="24"/>
-                <w:szCs w:val="24"/>
-              </w:rPr>
-              <w:t xml:space="preserve"> </w:t>
-            </w:r>
-            <w:proofErr w:type="spellStart"/>
-            <w:r>
-              <w:rPr>
-                <w:rFonts w:ascii="Times New Roman" w:hAnsi="Times New Roman" w:cs="Times New Roman"/>
-                <w:b w:val="0"/>
-                <w:bCs w:val="0"/>
-                <w:sz w:val="24"/>
-                <w:szCs w:val="24"/>
-              </w:rPr>
-              <w:t>clothes</w:t>
-            </w:r>
-            <w:proofErr w:type="spellEnd"/>
+              <w:t>,</w:t>
+            </w:r>
+            <w:r>
+              <w:rPr>
+                <w:rFonts w:ascii="Times New Roman" w:hAnsi="Times New Roman" w:cs="Times New Roman"/>
+                <w:b w:val="0"/>
+                <w:bCs w:val="0"/>
+                <w:sz w:val="24"/>
+                <w:szCs w:val="24"/>
+              </w:rPr>
+              <w:t xml:space="preserve"> contenant les champs </w:t>
+            </w:r>
+            <w:r>
+              <w:rPr>
+                <w:rFonts w:ascii="Times New Roman" w:hAnsi="Times New Roman" w:cs="Times New Roman"/>
+                <w:b w:val="0"/>
+                <w:bCs w:val="0"/>
+                <w:sz w:val="24"/>
+                <w:szCs w:val="24"/>
+              </w:rPr>
+              <w:t>d</w:t>
+            </w:r>
+            <w:r>
+              <w:rPr>
+                <w:rFonts w:ascii="Times New Roman" w:hAnsi="Times New Roman" w:cs="Times New Roman"/>
+                <w:b w:val="0"/>
+                <w:bCs w:val="0"/>
+                <w:sz w:val="24"/>
+                <w:szCs w:val="24"/>
+              </w:rPr>
+              <w:t>étaillés dans le dictionnaire des données</w:t>
+            </w:r>
+            <w:r>
+              <w:rPr>
+                <w:rFonts w:ascii="Times New Roman" w:hAnsi="Times New Roman" w:cs="Times New Roman"/>
+                <w:b w:val="0"/>
+                <w:bCs w:val="0"/>
+                <w:sz w:val="24"/>
+                <w:szCs w:val="24"/>
+              </w:rPr>
+              <w:t xml:space="preserve"> ci-joint</w:t>
+            </w:r>
             <w:r>
               <w:rPr>
                 <w:rFonts w:ascii="Times New Roman" w:hAnsi="Times New Roman" w:cs="Times New Roman"/>
@@ -10794,11 +12552,978 @@
                 <w:szCs w:val="24"/>
               </w:rPr>
               <w:t>.</w:t>
+            </w:r>
+          </w:p>
+          <w:p>
+            <w:pPr>
+              <w:pStyle w:val="Paragraphedeliste"/>
+              <w:widowControl w:val="0"/>
+              <w:numPr>
+                <w:ilvl w:val="0"/>
+                <w:numId w:val="18"/>
+              </w:numPr>
+              <w:suppressAutoHyphens/>
+              <w:autoSpaceDN w:val="0"/>
+              <w:textAlignment w:val="baseline"/>
+              <w:rPr>
+                <w:rFonts w:ascii="Times New Roman" w:hAnsi="Times New Roman" w:cs="Times New Roman"/>
+                <w:b w:val="0"/>
+                <w:bCs w:val="0"/>
+                <w:sz w:val="24"/>
+                <w:szCs w:val="24"/>
+              </w:rPr>
+            </w:pPr>
+            <w:r>
+              <w:rPr>
+                <w:rFonts w:ascii="Times New Roman" w:hAnsi="Times New Roman" w:cs="Times New Roman"/>
+                <w:b w:val="0"/>
+                <w:bCs w:val="0"/>
+                <w:sz w:val="24"/>
+                <w:szCs w:val="24"/>
+              </w:rPr>
+              <w:t>Le serveur renvoie le code 400 s’il y a une erreur, et le code 200 si tout s’est correctement déroulé.</w:t>
             </w:r>
           </w:p>
         </w:tc>
       </w:tr>
     </w:tbl>
+    <w:p>
+      <w:pPr>
+        <w:spacing w:after="0" w:line="240" w:lineRule="auto"/>
+        <w:rPr>
+          <w:rFonts w:ascii="Times New Roman" w:hAnsi="Times New Roman" w:cs="Times New Roman"/>
+          <w:sz w:val="24"/>
+          <w:szCs w:val="24"/>
+        </w:rPr>
+      </w:pPr>
+    </w:p>
+    <w:tbl>
+      <w:tblPr>
+        <w:tblStyle w:val="Tableausimple1"/>
+        <w:tblW w:w="0" w:type="auto"/>
+        <w:jc w:val="center"/>
+        <w:tblLook w:val="04A0" w:firstRow="1" w:lastRow="0" w:firstColumn="1" w:lastColumn="0" w:noHBand="0" w:noVBand="1"/>
+      </w:tblPr>
+      <w:tblGrid>
+        <w:gridCol w:w="9016"/>
+      </w:tblGrid>
+      <w:tr>
+        <w:trPr>
+          <w:cnfStyle w:val="100000000000" w:firstRow="1" w:lastRow="0" w:firstColumn="0" w:lastColumn="0" w:oddVBand="0" w:evenVBand="0" w:oddHBand="0" w:evenHBand="0" w:firstRowFirstColumn="0" w:firstRowLastColumn="0" w:lastRowFirstColumn="0" w:lastRowLastColumn="0"/>
+          <w:jc w:val="center"/>
+        </w:trPr>
+        <w:tc>
+          <w:tcPr>
+            <w:cnfStyle w:val="001000000000" w:firstRow="0" w:lastRow="0" w:firstColumn="1" w:lastColumn="0" w:oddVBand="0" w:evenVBand="0" w:oddHBand="0" w:evenHBand="0" w:firstRowFirstColumn="0" w:firstRowLastColumn="0" w:lastRowFirstColumn="0" w:lastRowLastColumn="0"/>
+            <w:tcW w:w="9016" w:type="dxa"/>
+          </w:tcPr>
+          <w:p>
+            <w:pPr>
+              <w:widowControl w:val="0"/>
+              <w:suppressAutoHyphens/>
+              <w:autoSpaceDN w:val="0"/>
+              <w:textAlignment w:val="baseline"/>
+              <w:rPr>
+                <w:rFonts w:ascii="Times New Roman" w:hAnsi="Times New Roman" w:cs="Times New Roman"/>
+                <w:b w:val="0"/>
+                <w:bCs w:val="0"/>
+                <w:sz w:val="24"/>
+                <w:szCs w:val="24"/>
+              </w:rPr>
+            </w:pPr>
+            <w:r>
+              <w:rPr>
+                <w:rFonts w:ascii="Times New Roman" w:hAnsi="Times New Roman" w:cs="Times New Roman"/>
+                <w:sz w:val="24"/>
+                <w:szCs w:val="24"/>
+              </w:rPr>
+              <w:t xml:space="preserve">User story </w:t>
+            </w:r>
+            <w:r>
+              <w:rPr>
+                <w:rFonts w:ascii="Times New Roman" w:hAnsi="Times New Roman" w:cs="Times New Roman"/>
+                <w:sz w:val="24"/>
+                <w:szCs w:val="24"/>
+              </w:rPr>
+              <w:t>D.4</w:t>
+            </w:r>
+            <w:r>
+              <w:rPr>
+                <w:rFonts w:ascii="Times New Roman" w:hAnsi="Times New Roman" w:cs="Times New Roman"/>
+                <w:sz w:val="24"/>
+                <w:szCs w:val="24"/>
+              </w:rPr>
+              <w:t xml:space="preserve"> : </w:t>
+            </w:r>
+            <w:r>
+              <w:rPr>
+                <w:rFonts w:ascii="Times New Roman" w:hAnsi="Times New Roman" w:cs="Times New Roman"/>
+                <w:sz w:val="24"/>
+                <w:szCs w:val="24"/>
+              </w:rPr>
+              <w:t>Contrôle sur l’enregistrement d’u</w:t>
+            </w:r>
+            <w:r>
+              <w:rPr>
+                <w:rFonts w:ascii="Times New Roman" w:hAnsi="Times New Roman" w:cs="Times New Roman"/>
+                <w:sz w:val="24"/>
+                <w:szCs w:val="24"/>
+              </w:rPr>
+              <w:t xml:space="preserve">n </w:t>
+            </w:r>
+            <w:bookmarkStart w:id="7" w:name="_GoBack"/>
+            <w:bookmarkEnd w:id="7"/>
+            <w:r>
+              <w:rPr>
+                <w:rFonts w:ascii="Times New Roman" w:hAnsi="Times New Roman" w:cs="Times New Roman"/>
+                <w:sz w:val="24"/>
+                <w:szCs w:val="24"/>
+              </w:rPr>
+              <w:t>vêtement :</w:t>
+            </w:r>
+            <w:r>
+              <w:rPr>
+                <w:rFonts w:ascii="Times New Roman" w:hAnsi="Times New Roman" w:cs="Times New Roman"/>
+                <w:sz w:val="24"/>
+                <w:szCs w:val="24"/>
+              </w:rPr>
+              <w:t xml:space="preserve"> Vérifier que l’inscription en base a bien été effectuée</w:t>
+            </w:r>
+          </w:p>
+        </w:tc>
+      </w:tr>
+      <w:tr>
+        <w:trPr>
+          <w:cnfStyle w:val="000000100000" w:firstRow="0" w:lastRow="0" w:firstColumn="0" w:lastColumn="0" w:oddVBand="0" w:evenVBand="0" w:oddHBand="1" w:evenHBand="0" w:firstRowFirstColumn="0" w:firstRowLastColumn="0" w:lastRowFirstColumn="0" w:lastRowLastColumn="0"/>
+          <w:jc w:val="center"/>
+        </w:trPr>
+        <w:tc>
+          <w:tcPr>
+            <w:cnfStyle w:val="001000000000" w:firstRow="0" w:lastRow="0" w:firstColumn="1" w:lastColumn="0" w:oddVBand="0" w:evenVBand="0" w:oddHBand="0" w:evenHBand="0" w:firstRowFirstColumn="0" w:firstRowLastColumn="0" w:lastRowFirstColumn="0" w:lastRowLastColumn="0"/>
+            <w:tcW w:w="9016" w:type="dxa"/>
+          </w:tcPr>
+          <w:p>
+            <w:pPr>
+              <w:rPr>
+                <w:rFonts w:ascii="Times New Roman" w:hAnsi="Times New Roman" w:cs="Times New Roman"/>
+                <w:b w:val="0"/>
+                <w:bCs w:val="0"/>
+                <w:sz w:val="24"/>
+                <w:szCs w:val="24"/>
+              </w:rPr>
+            </w:pPr>
+            <w:r>
+              <w:rPr>
+                <w:rFonts w:ascii="Times New Roman" w:hAnsi="Times New Roman" w:cs="Times New Roman"/>
+                <w:b w:val="0"/>
+                <w:bCs w:val="0"/>
+                <w:sz w:val="24"/>
+                <w:szCs w:val="24"/>
+              </w:rPr>
+              <w:t>DOR : L</w:t>
+            </w:r>
+            <w:r>
+              <w:rPr>
+                <w:rFonts w:ascii="Times New Roman" w:hAnsi="Times New Roman" w:cs="Times New Roman"/>
+                <w:b w:val="0"/>
+                <w:bCs w:val="0"/>
+                <w:sz w:val="24"/>
+                <w:szCs w:val="24"/>
+              </w:rPr>
+              <w:t xml:space="preserve">es US </w:t>
+            </w:r>
+            <w:r>
+              <w:rPr>
+                <w:rFonts w:ascii="Times New Roman" w:hAnsi="Times New Roman" w:cs="Times New Roman"/>
+                <w:b w:val="0"/>
+                <w:bCs w:val="0"/>
+                <w:sz w:val="24"/>
+                <w:szCs w:val="24"/>
+              </w:rPr>
+              <w:t>D</w:t>
+            </w:r>
+            <w:r>
+              <w:rPr>
+                <w:rFonts w:ascii="Times New Roman" w:hAnsi="Times New Roman" w:cs="Times New Roman"/>
+                <w:b w:val="0"/>
+                <w:bCs w:val="0"/>
+                <w:sz w:val="24"/>
+                <w:szCs w:val="24"/>
+              </w:rPr>
+              <w:t>.1</w:t>
+            </w:r>
+            <w:r>
+              <w:rPr>
+                <w:rFonts w:ascii="Times New Roman" w:hAnsi="Times New Roman" w:cs="Times New Roman"/>
+                <w:b w:val="0"/>
+                <w:bCs w:val="0"/>
+                <w:sz w:val="24"/>
+                <w:szCs w:val="24"/>
+              </w:rPr>
+              <w:t>, D.2</w:t>
+            </w:r>
+            <w:r>
+              <w:rPr>
+                <w:rFonts w:ascii="Times New Roman" w:hAnsi="Times New Roman" w:cs="Times New Roman"/>
+                <w:b w:val="0"/>
+                <w:bCs w:val="0"/>
+                <w:sz w:val="24"/>
+                <w:szCs w:val="24"/>
+              </w:rPr>
+              <w:t xml:space="preserve"> et </w:t>
+            </w:r>
+            <w:r>
+              <w:rPr>
+                <w:rFonts w:ascii="Times New Roman" w:hAnsi="Times New Roman" w:cs="Times New Roman"/>
+                <w:b w:val="0"/>
+                <w:bCs w:val="0"/>
+                <w:sz w:val="24"/>
+                <w:szCs w:val="24"/>
+              </w:rPr>
+              <w:t>D.3</w:t>
+            </w:r>
+            <w:r>
+              <w:rPr>
+                <w:rFonts w:ascii="Times New Roman" w:hAnsi="Times New Roman" w:cs="Times New Roman"/>
+                <w:b w:val="0"/>
+                <w:bCs w:val="0"/>
+                <w:sz w:val="24"/>
+                <w:szCs w:val="24"/>
+              </w:rPr>
+              <w:t xml:space="preserve"> ont bien été effectuées</w:t>
+            </w:r>
+          </w:p>
+        </w:tc>
+      </w:tr>
+      <w:tr>
+        <w:trPr>
+          <w:jc w:val="center"/>
+        </w:trPr>
+        <w:tc>
+          <w:tcPr>
+            <w:cnfStyle w:val="001000000000" w:firstRow="0" w:lastRow="0" w:firstColumn="1" w:lastColumn="0" w:oddVBand="0" w:evenVBand="0" w:oddHBand="0" w:evenHBand="0" w:firstRowFirstColumn="0" w:firstRowLastColumn="0" w:lastRowFirstColumn="0" w:lastRowLastColumn="0"/>
+            <w:tcW w:w="9016" w:type="dxa"/>
+          </w:tcPr>
+          <w:p>
+            <w:pPr>
+              <w:rPr>
+                <w:rFonts w:ascii="Times New Roman" w:hAnsi="Times New Roman" w:cs="Times New Roman"/>
+                <w:b w:val="0"/>
+                <w:bCs w:val="0"/>
+                <w:sz w:val="24"/>
+                <w:szCs w:val="24"/>
+              </w:rPr>
+            </w:pPr>
+            <w:r>
+              <w:rPr>
+                <w:rFonts w:ascii="Times New Roman" w:hAnsi="Times New Roman" w:cs="Times New Roman"/>
+                <w:b w:val="0"/>
+                <w:bCs w:val="0"/>
+                <w:sz w:val="24"/>
+                <w:szCs w:val="24"/>
+              </w:rPr>
+              <w:t xml:space="preserve">DOD : </w:t>
+            </w:r>
+            <w:r>
+              <w:rPr>
+                <w:rFonts w:ascii="Times New Roman" w:hAnsi="Times New Roman" w:cs="Times New Roman"/>
+                <w:b w:val="0"/>
+                <w:bCs w:val="0"/>
+                <w:sz w:val="24"/>
+                <w:szCs w:val="24"/>
+              </w:rPr>
+              <w:t xml:space="preserve">Je </w:t>
+            </w:r>
+            <w:r>
+              <w:rPr>
+                <w:rFonts w:ascii="Times New Roman" w:hAnsi="Times New Roman" w:cs="Times New Roman"/>
+                <w:b w:val="0"/>
+                <w:bCs w:val="0"/>
+                <w:sz w:val="24"/>
+                <w:szCs w:val="24"/>
+              </w:rPr>
+              <w:t xml:space="preserve">crée un vêtement en </w:t>
+            </w:r>
+            <w:r>
+              <w:rPr>
+                <w:rFonts w:ascii="Times New Roman" w:hAnsi="Times New Roman" w:cs="Times New Roman"/>
+                <w:b w:val="0"/>
+                <w:bCs w:val="0"/>
+                <w:sz w:val="24"/>
+                <w:szCs w:val="24"/>
+              </w:rPr>
+              <w:t xml:space="preserve">me servant du formulaire </w:t>
+            </w:r>
+            <w:r>
+              <w:rPr>
+                <w:rFonts w:ascii="Times New Roman" w:hAnsi="Times New Roman" w:cs="Times New Roman"/>
+                <w:b w:val="0"/>
+                <w:bCs w:val="0"/>
+                <w:sz w:val="24"/>
+                <w:szCs w:val="24"/>
+              </w:rPr>
+              <w:t>de création d’un vêtement</w:t>
+            </w:r>
+          </w:p>
+        </w:tc>
+      </w:tr>
+      <w:tr>
+        <w:trPr>
+          <w:cnfStyle w:val="000000100000" w:firstRow="0" w:lastRow="0" w:firstColumn="0" w:lastColumn="0" w:oddVBand="0" w:evenVBand="0" w:oddHBand="1" w:evenHBand="0" w:firstRowFirstColumn="0" w:firstRowLastColumn="0" w:lastRowFirstColumn="0" w:lastRowLastColumn="0"/>
+          <w:jc w:val="center"/>
+        </w:trPr>
+        <w:tc>
+          <w:tcPr>
+            <w:cnfStyle w:val="001000000000" w:firstRow="0" w:lastRow="0" w:firstColumn="1" w:lastColumn="0" w:oddVBand="0" w:evenVBand="0" w:oddHBand="0" w:evenHBand="0" w:firstRowFirstColumn="0" w:firstRowLastColumn="0" w:lastRowFirstColumn="0" w:lastRowLastColumn="0"/>
+            <w:tcW w:w="9016" w:type="dxa"/>
+          </w:tcPr>
+          <w:p>
+            <w:pPr>
+              <w:pStyle w:val="Paragraphedeliste"/>
+              <w:widowControl w:val="0"/>
+              <w:numPr>
+                <w:ilvl w:val="0"/>
+                <w:numId w:val="17"/>
+              </w:numPr>
+              <w:suppressAutoHyphens/>
+              <w:autoSpaceDN w:val="0"/>
+              <w:textAlignment w:val="baseline"/>
+              <w:rPr>
+                <w:rFonts w:ascii="Times New Roman" w:hAnsi="Times New Roman" w:cs="Times New Roman"/>
+                <w:b w:val="0"/>
+                <w:sz w:val="24"/>
+                <w:szCs w:val="24"/>
+              </w:rPr>
+            </w:pPr>
+            <w:r>
+              <w:rPr>
+                <w:rFonts w:ascii="Times New Roman" w:hAnsi="Times New Roman" w:cs="Times New Roman"/>
+                <w:b w:val="0"/>
+                <w:sz w:val="24"/>
+                <w:szCs w:val="24"/>
+              </w:rPr>
+              <w:t>En tant qu</w:t>
+            </w:r>
+            <w:r>
+              <w:rPr>
+                <w:rFonts w:ascii="Times New Roman" w:hAnsi="Times New Roman" w:cs="Times New Roman"/>
+                <w:b w:val="0"/>
+                <w:sz w:val="24"/>
+                <w:szCs w:val="24"/>
+              </w:rPr>
+              <w:t>’utilisateur</w:t>
+            </w:r>
+            <w:r>
+              <w:rPr>
+                <w:rFonts w:ascii="Times New Roman" w:hAnsi="Times New Roman" w:cs="Times New Roman"/>
+                <w:b w:val="0"/>
+                <w:sz w:val="24"/>
+                <w:szCs w:val="24"/>
+              </w:rPr>
+              <w:t>.</w:t>
+            </w:r>
+          </w:p>
+          <w:p>
+            <w:pPr>
+              <w:pStyle w:val="Paragraphedeliste"/>
+              <w:widowControl w:val="0"/>
+              <w:numPr>
+                <w:ilvl w:val="0"/>
+                <w:numId w:val="17"/>
+              </w:numPr>
+              <w:suppressAutoHyphens/>
+              <w:autoSpaceDN w:val="0"/>
+              <w:textAlignment w:val="baseline"/>
+              <w:rPr>
+                <w:rFonts w:ascii="Times New Roman" w:hAnsi="Times New Roman" w:cs="Times New Roman"/>
+                <w:b w:val="0"/>
+                <w:sz w:val="24"/>
+                <w:szCs w:val="24"/>
+              </w:rPr>
+            </w:pPr>
+            <w:r>
+              <w:rPr>
+                <w:rFonts w:ascii="Times New Roman" w:hAnsi="Times New Roman" w:cs="Times New Roman"/>
+                <w:b w:val="0"/>
+                <w:sz w:val="24"/>
+                <w:szCs w:val="24"/>
+              </w:rPr>
+              <w:t xml:space="preserve">J’ai complété le formulaire </w:t>
+            </w:r>
+            <w:r>
+              <w:rPr>
+                <w:rFonts w:ascii="Times New Roman" w:hAnsi="Times New Roman" w:cs="Times New Roman"/>
+                <w:b w:val="0"/>
+                <w:sz w:val="24"/>
+                <w:szCs w:val="24"/>
+              </w:rPr>
+              <w:t>de création d’un vêtement</w:t>
+            </w:r>
+            <w:r>
+              <w:rPr>
+                <w:rFonts w:ascii="Times New Roman" w:hAnsi="Times New Roman" w:cs="Times New Roman"/>
+                <w:b w:val="0"/>
+                <w:sz w:val="24"/>
+                <w:szCs w:val="24"/>
+              </w:rPr>
+              <w:t>.</w:t>
+            </w:r>
+          </w:p>
+          <w:p>
+            <w:pPr>
+              <w:pStyle w:val="Paragraphedeliste"/>
+              <w:widowControl w:val="0"/>
+              <w:numPr>
+                <w:ilvl w:val="0"/>
+                <w:numId w:val="17"/>
+              </w:numPr>
+              <w:suppressAutoHyphens/>
+              <w:autoSpaceDN w:val="0"/>
+              <w:textAlignment w:val="baseline"/>
+              <w:rPr>
+                <w:rFonts w:ascii="Times New Roman" w:hAnsi="Times New Roman" w:cs="Times New Roman"/>
+                <w:b w:val="0"/>
+                <w:sz w:val="24"/>
+                <w:szCs w:val="24"/>
+              </w:rPr>
+            </w:pPr>
+            <w:r>
+              <w:rPr>
+                <w:rFonts w:ascii="Times New Roman" w:hAnsi="Times New Roman" w:cs="Times New Roman"/>
+                <w:b w:val="0"/>
+                <w:sz w:val="24"/>
+                <w:szCs w:val="24"/>
+              </w:rPr>
+              <w:t>Je clique sur le bouton « </w:t>
+            </w:r>
+            <w:r>
+              <w:rPr>
+                <w:rFonts w:ascii="Times New Roman" w:hAnsi="Times New Roman" w:cs="Times New Roman"/>
+                <w:b w:val="0"/>
+                <w:sz w:val="24"/>
+                <w:szCs w:val="24"/>
+              </w:rPr>
+              <w:t>Enregistrer</w:t>
+            </w:r>
+            <w:r>
+              <w:rPr>
+                <w:rFonts w:ascii="Times New Roman" w:hAnsi="Times New Roman" w:cs="Times New Roman"/>
+                <w:b w:val="0"/>
+                <w:sz w:val="24"/>
+                <w:szCs w:val="24"/>
+              </w:rPr>
+              <w:t> ».</w:t>
+            </w:r>
+          </w:p>
+          <w:p>
+            <w:pPr>
+              <w:pStyle w:val="Paragraphedeliste"/>
+              <w:widowControl w:val="0"/>
+              <w:numPr>
+                <w:ilvl w:val="0"/>
+                <w:numId w:val="17"/>
+              </w:numPr>
+              <w:suppressAutoHyphens/>
+              <w:autoSpaceDN w:val="0"/>
+              <w:textAlignment w:val="baseline"/>
+              <w:rPr>
+                <w:rFonts w:ascii="Times New Roman" w:hAnsi="Times New Roman" w:cs="Times New Roman"/>
+                <w:b w:val="0"/>
+                <w:sz w:val="24"/>
+                <w:szCs w:val="24"/>
+              </w:rPr>
+            </w:pPr>
+            <w:r>
+              <w:rPr>
+                <w:rFonts w:ascii="Times New Roman" w:hAnsi="Times New Roman" w:cs="Times New Roman"/>
+                <w:b w:val="0"/>
+                <w:sz w:val="24"/>
+                <w:szCs w:val="24"/>
+              </w:rPr>
+              <w:t xml:space="preserve">Vérifier que les données se sont bien inscrites en base dans la table </w:t>
+            </w:r>
+            <w:proofErr w:type="spellStart"/>
+            <w:r>
+              <w:rPr>
+                <w:rFonts w:ascii="Times New Roman" w:hAnsi="Times New Roman" w:cs="Times New Roman"/>
+                <w:b w:val="0"/>
+                <w:i/>
+                <w:iCs/>
+                <w:sz w:val="24"/>
+                <w:szCs w:val="24"/>
+              </w:rPr>
+              <w:t>vetement</w:t>
+            </w:r>
+            <w:proofErr w:type="spellEnd"/>
+            <w:r>
+              <w:rPr>
+                <w:rFonts w:ascii="Times New Roman" w:hAnsi="Times New Roman" w:cs="Times New Roman"/>
+                <w:b w:val="0"/>
+                <w:sz w:val="24"/>
+                <w:szCs w:val="24"/>
+              </w:rPr>
+              <w:t>.</w:t>
+            </w:r>
+          </w:p>
+          <w:p>
+            <w:pPr>
+              <w:pStyle w:val="Paragraphedeliste"/>
+              <w:widowControl w:val="0"/>
+              <w:numPr>
+                <w:ilvl w:val="0"/>
+                <w:numId w:val="17"/>
+              </w:numPr>
+              <w:suppressAutoHyphens/>
+              <w:autoSpaceDN w:val="0"/>
+              <w:textAlignment w:val="baseline"/>
+              <w:rPr>
+                <w:rFonts w:ascii="Times New Roman" w:hAnsi="Times New Roman" w:cs="Times New Roman"/>
+                <w:b w:val="0"/>
+                <w:sz w:val="24"/>
+                <w:szCs w:val="24"/>
+              </w:rPr>
+            </w:pPr>
+            <w:r>
+              <w:rPr>
+                <w:rFonts w:ascii="Times New Roman" w:hAnsi="Times New Roman" w:cs="Times New Roman"/>
+                <w:b w:val="0"/>
+                <w:sz w:val="24"/>
+                <w:szCs w:val="24"/>
+              </w:rPr>
+              <w:t>Vérifier que les données se sont bien inscrites en base dans l</w:t>
+            </w:r>
+            <w:r>
+              <w:rPr>
+                <w:rFonts w:ascii="Times New Roman" w:hAnsi="Times New Roman" w:cs="Times New Roman"/>
+                <w:b w:val="0"/>
+                <w:sz w:val="24"/>
+                <w:szCs w:val="24"/>
+              </w:rPr>
+              <w:t>es</w:t>
+            </w:r>
+            <w:r>
+              <w:rPr>
+                <w:rFonts w:ascii="Times New Roman" w:hAnsi="Times New Roman" w:cs="Times New Roman"/>
+                <w:b w:val="0"/>
+                <w:sz w:val="24"/>
+                <w:szCs w:val="24"/>
+              </w:rPr>
+              <w:t xml:space="preserve"> table</w:t>
+            </w:r>
+            <w:r>
+              <w:rPr>
+                <w:rFonts w:ascii="Times New Roman" w:hAnsi="Times New Roman" w:cs="Times New Roman"/>
+                <w:b w:val="0"/>
+                <w:sz w:val="24"/>
+                <w:szCs w:val="24"/>
+              </w:rPr>
+              <w:t>s associatives</w:t>
+            </w:r>
+            <w:r>
+              <w:rPr>
+                <w:rFonts w:ascii="Times New Roman" w:hAnsi="Times New Roman" w:cs="Times New Roman"/>
+                <w:b w:val="0"/>
+                <w:sz w:val="24"/>
+                <w:szCs w:val="24"/>
+              </w:rPr>
+              <w:t xml:space="preserve"> </w:t>
+            </w:r>
+            <w:proofErr w:type="spellStart"/>
+            <w:r>
+              <w:rPr>
+                <w:rFonts w:ascii="Times New Roman" w:hAnsi="Times New Roman" w:cs="Times New Roman"/>
+                <w:b w:val="0"/>
+                <w:i/>
+                <w:iCs/>
+                <w:sz w:val="24"/>
+                <w:szCs w:val="24"/>
+              </w:rPr>
+              <w:t>vet_caract_assoc</w:t>
+            </w:r>
+            <w:proofErr w:type="spellEnd"/>
+            <w:r>
+              <w:rPr>
+                <w:rFonts w:ascii="Times New Roman" w:hAnsi="Times New Roman" w:cs="Times New Roman"/>
+                <w:b w:val="0"/>
+                <w:sz w:val="24"/>
+                <w:szCs w:val="24"/>
+              </w:rPr>
+              <w:t>,</w:t>
+            </w:r>
+            <w:r>
+              <w:rPr>
+                <w:rFonts w:ascii="Times New Roman" w:hAnsi="Times New Roman" w:cs="Times New Roman"/>
+                <w:b w:val="0"/>
+                <w:i/>
+                <w:iCs/>
+                <w:sz w:val="24"/>
+                <w:szCs w:val="24"/>
+              </w:rPr>
+              <w:t xml:space="preserve"> </w:t>
+            </w:r>
+            <w:proofErr w:type="spellStart"/>
+            <w:r>
+              <w:rPr>
+                <w:rFonts w:ascii="Times New Roman" w:hAnsi="Times New Roman" w:cs="Times New Roman"/>
+                <w:b w:val="0"/>
+                <w:i/>
+                <w:iCs/>
+                <w:sz w:val="24"/>
+                <w:szCs w:val="24"/>
+              </w:rPr>
+              <w:t>vet_coul_assoc</w:t>
+            </w:r>
+            <w:proofErr w:type="spellEnd"/>
+            <w:r>
+              <w:rPr>
+                <w:rFonts w:ascii="Times New Roman" w:hAnsi="Times New Roman" w:cs="Times New Roman"/>
+                <w:b w:val="0"/>
+                <w:sz w:val="24"/>
+                <w:szCs w:val="24"/>
+              </w:rPr>
+              <w:t>, et</w:t>
+            </w:r>
+            <w:r>
+              <w:rPr>
+                <w:rFonts w:ascii="Times New Roman" w:hAnsi="Times New Roman" w:cs="Times New Roman"/>
+                <w:b w:val="0"/>
+                <w:i/>
+                <w:iCs/>
+                <w:sz w:val="24"/>
+                <w:szCs w:val="24"/>
+              </w:rPr>
+              <w:t xml:space="preserve"> </w:t>
+            </w:r>
+            <w:proofErr w:type="spellStart"/>
+            <w:r>
+              <w:rPr>
+                <w:rFonts w:ascii="Times New Roman" w:hAnsi="Times New Roman" w:cs="Times New Roman"/>
+                <w:b w:val="0"/>
+                <w:i/>
+                <w:iCs/>
+                <w:sz w:val="24"/>
+                <w:szCs w:val="24"/>
+              </w:rPr>
+              <w:t>vet_occas_assoc</w:t>
+            </w:r>
+            <w:proofErr w:type="spellEnd"/>
+            <w:r>
+              <w:rPr>
+                <w:rFonts w:ascii="Times New Roman" w:hAnsi="Times New Roman" w:cs="Times New Roman"/>
+                <w:b w:val="0"/>
+                <w:sz w:val="24"/>
+                <w:szCs w:val="24"/>
+              </w:rPr>
+              <w:t>.</w:t>
+            </w:r>
+          </w:p>
+          <w:p>
+            <w:pPr>
+              <w:pStyle w:val="Paragraphedeliste"/>
+              <w:widowControl w:val="0"/>
+              <w:numPr>
+                <w:ilvl w:val="0"/>
+                <w:numId w:val="17"/>
+              </w:numPr>
+              <w:suppressAutoHyphens/>
+              <w:autoSpaceDN w:val="0"/>
+              <w:textAlignment w:val="baseline"/>
+              <w:rPr>
+                <w:rFonts w:ascii="Times New Roman" w:hAnsi="Times New Roman" w:cs="Times New Roman"/>
+                <w:sz w:val="24"/>
+                <w:szCs w:val="24"/>
+              </w:rPr>
+            </w:pPr>
+            <w:r>
+              <w:rPr>
+                <w:rFonts w:ascii="Times New Roman" w:hAnsi="Times New Roman" w:cs="Times New Roman"/>
+                <w:b w:val="0"/>
+                <w:sz w:val="24"/>
+                <w:szCs w:val="24"/>
+              </w:rPr>
+              <w:t>Si une erreur survient lors de l’envoi des données pour l’enregistrement en base, la phrase « Une erreur est survenue. Merci de réessayer » apparait en haut du formulaire.</w:t>
+            </w:r>
+          </w:p>
+          <w:p>
+            <w:pPr>
+              <w:pStyle w:val="Paragraphedeliste"/>
+              <w:widowControl w:val="0"/>
+              <w:numPr>
+                <w:ilvl w:val="0"/>
+                <w:numId w:val="17"/>
+              </w:numPr>
+              <w:suppressAutoHyphens/>
+              <w:autoSpaceDN w:val="0"/>
+              <w:textAlignment w:val="baseline"/>
+              <w:rPr>
+                <w:rFonts w:ascii="Times New Roman" w:hAnsi="Times New Roman" w:cs="Times New Roman"/>
+                <w:sz w:val="24"/>
+                <w:szCs w:val="24"/>
+              </w:rPr>
+            </w:pPr>
+            <w:r>
+              <w:rPr>
+                <w:rFonts w:ascii="Times New Roman" w:hAnsi="Times New Roman" w:cs="Times New Roman"/>
+                <w:b w:val="0"/>
+                <w:sz w:val="24"/>
+                <w:szCs w:val="24"/>
+              </w:rPr>
+              <w:t xml:space="preserve">Lorsque l’enregistrement s’est correctement déroulé, je suis redirigé vers la page </w:t>
+            </w:r>
+            <w:r>
+              <w:rPr>
+                <w:rFonts w:ascii="Times New Roman" w:hAnsi="Times New Roman" w:cs="Times New Roman"/>
+                <w:b w:val="0"/>
+                <w:sz w:val="24"/>
+                <w:szCs w:val="24"/>
+              </w:rPr>
+              <w:t>d’accueil</w:t>
+            </w:r>
+            <w:r>
+              <w:rPr>
+                <w:rFonts w:ascii="Times New Roman" w:hAnsi="Times New Roman" w:cs="Times New Roman"/>
+                <w:b w:val="0"/>
+                <w:sz w:val="24"/>
+                <w:szCs w:val="24"/>
+              </w:rPr>
+              <w:t>.</w:t>
+            </w:r>
+          </w:p>
+        </w:tc>
+      </w:tr>
+      <w:tr>
+        <w:trPr>
+          <w:jc w:val="center"/>
+        </w:trPr>
+        <w:tc>
+          <w:tcPr>
+            <w:cnfStyle w:val="001000000000" w:firstRow="0" w:lastRow="0" w:firstColumn="1" w:lastColumn="0" w:oddVBand="0" w:evenVBand="0" w:oddHBand="0" w:evenHBand="0" w:firstRowFirstColumn="0" w:firstRowLastColumn="0" w:lastRowFirstColumn="0" w:lastRowLastColumn="0"/>
+            <w:tcW w:w="9016" w:type="dxa"/>
+          </w:tcPr>
+          <w:p>
+            <w:pPr>
+              <w:widowControl w:val="0"/>
+              <w:suppressAutoHyphens/>
+              <w:autoSpaceDN w:val="0"/>
+              <w:textAlignment w:val="baseline"/>
+              <w:rPr>
+                <w:rFonts w:ascii="Times New Roman" w:hAnsi="Times New Roman" w:cs="Times New Roman"/>
+                <w:b w:val="0"/>
+                <w:bCs w:val="0"/>
+                <w:sz w:val="24"/>
+                <w:szCs w:val="24"/>
+              </w:rPr>
+            </w:pPr>
+            <w:r>
+              <w:rPr>
+                <w:rFonts w:ascii="Times New Roman" w:hAnsi="Times New Roman" w:cs="Times New Roman"/>
+                <w:sz w:val="24"/>
+                <w:szCs w:val="24"/>
+              </w:rPr>
+              <w:t>Spécifications techniques</w:t>
+            </w:r>
+          </w:p>
+        </w:tc>
+      </w:tr>
+      <w:tr>
+        <w:trPr>
+          <w:cnfStyle w:val="000000100000" w:firstRow="0" w:lastRow="0" w:firstColumn="0" w:lastColumn="0" w:oddVBand="0" w:evenVBand="0" w:oddHBand="1" w:evenHBand="0" w:firstRowFirstColumn="0" w:firstRowLastColumn="0" w:lastRowFirstColumn="0" w:lastRowLastColumn="0"/>
+          <w:trHeight w:val="501"/>
+          <w:jc w:val="center"/>
+        </w:trPr>
+        <w:tc>
+          <w:tcPr>
+            <w:cnfStyle w:val="001000000000" w:firstRow="0" w:lastRow="0" w:firstColumn="1" w:lastColumn="0" w:oddVBand="0" w:evenVBand="0" w:oddHBand="0" w:evenHBand="0" w:firstRowFirstColumn="0" w:firstRowLastColumn="0" w:lastRowFirstColumn="0" w:lastRowLastColumn="0"/>
+            <w:tcW w:w="9016" w:type="dxa"/>
+          </w:tcPr>
+          <w:p>
+            <w:pPr>
+              <w:pStyle w:val="Paragraphedeliste"/>
+              <w:widowControl w:val="0"/>
+              <w:numPr>
+                <w:ilvl w:val="0"/>
+                <w:numId w:val="18"/>
+              </w:numPr>
+              <w:suppressAutoHyphens/>
+              <w:autoSpaceDN w:val="0"/>
+              <w:textAlignment w:val="baseline"/>
+              <w:rPr>
+                <w:rFonts w:ascii="Times New Roman" w:hAnsi="Times New Roman" w:cs="Times New Roman"/>
+                <w:b w:val="0"/>
+                <w:bCs w:val="0"/>
+                <w:sz w:val="24"/>
+                <w:szCs w:val="24"/>
+              </w:rPr>
+            </w:pPr>
+            <w:r>
+              <w:rPr>
+                <w:rFonts w:ascii="Times New Roman" w:hAnsi="Times New Roman" w:cs="Times New Roman"/>
+                <w:b w:val="0"/>
+                <w:bCs w:val="0"/>
+                <w:sz w:val="24"/>
+                <w:szCs w:val="24"/>
+              </w:rPr>
+              <w:t>La base de données MySQL nommée « dressing » a été créée et possède la table user contenant les champs ID_</w:t>
+            </w:r>
+            <w:proofErr w:type="gramStart"/>
+            <w:r>
+              <w:rPr>
+                <w:rFonts w:ascii="Times New Roman" w:hAnsi="Times New Roman" w:cs="Times New Roman"/>
+                <w:b w:val="0"/>
+                <w:bCs w:val="0"/>
+                <w:sz w:val="24"/>
+                <w:szCs w:val="24"/>
+              </w:rPr>
+              <w:t>USER(</w:t>
+            </w:r>
+            <w:proofErr w:type="gramEnd"/>
+            <w:r>
+              <w:rPr>
+                <w:rFonts w:ascii="Times New Roman" w:hAnsi="Times New Roman" w:cs="Times New Roman"/>
+                <w:b w:val="0"/>
+                <w:bCs w:val="0"/>
+                <w:sz w:val="24"/>
+                <w:szCs w:val="24"/>
+              </w:rPr>
+              <w:t>int11), PSEUDO_USER(varchar50), LOGIN_USER(varchar255), et MDP_USER(varchar255).</w:t>
+            </w:r>
+          </w:p>
+          <w:p>
+            <w:pPr>
+              <w:pStyle w:val="Paragraphedeliste"/>
+              <w:widowControl w:val="0"/>
+              <w:numPr>
+                <w:ilvl w:val="0"/>
+                <w:numId w:val="18"/>
+              </w:numPr>
+              <w:suppressAutoHyphens/>
+              <w:autoSpaceDN w:val="0"/>
+              <w:textAlignment w:val="baseline"/>
+              <w:rPr>
+                <w:rFonts w:ascii="Times New Roman" w:hAnsi="Times New Roman" w:cs="Times New Roman"/>
+                <w:b w:val="0"/>
+                <w:bCs w:val="0"/>
+                <w:sz w:val="24"/>
+                <w:szCs w:val="24"/>
+              </w:rPr>
+            </w:pPr>
+            <w:r>
+              <w:rPr>
+                <w:rFonts w:ascii="Times New Roman" w:hAnsi="Times New Roman" w:cs="Times New Roman"/>
+                <w:b w:val="0"/>
+                <w:bCs w:val="0"/>
+                <w:sz w:val="24"/>
+                <w:szCs w:val="24"/>
+              </w:rPr>
+              <w:t xml:space="preserve">Le serveur renvoie le code 400 s’il y a une erreur, et le code 200 si tout s’est </w:t>
+            </w:r>
+            <w:r>
+              <w:rPr>
+                <w:rFonts w:ascii="Times New Roman" w:hAnsi="Times New Roman" w:cs="Times New Roman"/>
+                <w:b w:val="0"/>
+                <w:bCs w:val="0"/>
+                <w:sz w:val="24"/>
+                <w:szCs w:val="24"/>
+              </w:rPr>
+              <w:lastRenderedPageBreak/>
+              <w:t>correctement déroulé.</w:t>
+            </w:r>
+          </w:p>
+          <w:p>
+            <w:pPr>
+              <w:pStyle w:val="Paragraphedeliste"/>
+              <w:widowControl w:val="0"/>
+              <w:numPr>
+                <w:ilvl w:val="0"/>
+                <w:numId w:val="18"/>
+              </w:numPr>
+              <w:suppressAutoHyphens/>
+              <w:autoSpaceDN w:val="0"/>
+              <w:textAlignment w:val="baseline"/>
+              <w:rPr>
+                <w:rFonts w:ascii="Times New Roman" w:hAnsi="Times New Roman" w:cs="Times New Roman"/>
+                <w:b w:val="0"/>
+                <w:bCs w:val="0"/>
+                <w:sz w:val="24"/>
+                <w:szCs w:val="24"/>
+              </w:rPr>
+            </w:pPr>
+            <w:r>
+              <w:rPr>
+                <w:rFonts w:ascii="Times New Roman" w:hAnsi="Times New Roman" w:cs="Times New Roman"/>
+                <w:b w:val="0"/>
+                <w:bCs w:val="0"/>
+                <w:sz w:val="24"/>
+                <w:szCs w:val="24"/>
+              </w:rPr>
+              <w:t>Des requêtes préparées doivent être utilisées afin de se protéger des injections SQL.</w:t>
+            </w:r>
+          </w:p>
+          <w:p>
+            <w:pPr>
+              <w:pStyle w:val="Paragraphedeliste"/>
+              <w:widowControl w:val="0"/>
+              <w:numPr>
+                <w:ilvl w:val="0"/>
+                <w:numId w:val="18"/>
+              </w:numPr>
+              <w:suppressAutoHyphens/>
+              <w:autoSpaceDN w:val="0"/>
+              <w:textAlignment w:val="baseline"/>
+              <w:rPr>
+                <w:rFonts w:ascii="Times New Roman" w:hAnsi="Times New Roman" w:cs="Times New Roman"/>
+                <w:b w:val="0"/>
+                <w:bCs w:val="0"/>
+                <w:sz w:val="24"/>
+                <w:szCs w:val="24"/>
+              </w:rPr>
+            </w:pPr>
+            <w:r>
+              <w:rPr>
+                <w:rFonts w:ascii="Times New Roman" w:hAnsi="Times New Roman" w:cs="Times New Roman"/>
+                <w:b w:val="0"/>
+                <w:bCs w:val="0"/>
+                <w:sz w:val="24"/>
+                <w:szCs w:val="24"/>
+              </w:rPr>
+              <w:t>La route /api/</w:t>
+            </w:r>
+            <w:proofErr w:type="spellStart"/>
+            <w:r>
+              <w:rPr>
+                <w:rFonts w:ascii="Times New Roman" w:hAnsi="Times New Roman" w:cs="Times New Roman"/>
+                <w:b w:val="0"/>
+                <w:bCs w:val="0"/>
+                <w:sz w:val="24"/>
+                <w:szCs w:val="24"/>
+              </w:rPr>
+              <w:t>users</w:t>
+            </w:r>
+            <w:proofErr w:type="spellEnd"/>
+            <w:r>
+              <w:rPr>
+                <w:rFonts w:ascii="Times New Roman" w:hAnsi="Times New Roman" w:cs="Times New Roman"/>
+                <w:b w:val="0"/>
+                <w:bCs w:val="0"/>
+                <w:sz w:val="24"/>
+                <w:szCs w:val="24"/>
+              </w:rPr>
+              <w:t xml:space="preserve"> doit être créée afin que le serveur puisse récupérer les informations que le front lui envoie.</w:t>
+            </w:r>
+          </w:p>
+        </w:tc>
+      </w:tr>
+    </w:tbl>
+    <w:p>
+      <w:pPr>
+        <w:spacing w:after="0" w:line="240" w:lineRule="auto"/>
+        <w:rPr>
+          <w:rFonts w:ascii="Times New Roman" w:hAnsi="Times New Roman" w:cs="Times New Roman"/>
+          <w:sz w:val="24"/>
+          <w:szCs w:val="24"/>
+        </w:rPr>
+      </w:pPr>
+    </w:p>
     <w:p>
       <w:pPr>
         <w:spacing w:after="0" w:line="240" w:lineRule="auto"/>
@@ -11040,7 +13765,6 @@
         <w:rPr>
           <w:rFonts w:cs="Times New Roman"/>
         </w:rPr>
-        <w:lastRenderedPageBreak/>
         <w:t>Détail d’une tenue</w:t>
       </w:r>
       <w:bookmarkEnd w:id="14"/>
@@ -11183,7 +13907,7 @@
       </w:pPr>
     </w:p>
     <w:sectPr>
-      <w:footerReference w:type="default" r:id="rId9"/>
+      <w:footerReference w:type="default" r:id="rId10"/>
       <w:pgSz w:w="11906" w:h="16838" w:code="9"/>
       <w:pgMar w:top="1418" w:right="1418" w:bottom="1418" w:left="1418" w:header="709" w:footer="709" w:gutter="0"/>
       <w:pgNumType w:start="0"/>
@@ -13794,7 +16518,7 @@
     <w:charset w:val="00"/>
     <w:family w:val="roman"/>
     <w:pitch w:val="variable"/>
-    <w:sig w:usb0="E0002AFF" w:usb1="C0007841" w:usb2="00000009" w:usb3="00000000" w:csb0="000001FF" w:csb1="00000000"/>
+    <w:sig w:usb0="E0002EFF" w:usb1="C000785B" w:usb2="00000009" w:usb3="00000000" w:csb0="000001FF" w:csb1="00000000"/>
   </w:font>
   <w:font w:name="Courier New">
     <w:panose1 w:val="02070309020205020404"/>
@@ -13829,7 +16553,7 @@
     <w:charset w:val="00"/>
     <w:family w:val="swiss"/>
     <w:pitch w:val="variable"/>
-    <w:sig w:usb0="E10002FF" w:usb1="4000ACFF" w:usb2="00000009" w:usb3="00000000" w:csb0="0000019F" w:csb1="00000000"/>
+    <w:sig w:usb0="E0002EFF" w:usb1="C000247B" w:usb2="00000009" w:usb3="00000000" w:csb0="000001FF" w:csb1="00000000"/>
   </w:font>
   <w:font w:name="Source Sans Pro">
     <w:charset w:val="00"/>
@@ -13842,14 +16566,14 @@
     <w:charset w:val="00"/>
     <w:family w:val="swiss"/>
     <w:pitch w:val="variable"/>
-    <w:sig w:usb0="E0002AFF" w:usb1="C0007843" w:usb2="00000009" w:usb3="00000000" w:csb0="000001FF" w:csb1="00000000"/>
+    <w:sig w:usb0="E0002EFF" w:usb1="C000785B" w:usb2="00000009" w:usb3="00000000" w:csb0="000001FF" w:csb1="00000000"/>
   </w:font>
   <w:font w:name="Calibri Light">
     <w:panose1 w:val="020F0302020204030204"/>
     <w:charset w:val="00"/>
     <w:family w:val="swiss"/>
     <w:pitch w:val="variable"/>
-    <w:sig w:usb0="A0002AEF" w:usb1="4000207B" w:usb2="00000000" w:usb3="00000000" w:csb0="000001FF" w:csb1="00000000"/>
+    <w:sig w:usb0="E0002AFF" w:usb1="C000247B" w:usb2="00000009" w:usb3="00000000" w:csb0="000001FF" w:csb1="00000000"/>
   </w:font>
 </w:fonts>
 </file>
@@ -13871,6 +16595,7 @@
   </w:compat>
   <w:rsids>
     <w:rsidRoot w:val="00541BD5"/>
+    <w:rsid w:val="00150366"/>
     <w:rsid w:val="003D7000"/>
     <w:rsid w:val="00423F37"/>
     <w:rsid w:val="00541BD5"/>

</xml_diff>